<commit_message>
completed resume, formatted to 1 page, replaced pdf version
</commit_message>
<xml_diff>
--- a/holly-bergen-resume.docx
+++ b/holly-bergen-resume.docx
@@ -14,8 +14,8 @@
           <w:bCs/>
           <w:color w:val="000000"/>
           <w:spacing w:val="-17"/>
-          <w:sz w:val="24"/>
-          <w:szCs w:val="24"/>
+          <w:sz w:val="28"/>
+          <w:szCs w:val="28"/>
         </w:rPr>
       </w:pPr>
       <w:r>
@@ -25,8 +25,8 @@
           <w:bCs/>
           <w:color w:val="000000"/>
           <w:spacing w:val="-17"/>
-          <w:sz w:val="24"/>
-          <w:szCs w:val="24"/>
+          <w:sz w:val="28"/>
+          <w:szCs w:val="28"/>
         </w:rPr>
         <w:t>HOLLY J. BERGEN</w:t>
       </w:r>
@@ -95,13 +95,13 @@
           <w:noProof/>
         </w:rPr>
         <w:drawing>
-          <wp:anchor distT="0" distB="0" distL="114300" distR="114300" simplePos="0" relativeHeight="251659776" behindDoc="1" locked="0" layoutInCell="0" allowOverlap="1" wp14:anchorId="73789701" wp14:editId="744606EC">
+          <wp:anchor distT="0" distB="0" distL="114300" distR="114300" simplePos="0" relativeHeight="251659776" behindDoc="1" locked="0" layoutInCell="0" allowOverlap="1" wp14:anchorId="3C97064D" wp14:editId="08D98AA0">
             <wp:simplePos x="0" y="0"/>
             <wp:positionH relativeFrom="margin">
               <wp:align>center</wp:align>
             </wp:positionH>
             <wp:positionV relativeFrom="page">
-              <wp:posOffset>574573</wp:posOffset>
+              <wp:posOffset>526415</wp:posOffset>
             </wp:positionV>
             <wp:extent cx="5969000" cy="38100"/>
             <wp:effectExtent l="0" t="0" r="0" b="0"/>
@@ -168,92 +168,10 @@
         </w:drawing>
       </w:r>
     </w:p>
-    <w:p>
-      <w:pPr>
-        <w:adjustRightInd w:val="0"/>
-        <w:spacing w:line="240" w:lineRule="exact"/>
-        <w:ind w:left="720"/>
-        <w:rPr>
-          <w:rFonts w:ascii="Verdana" w:hAnsi="Verdana" w:cs="Arial"/>
-          <w:b/>
-          <w:bCs/>
-          <w:color w:val="000000"/>
-          <w:spacing w:val="-17"/>
-          <w:sz w:val="16"/>
-          <w:szCs w:val="16"/>
-        </w:rPr>
-      </w:pPr>
-      <w:r>
-        <w:rPr>
-          <w:rFonts w:ascii="Verdana" w:hAnsi="Verdana" w:cs="Arial"/>
-          <w:b/>
-          <w:bCs/>
-          <w:color w:val="000000"/>
-          <w:spacing w:val="-17"/>
-        </w:rPr>
-        <w:t>S</w:t>
-      </w:r>
-      <w:r>
-        <w:rPr>
-          <w:rFonts w:ascii="Verdana" w:hAnsi="Verdana" w:cs="Arial"/>
-          <w:b/>
-          <w:bCs/>
-          <w:color w:val="000000"/>
-          <w:spacing w:val="-17"/>
-          <w:sz w:val="16"/>
-          <w:szCs w:val="16"/>
-        </w:rPr>
-        <w:t>UMMARY</w:t>
-      </w:r>
-      <w:r>
-        <w:rPr>
-          <w:rFonts w:ascii="Verdana" w:hAnsi="Verdana" w:cs="Arial"/>
-          <w:b/>
-          <w:bCs/>
-          <w:color w:val="000000"/>
-          <w:spacing w:val="-17"/>
-        </w:rPr>
-        <w:t xml:space="preserve"> </w:t>
-      </w:r>
-      <w:r>
-        <w:rPr>
-          <w:rFonts w:ascii="Verdana" w:hAnsi="Verdana" w:cs="Arial"/>
-          <w:b/>
-          <w:bCs/>
-          <w:color w:val="000000"/>
-          <w:spacing w:val="-17"/>
-          <w:sz w:val="16"/>
-          <w:szCs w:val="16"/>
-        </w:rPr>
-        <w:t>OF</w:t>
-      </w:r>
-      <w:r>
-        <w:rPr>
-          <w:rFonts w:ascii="Verdana" w:hAnsi="Verdana" w:cs="Arial"/>
-          <w:b/>
-          <w:bCs/>
-          <w:color w:val="000000"/>
-          <w:spacing w:val="-17"/>
-        </w:rPr>
-        <w:t xml:space="preserve"> Q</w:t>
-      </w:r>
-      <w:r>
-        <w:rPr>
-          <w:rFonts w:ascii="Verdana" w:hAnsi="Verdana" w:cs="Arial"/>
-          <w:b/>
-          <w:bCs/>
-          <w:color w:val="000000"/>
-          <w:spacing w:val="-17"/>
-          <w:sz w:val="16"/>
-          <w:szCs w:val="16"/>
-        </w:rPr>
-        <w:t>UALIFICATIONS</w:t>
-      </w:r>
-    </w:p>
     <w:tbl>
       <w:tblPr>
         <w:tblStyle w:val="TableGrid"/>
-        <w:tblW w:w="10523" w:type="dxa"/>
+        <w:tblW w:w="10462" w:type="dxa"/>
         <w:tblInd w:w="-365" w:type="dxa"/>
         <w:tblBorders>
           <w:top w:val="single" w:sz="4" w:space="0" w:color="FFFFFF" w:themeColor="background1"/>
@@ -266,16 +184,16 @@
         <w:tblLook w:val="04A0" w:firstRow="1" w:lastRow="0" w:firstColumn="1" w:lastColumn="0" w:noHBand="0" w:noVBand="1"/>
       </w:tblPr>
       <w:tblGrid>
-        <w:gridCol w:w="6051"/>
-        <w:gridCol w:w="4472"/>
+        <w:gridCol w:w="6016"/>
+        <w:gridCol w:w="4446"/>
       </w:tblGrid>
       <w:tr>
         <w:trPr>
-          <w:trHeight w:val="2041"/>
+          <w:trHeight w:val="1858"/>
         </w:trPr>
         <w:tc>
           <w:tcPr>
-            <w:tcW w:w="6051" w:type="dxa"/>
+            <w:tcW w:w="6016" w:type="dxa"/>
           </w:tcPr>
           <w:p>
             <w:pPr>
@@ -286,12 +204,161 @@
               </w:numPr>
               <w:adjustRightInd w:val="0"/>
               <w:spacing w:line="480" w:lineRule="atLeast"/>
+              <w:ind w:left="1062" w:hanging="198"/>
               <w:rPr>
                 <w:rFonts w:ascii="Verdana" w:hAnsi="Verdana" w:cs="Arial"/>
                 <w:color w:val="000000"/>
                 <w:spacing w:val="-12"/>
               </w:rPr>
             </w:pPr>
+            <w:r>
+              <w:rPr>
+                <w:rFonts w:ascii="Verdana" w:hAnsi="Verdana" w:cs="Arial"/>
+                <w:b/>
+                <w:bCs/>
+                <w:noProof/>
+                <w:color w:val="000000"/>
+                <w:spacing w:val="-18"/>
+                <w:sz w:val="18"/>
+                <w:szCs w:val="16"/>
+              </w:rPr>
+              <mc:AlternateContent>
+                <mc:Choice Requires="wps">
+                  <w:drawing>
+                    <wp:anchor distT="45720" distB="45720" distL="114300" distR="114300" simplePos="0" relativeHeight="251697664" behindDoc="0" locked="0" layoutInCell="1" allowOverlap="1" wp14:anchorId="5C379D4F" wp14:editId="5C9AB9B0">
+                      <wp:simplePos x="0" y="0"/>
+                      <wp:positionH relativeFrom="column">
+                        <wp:posOffset>521971</wp:posOffset>
+                      </wp:positionH>
+                      <wp:positionV relativeFrom="paragraph">
+                        <wp:posOffset>-73025</wp:posOffset>
+                      </wp:positionV>
+                      <wp:extent cx="2495550" cy="238125"/>
+                      <wp:effectExtent l="0" t="0" r="0" b="9525"/>
+                      <wp:wrapNone/>
+                      <wp:docPr id="1" name="Text Box 2"/>
+                      <wp:cNvGraphicFramePr>
+                        <a:graphicFrameLocks xmlns:a="http://schemas.openxmlformats.org/drawingml/2006/main"/>
+                      </wp:cNvGraphicFramePr>
+                      <a:graphic xmlns:a="http://schemas.openxmlformats.org/drawingml/2006/main">
+                        <a:graphicData uri="http://schemas.microsoft.com/office/word/2010/wordprocessingShape">
+                          <wps:wsp>
+                            <wps:cNvSpPr txBox="1">
+                              <a:spLocks noChangeArrowheads="1"/>
+                            </wps:cNvSpPr>
+                            <wps:spPr bwMode="auto">
+                              <a:xfrm>
+                                <a:off x="0" y="0"/>
+                                <a:ext cx="2495550" cy="238125"/>
+                              </a:xfrm>
+                              <a:prstGeom prst="rect">
+                                <a:avLst/>
+                              </a:prstGeom>
+                              <a:solidFill>
+                                <a:srgbClr val="FFFFFF"/>
+                              </a:solidFill>
+                              <a:ln w="9525">
+                                <a:noFill/>
+                                <a:miter lim="800000"/>
+                                <a:headEnd/>
+                                <a:tailEnd/>
+                              </a:ln>
+                            </wps:spPr>
+                            <wps:txbx>
+                              <w:txbxContent>
+                                <w:p>
+                                  <w:pPr>
+                                    <w:adjustRightInd w:val="0"/>
+                                    <w:spacing w:line="240" w:lineRule="exact"/>
+                                    <w:rPr>
+                                      <w:rFonts w:ascii="Verdana" w:hAnsi="Verdana" w:cs="Arial"/>
+                                      <w:b/>
+                                      <w:bCs/>
+                                      <w:i/>
+                                      <w:color w:val="000000"/>
+                                      <w:spacing w:val="-17"/>
+                                      <w:sz w:val="22"/>
+                                      <w:szCs w:val="22"/>
+                                    </w:rPr>
+                                  </w:pPr>
+                                  <w:r>
+                                    <w:rPr>
+                                      <w:rFonts w:ascii="Verdana" w:hAnsi="Verdana" w:cs="Arial"/>
+                                      <w:b/>
+                                      <w:bCs/>
+                                      <w:i/>
+                                      <w:color w:val="000000"/>
+                                      <w:spacing w:val="-17"/>
+                                      <w:sz w:val="22"/>
+                                      <w:szCs w:val="22"/>
+                                    </w:rPr>
+                                    <w:t>SUMMARY OF QUALIFICATIONS</w:t>
+                                  </w:r>
+                                </w:p>
+                                <w:p/>
+                              </w:txbxContent>
+                            </wps:txbx>
+                            <wps:bodyPr rot="0" vert="horz" wrap="square" lIns="91440" tIns="45720" rIns="91440" bIns="45720" anchor="t" anchorCtr="0">
+                              <a:noAutofit/>
+                            </wps:bodyPr>
+                          </wps:wsp>
+                        </a:graphicData>
+                      </a:graphic>
+                      <wp14:sizeRelH relativeFrom="margin">
+                        <wp14:pctWidth>0</wp14:pctWidth>
+                      </wp14:sizeRelH>
+                      <wp14:sizeRelV relativeFrom="margin">
+                        <wp14:pctHeight>0</wp14:pctHeight>
+                      </wp14:sizeRelV>
+                    </wp:anchor>
+                  </w:drawing>
+                </mc:Choice>
+                <mc:Fallback>
+                  <w:pict>
+                    <v:shapetype w14:anchorId="5C379D4F" id="_x0000_t202" coordsize="21600,21600" o:spt="202" path="m,l,21600r21600,l21600,xe">
+                      <v:stroke joinstyle="miter"/>
+                      <v:path gradientshapeok="t" o:connecttype="rect"/>
+                    </v:shapetype>
+                    <v:shape id="Text Box 2" o:spid="_x0000_s1026" type="#_x0000_t202" style="position:absolute;left:0;text-align:left;margin-left:41.1pt;margin-top:-5.75pt;width:196.5pt;height:18.75pt;z-index:251697664;visibility:visible;mso-wrap-style:square;mso-width-percent:0;mso-height-percent:0;mso-wrap-distance-left:9pt;mso-wrap-distance-top:3.6pt;mso-wrap-distance-right:9pt;mso-wrap-distance-bottom:3.6pt;mso-position-horizontal:absolute;mso-position-horizontal-relative:text;mso-position-vertical:absolute;mso-position-vertical-relative:text;mso-width-percent:0;mso-height-percent:0;mso-width-relative:margin;mso-height-relative:margin;v-text-anchor:top" o:gfxdata="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" stroked="f">
+                      <v:textbox>
+                        <w:txbxContent>
+                          <w:p>
+                            <w:pPr>
+                              <w:adjustRightInd w:val="0"/>
+                              <w:spacing w:line="240" w:lineRule="exact"/>
+                              <w:rPr>
+                                <w:rFonts w:ascii="Verdana" w:hAnsi="Verdana" w:cs="Arial"/>
+                                <w:b/>
+                                <w:bCs/>
+                                <w:i/>
+                                <w:color w:val="000000"/>
+                                <w:spacing w:val="-17"/>
+                                <w:sz w:val="22"/>
+                                <w:szCs w:val="22"/>
+                              </w:rPr>
+                            </w:pPr>
+                            <w:r>
+                              <w:rPr>
+                                <w:rFonts w:ascii="Verdana" w:hAnsi="Verdana" w:cs="Arial"/>
+                                <w:b/>
+                                <w:bCs/>
+                                <w:i/>
+                                <w:color w:val="000000"/>
+                                <w:spacing w:val="-17"/>
+                                <w:sz w:val="22"/>
+                                <w:szCs w:val="22"/>
+                              </w:rPr>
+                              <w:t>SUMMARY OF QUALIFICATIONS</w:t>
+                            </w:r>
+                          </w:p>
+                          <w:p/>
+                        </w:txbxContent>
+                      </v:textbox>
+                    </v:shape>
+                  </w:pict>
+                </mc:Fallback>
+              </mc:AlternateContent>
+            </w:r>
             <w:r>
               <w:rPr>
                 <w:rFonts w:ascii="Verdana" w:hAnsi="Verdana" w:cs="Arial"/>
@@ -310,6 +377,7 @@
               </w:numPr>
               <w:adjustRightInd w:val="0"/>
               <w:spacing w:line="240" w:lineRule="exact"/>
+              <w:ind w:left="1062" w:hanging="198"/>
               <w:rPr>
                 <w:rFonts w:ascii="Verdana" w:hAnsi="Verdana" w:cs="Arial"/>
                 <w:color w:val="000000"/>
@@ -342,6 +410,7 @@
               </w:numPr>
               <w:adjustRightInd w:val="0"/>
               <w:spacing w:line="240" w:lineRule="exact"/>
+              <w:ind w:left="1062" w:hanging="198"/>
               <w:rPr>
                 <w:rFonts w:ascii="Verdana" w:hAnsi="Verdana" w:cs="Arial"/>
                 <w:color w:val="000000"/>
@@ -358,25 +427,17 @@
               <mc:AlternateContent>
                 <mc:Choice Requires="wps">
                   <w:drawing>
-                    <wp:anchor distT="45720" distB="45720" distL="114300" distR="114300" simplePos="0" relativeHeight="251687424" behindDoc="1" locked="0" layoutInCell="1" allowOverlap="1" wp14:anchorId="168FC68E" wp14:editId="24C0FB1F">
+                    <wp:anchor distT="45720" distB="45720" distL="114300" distR="114300" simplePos="0" relativeHeight="251687424" behindDoc="0" locked="0" layoutInCell="1" allowOverlap="1" wp14:anchorId="25542BF8" wp14:editId="2927893C">
                       <wp:simplePos x="0" y="0"/>
                       <wp:positionH relativeFrom="column">
-                        <wp:posOffset>-474980</wp:posOffset>
+                        <wp:posOffset>-154305</wp:posOffset>
                       </wp:positionH>
                       <wp:positionV relativeFrom="paragraph">
-                        <wp:posOffset>264795</wp:posOffset>
+                        <wp:posOffset>279400</wp:posOffset>
                       </wp:positionV>
                       <wp:extent cx="1075055" cy="255905"/>
                       <wp:effectExtent l="0" t="9525" r="1270" b="1270"/>
-                      <wp:wrapTight wrapText="bothSides">
-                        <wp:wrapPolygon edited="0">
-                          <wp:start x="21791" y="804"/>
-                          <wp:lineTo x="357" y="804"/>
-                          <wp:lineTo x="357" y="20099"/>
-                          <wp:lineTo x="21791" y="20099"/>
-                          <wp:lineTo x="21791" y="804"/>
-                        </wp:wrapPolygon>
-                      </wp:wrapTight>
+                      <wp:wrapNone/>
                       <wp:docPr id="217" name="Text Box 2"/>
                       <wp:cNvGraphicFramePr>
                         <a:graphicFrameLocks xmlns:a="http://schemas.openxmlformats.org/drawingml/2006/main"/>
@@ -448,11 +509,7 @@
                 </mc:Choice>
                 <mc:Fallback>
                   <w:pict>
-                    <v:shapetype w14:anchorId="168FC68E" id="_x0000_t202" coordsize="21600,21600" o:spt="202" path="m,l,21600r21600,l21600,xe">
-                      <v:stroke joinstyle="miter"/>
-                      <v:path gradientshapeok="t" o:connecttype="rect"/>
-                    </v:shapetype>
-                    <v:shape id="Text Box 2" o:spid="_x0000_s1026" type="#_x0000_t202" style="position:absolute;left:0;text-align:left;margin-left:-37.4pt;margin-top:20.85pt;width:84.65pt;height:20.15pt;rotation:-90;z-index:-251629056;visibility:visible;mso-wrap-style:square;mso-width-percent:0;mso-height-percent:0;mso-wrap-distance-left:9pt;mso-wrap-distance-top:3.6pt;mso-wrap-distance-right:9pt;mso-wrap-distance-bottom:3.6pt;mso-position-horizontal:absolute;mso-position-horizontal-relative:text;mso-position-vertical:absolute;mso-position-vertical-relative:text;mso-width-percent:0;mso-height-percent:0;mso-width-relative:margin;mso-height-relative:margin;v-text-anchor:top" o:gfxdata="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" stroked="f">
+                    <v:shape w14:anchorId="25542BF8" id="_x0000_s1027" type="#_x0000_t202" style="position:absolute;left:0;text-align:left;margin-left:-12.15pt;margin-top:22pt;width:84.65pt;height:20.15pt;rotation:-90;z-index:251687424;visibility:visible;mso-wrap-style:square;mso-width-percent:0;mso-height-percent:0;mso-wrap-distance-left:9pt;mso-wrap-distance-top:3.6pt;mso-wrap-distance-right:9pt;mso-wrap-distance-bottom:3.6pt;mso-position-horizontal:absolute;mso-position-horizontal-relative:text;mso-position-vertical:absolute;mso-position-vertical-relative:text;mso-width-percent:0;mso-height-percent:0;mso-width-relative:margin;mso-height-relative:margin;v-text-anchor:top" o:gfxdata="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" stroked="f">
                       <v:textbox>
                         <w:txbxContent>
                           <w:p>
@@ -479,140 +536,6 @@
                           </w:p>
                         </w:txbxContent>
                       </v:textbox>
-                      <w10:wrap type="tight"/>
-                    </v:shape>
-                  </w:pict>
-                </mc:Fallback>
-              </mc:AlternateContent>
-            </w:r>
-            <w:r>
-              <w:rPr>
-                <w:rFonts w:ascii="Verdana" w:hAnsi="Verdana" w:cs="Arial"/>
-                <w:noProof/>
-                <w:color w:val="000000"/>
-                <w:spacing w:val="-17"/>
-              </w:rPr>
-              <mc:AlternateContent>
-                <mc:Choice Requires="wps">
-                  <w:drawing>
-                    <wp:anchor distT="45720" distB="45720" distL="114300" distR="114300" simplePos="0" relativeHeight="251689472" behindDoc="1" locked="0" layoutInCell="1" allowOverlap="1" wp14:anchorId="42C3A4DB" wp14:editId="66983A86">
-                      <wp:simplePos x="0" y="0"/>
-                      <wp:positionH relativeFrom="column">
-                        <wp:posOffset>2875280</wp:posOffset>
-                      </wp:positionH>
-                      <wp:positionV relativeFrom="paragraph">
-                        <wp:posOffset>216535</wp:posOffset>
-                      </wp:positionV>
-                      <wp:extent cx="1520825" cy="255905"/>
-                      <wp:effectExtent l="3810" t="0" r="6985" b="6985"/>
-                      <wp:wrapTight wrapText="bothSides">
-                        <wp:wrapPolygon edited="0">
-                          <wp:start x="21546" y="-322"/>
-                          <wp:lineTo x="171" y="-322"/>
-                          <wp:lineTo x="171" y="20582"/>
-                          <wp:lineTo x="21546" y="20582"/>
-                          <wp:lineTo x="21546" y="-322"/>
-                        </wp:wrapPolygon>
-                      </wp:wrapTight>
-                      <wp:docPr id="8" name="Text Box 2"/>
-                      <wp:cNvGraphicFramePr>
-                        <a:graphicFrameLocks xmlns:a="http://schemas.openxmlformats.org/drawingml/2006/main"/>
-                      </wp:cNvGraphicFramePr>
-                      <a:graphic xmlns:a="http://schemas.openxmlformats.org/drawingml/2006/main">
-                        <a:graphicData uri="http://schemas.microsoft.com/office/word/2010/wordprocessingShape">
-                          <wps:wsp>
-                            <wps:cNvSpPr txBox="1">
-                              <a:spLocks noChangeArrowheads="1"/>
-                            </wps:cNvSpPr>
-                            <wps:spPr bwMode="auto">
-                              <a:xfrm rot="16200000">
-                                <a:off x="0" y="0"/>
-                                <a:ext cx="1520825" cy="255905"/>
-                              </a:xfrm>
-                              <a:prstGeom prst="rect">
-                                <a:avLst/>
-                              </a:prstGeom>
-                              <a:solidFill>
-                                <a:srgbClr val="FFFFFF"/>
-                              </a:solidFill>
-                              <a:ln w="9525">
-                                <a:noFill/>
-                                <a:miter lim="800000"/>
-                                <a:headEnd/>
-                                <a:tailEnd/>
-                              </a:ln>
-                            </wps:spPr>
-                            <wps:txbx>
-                              <w:txbxContent>
-                                <w:p>
-                                  <w:pPr>
-                                    <w:rPr>
-                                      <w:rFonts w:ascii="Castellar" w:hAnsi="Castellar"/>
-                                      <w:i/>
-                                    </w:rPr>
-                                  </w:pPr>
-                                  <w:r>
-                                    <w:rPr>
-                                      <w:rFonts w:ascii="Castellar" w:hAnsi="Castellar"/>
-                                      <w:i/>
-                                    </w:rPr>
-                                    <w:t>Technical</w:t>
-                                  </w:r>
-                                  <w:r>
-                                    <w:rPr>
-                                      <w:rFonts w:ascii="Castellar" w:hAnsi="Castellar"/>
-                                      <w:i/>
-                                    </w:rPr>
-                                    <w:t xml:space="preserve"> Skills</w:t>
-                                  </w:r>
-                                </w:p>
-                              </w:txbxContent>
-                            </wps:txbx>
-                            <wps:bodyPr rot="0" vert="horz" wrap="square" lIns="91440" tIns="45720" rIns="91440" bIns="45720" anchor="t" anchorCtr="0">
-                              <a:noAutofit/>
-                            </wps:bodyPr>
-                          </wps:wsp>
-                        </a:graphicData>
-                      </a:graphic>
-                      <wp14:sizeRelH relativeFrom="margin">
-                        <wp14:pctWidth>0</wp14:pctWidth>
-                      </wp14:sizeRelH>
-                      <wp14:sizeRelV relativeFrom="margin">
-                        <wp14:pctHeight>0</wp14:pctHeight>
-                      </wp14:sizeRelV>
-                    </wp:anchor>
-                  </w:drawing>
-                </mc:Choice>
-                <mc:Fallback>
-                  <w:pict>
-                    <v:shape w14:anchorId="42C3A4DB" id="_x0000_s1027" type="#_x0000_t202" style="position:absolute;left:0;text-align:left;margin-left:226.4pt;margin-top:17.05pt;width:119.75pt;height:20.15pt;rotation:-90;z-index:-251627008;visibility:visible;mso-wrap-style:square;mso-width-percent:0;mso-height-percent:0;mso-wrap-distance-left:9pt;mso-wrap-distance-top:3.6pt;mso-wrap-distance-right:9pt;mso-wrap-distance-bottom:3.6pt;mso-position-horizontal:absolute;mso-position-horizontal-relative:text;mso-position-vertical:absolute;mso-position-vertical-relative:text;mso-width-percent:0;mso-height-percent:0;mso-width-relative:margin;mso-height-relative:margin;v-text-anchor:top" o:gfxdata="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" stroked="f">
-                      <v:textbox>
-                        <w:txbxContent>
-                          <w:p>
-                            <w:pPr>
-                              <w:rPr>
-                                <w:rFonts w:ascii="Castellar" w:hAnsi="Castellar"/>
-                                <w:i/>
-                              </w:rPr>
-                            </w:pPr>
-                            <w:r>
-                              <w:rPr>
-                                <w:rFonts w:ascii="Castellar" w:hAnsi="Castellar"/>
-                                <w:i/>
-                              </w:rPr>
-                              <w:t>Technical</w:t>
-                            </w:r>
-                            <w:r>
-                              <w:rPr>
-                                <w:rFonts w:ascii="Castellar" w:hAnsi="Castellar"/>
-                                <w:i/>
-                              </w:rPr>
-                              <w:t xml:space="preserve"> Skills</w:t>
-                            </w:r>
-                          </w:p>
-                        </w:txbxContent>
-                      </v:textbox>
-                      <w10:wrap type="tight"/>
                     </v:shape>
                   </w:pict>
                 </mc:Fallback>
@@ -652,6 +575,7 @@
               </w:numPr>
               <w:adjustRightInd w:val="0"/>
               <w:spacing w:line="260" w:lineRule="exact"/>
+              <w:ind w:left="1062" w:hanging="198"/>
               <w:rPr>
                 <w:rFonts w:ascii="Verdana" w:hAnsi="Verdana" w:cs="Arial"/>
                 <w:color w:val="000000"/>
@@ -676,6 +600,7 @@
               </w:numPr>
               <w:adjustRightInd w:val="0"/>
               <w:spacing w:line="240" w:lineRule="exact"/>
+              <w:ind w:left="1062" w:hanging="198"/>
               <w:rPr>
                 <w:rFonts w:ascii="Verdana" w:hAnsi="Verdana" w:cs="Arial"/>
                 <w:color w:val="000000"/>
@@ -700,6 +625,7 @@
               </w:numPr>
               <w:adjustRightInd w:val="0"/>
               <w:spacing w:line="240" w:lineRule="exact"/>
+              <w:ind w:left="1062" w:hanging="198"/>
               <w:rPr>
                 <w:rFonts w:ascii="Verdana" w:hAnsi="Verdana" w:cs="Arial"/>
                 <w:color w:val="000000"/>
@@ -724,6 +650,7 @@
               </w:numPr>
               <w:adjustRightInd w:val="0"/>
               <w:spacing w:line="260" w:lineRule="exact"/>
+              <w:ind w:left="1062" w:hanging="198"/>
               <w:rPr>
                 <w:rFonts w:ascii="Verdana" w:hAnsi="Verdana" w:cs="Arial"/>
                 <w:color w:val="000000"/>
@@ -748,6 +675,7 @@
               </w:numPr>
               <w:adjustRightInd w:val="0"/>
               <w:spacing w:line="240" w:lineRule="exact"/>
+              <w:ind w:left="1062" w:hanging="198"/>
               <w:rPr>
                 <w:rFonts w:ascii="Verdana" w:hAnsi="Verdana" w:cs="Arial"/>
                 <w:color w:val="000000"/>
@@ -759,13 +687,13 @@
                 <w:noProof/>
               </w:rPr>
               <w:drawing>
-                <wp:anchor distT="0" distB="0" distL="114300" distR="114300" simplePos="0" relativeHeight="251695616" behindDoc="1" locked="0" layoutInCell="0" allowOverlap="1" wp14:anchorId="6AFE35B9" wp14:editId="355FFA7C">
+                <wp:anchor distT="0" distB="0" distL="114300" distR="114300" simplePos="0" relativeHeight="251695616" behindDoc="1" locked="0" layoutInCell="0" allowOverlap="1" wp14:anchorId="5E8DEDC1" wp14:editId="05E6F8BB">
                   <wp:simplePos x="0" y="0"/>
                   <wp:positionH relativeFrom="margin">
-                    <wp:posOffset>604520</wp:posOffset>
+                    <wp:posOffset>594995</wp:posOffset>
                   </wp:positionH>
                   <wp:positionV relativeFrom="page">
-                    <wp:posOffset>1564640</wp:posOffset>
+                    <wp:posOffset>1586230</wp:posOffset>
                   </wp:positionV>
                   <wp:extent cx="5969000" cy="38100"/>
                   <wp:effectExtent l="0" t="0" r="0" b="0"/>
@@ -851,7 +779,7 @@
         </w:tc>
         <w:tc>
           <w:tcPr>
-            <w:tcW w:w="4472" w:type="dxa"/>
+            <w:tcW w:w="4446" w:type="dxa"/>
           </w:tcPr>
           <w:p>
             <w:pPr>
@@ -872,7 +800,7 @@
               </w:numPr>
               <w:adjustRightInd w:val="0"/>
               <w:spacing w:line="240" w:lineRule="exact"/>
-              <w:ind w:left="298" w:hanging="298"/>
+              <w:ind w:left="298" w:hanging="157"/>
               <w:rPr>
                 <w:rFonts w:ascii="Verdana" w:hAnsi="Verdana" w:cs="Arial"/>
                 <w:color w:val="000000"/>
@@ -885,7 +813,15 @@
                 <w:color w:val="000000"/>
                 <w:spacing w:val="-10"/>
               </w:rPr>
-              <w:t xml:space="preserve">Experience with CPT and ICD-9 codes, </w:t>
+              <w:t>Trained</w:t>
+            </w:r>
+            <w:r>
+              <w:rPr>
+                <w:rFonts w:ascii="Verdana" w:hAnsi="Verdana" w:cs="Arial"/>
+                <w:color w:val="000000"/>
+                <w:spacing w:val="-10"/>
+              </w:rPr>
+              <w:t xml:space="preserve"> with CPT and ICD-9 codes, </w:t>
             </w:r>
             <w:r>
               <w:rPr>
@@ -928,7 +864,7 @@
               </w:numPr>
               <w:adjustRightInd w:val="0"/>
               <w:spacing w:line="260" w:lineRule="exact"/>
-              <w:ind w:left="298" w:hanging="298"/>
+              <w:ind w:left="298" w:hanging="157"/>
               <w:rPr>
                 <w:rFonts w:ascii="Verdana" w:hAnsi="Verdana" w:cs="Arial"/>
                 <w:color w:val="000000"/>
@@ -938,10 +874,143 @@
             <w:r>
               <w:rPr>
                 <w:rFonts w:ascii="Verdana" w:hAnsi="Verdana" w:cs="Arial"/>
+                <w:noProof/>
+                <w:color w:val="000000"/>
+                <w:spacing w:val="-17"/>
+              </w:rPr>
+              <mc:AlternateContent>
+                <mc:Choice Requires="wps">
+                  <w:drawing>
+                    <wp:anchor distT="45720" distB="45720" distL="114300" distR="114300" simplePos="0" relativeHeight="251689472" behindDoc="0" locked="0" layoutInCell="1" allowOverlap="1" wp14:anchorId="6F146A18" wp14:editId="7D371440">
+                      <wp:simplePos x="0" y="0"/>
+                      <wp:positionH relativeFrom="column">
+                        <wp:posOffset>-831215</wp:posOffset>
+                      </wp:positionH>
+                      <wp:positionV relativeFrom="paragraph">
+                        <wp:posOffset>241300</wp:posOffset>
+                      </wp:positionV>
+                      <wp:extent cx="1520825" cy="255905"/>
+                      <wp:effectExtent l="3810" t="0" r="6985" b="6985"/>
+                      <wp:wrapNone/>
+                      <wp:docPr id="8" name="Text Box 2"/>
+                      <wp:cNvGraphicFramePr>
+                        <a:graphicFrameLocks xmlns:a="http://schemas.openxmlformats.org/drawingml/2006/main"/>
+                      </wp:cNvGraphicFramePr>
+                      <a:graphic xmlns:a="http://schemas.openxmlformats.org/drawingml/2006/main">
+                        <a:graphicData uri="http://schemas.microsoft.com/office/word/2010/wordprocessingShape">
+                          <wps:wsp>
+                            <wps:cNvSpPr txBox="1">
+                              <a:spLocks noChangeArrowheads="1"/>
+                            </wps:cNvSpPr>
+                            <wps:spPr bwMode="auto">
+                              <a:xfrm rot="16200000">
+                                <a:off x="0" y="0"/>
+                                <a:ext cx="1520825" cy="255905"/>
+                              </a:xfrm>
+                              <a:prstGeom prst="rect">
+                                <a:avLst/>
+                              </a:prstGeom>
+                              <a:solidFill>
+                                <a:srgbClr val="FFFFFF"/>
+                              </a:solidFill>
+                              <a:ln w="9525">
+                                <a:noFill/>
+                                <a:miter lim="800000"/>
+                                <a:headEnd/>
+                                <a:tailEnd/>
+                              </a:ln>
+                            </wps:spPr>
+                            <wps:txbx>
+                              <w:txbxContent>
+                                <w:p>
+                                  <w:pPr>
+                                    <w:rPr>
+                                      <w:rFonts w:ascii="Castellar" w:hAnsi="Castellar"/>
+                                      <w:i/>
+                                    </w:rPr>
+                                  </w:pPr>
+                                  <w:r>
+                                    <w:rPr>
+                                      <w:rFonts w:ascii="Castellar" w:hAnsi="Castellar"/>
+                                      <w:i/>
+                                    </w:rPr>
+                                    <w:t>Technical</w:t>
+                                  </w:r>
+                                  <w:r>
+                                    <w:rPr>
+                                      <w:rFonts w:ascii="Castellar" w:hAnsi="Castellar"/>
+                                      <w:i/>
+                                    </w:rPr>
+                                    <w:t xml:space="preserve"> Skills</w:t>
+                                  </w:r>
+                                </w:p>
+                              </w:txbxContent>
+                            </wps:txbx>
+                            <wps:bodyPr rot="0" vert="horz" wrap="square" lIns="91440" tIns="45720" rIns="91440" bIns="45720" anchor="t" anchorCtr="0">
+                              <a:noAutofit/>
+                            </wps:bodyPr>
+                          </wps:wsp>
+                        </a:graphicData>
+                      </a:graphic>
+                      <wp14:sizeRelH relativeFrom="margin">
+                        <wp14:pctWidth>0</wp14:pctWidth>
+                      </wp14:sizeRelH>
+                      <wp14:sizeRelV relativeFrom="margin">
+                        <wp14:pctHeight>0</wp14:pctHeight>
+                      </wp14:sizeRelV>
+                    </wp:anchor>
+                  </w:drawing>
+                </mc:Choice>
+                <mc:Fallback>
+                  <w:pict>
+                    <v:shape w14:anchorId="6F146A18" id="_x0000_s1028" type="#_x0000_t202" style="position:absolute;left:0;text-align:left;margin-left:-65.45pt;margin-top:19pt;width:119.75pt;height:20.15pt;rotation:-90;z-index:251689472;visibility:visible;mso-wrap-style:square;mso-width-percent:0;mso-height-percent:0;mso-wrap-distance-left:9pt;mso-wrap-distance-top:3.6pt;mso-wrap-distance-right:9pt;mso-wrap-distance-bottom:3.6pt;mso-position-horizontal:absolute;mso-position-horizontal-relative:text;mso-position-vertical:absolute;mso-position-vertical-relative:text;mso-width-percent:0;mso-height-percent:0;mso-width-relative:margin;mso-height-relative:margin;v-text-anchor:top" o:gfxdata="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" stroked="f">
+                      <v:textbox>
+                        <w:txbxContent>
+                          <w:p>
+                            <w:pPr>
+                              <w:rPr>
+                                <w:rFonts w:ascii="Castellar" w:hAnsi="Castellar"/>
+                                <w:i/>
+                              </w:rPr>
+                            </w:pPr>
+                            <w:r>
+                              <w:rPr>
+                                <w:rFonts w:ascii="Castellar" w:hAnsi="Castellar"/>
+                                <w:i/>
+                              </w:rPr>
+                              <w:t>Technical</w:t>
+                            </w:r>
+                            <w:r>
+                              <w:rPr>
+                                <w:rFonts w:ascii="Castellar" w:hAnsi="Castellar"/>
+                                <w:i/>
+                              </w:rPr>
+                              <w:t xml:space="preserve"> Skills</w:t>
+                            </w:r>
+                          </w:p>
+                        </w:txbxContent>
+                      </v:textbox>
+                    </v:shape>
+                  </w:pict>
+                </mc:Fallback>
+              </mc:AlternateContent>
+            </w:r>
+            <w:r>
+              <w:rPr>
+                <w:rFonts w:ascii="Verdana" w:hAnsi="Verdana" w:cs="Arial"/>
+                <w:noProof/>
+                <w:color w:val="000000"/>
+                <w:spacing w:val="-17"/>
+              </w:rPr>
+              <w:t>Demonstrated ability</w:t>
+            </w:r>
+            <w:r>
+              <w:rPr>
+                <w:rFonts w:ascii="Verdana" w:hAnsi="Verdana" w:cs="Arial"/>
                 <w:color w:val="000000"/>
                 <w:spacing w:val="-15"/>
               </w:rPr>
-              <w:t>Experience with programming in HTML</w:t>
+              <w:t xml:space="preserve"> with programming in HTML</w:t>
             </w:r>
             <w:r>
               <w:rPr>
@@ -986,7 +1055,7 @@
               </w:numPr>
               <w:adjustRightInd w:val="0"/>
               <w:spacing w:line="240" w:lineRule="exact"/>
-              <w:ind w:left="298" w:hanging="298"/>
+              <w:ind w:left="298" w:hanging="157"/>
               <w:rPr>
                 <w:rFonts w:ascii="Verdana" w:hAnsi="Verdana" w:cs="Arial"/>
                 <w:color w:val="000000"/>
@@ -999,7 +1068,15 @@
                 <w:color w:val="000000"/>
                 <w:spacing w:val="-12"/>
               </w:rPr>
-              <w:t xml:space="preserve">Experience with statistical analysis in </w:t>
+              <w:t>E</w:t>
+            </w:r>
+            <w:r>
+              <w:rPr>
+                <w:rFonts w:ascii="Verdana" w:hAnsi="Verdana" w:cs="Arial"/>
+                <w:color w:val="000000"/>
+                <w:spacing w:val="-12"/>
+              </w:rPr>
+              <w:t xml:space="preserve">xperience with statistical analysis in </w:t>
             </w:r>
             <w:r>
               <w:rPr>
@@ -1018,7 +1095,7 @@
               </w:numPr>
               <w:adjustRightInd w:val="0"/>
               <w:spacing w:line="240" w:lineRule="exact"/>
-              <w:ind w:left="298" w:hanging="298"/>
+              <w:ind w:left="298" w:hanging="157"/>
               <w:rPr>
                 <w:rFonts w:ascii="Verdana" w:hAnsi="Verdana" w:cs="Arial"/>
                 <w:color w:val="000000"/>
@@ -1068,7 +1145,7 @@
               </w:numPr>
               <w:adjustRightInd w:val="0"/>
               <w:spacing w:line="260" w:lineRule="exact"/>
-              <w:ind w:left="298" w:hanging="298"/>
+              <w:ind w:left="298" w:hanging="157"/>
               <w:rPr>
                 <w:rFonts w:ascii="Verdana" w:hAnsi="Verdana" w:cs="Arial"/>
                 <w:color w:val="000000"/>
@@ -1125,30 +1202,45 @@
           <w:rFonts w:ascii="Verdana" w:hAnsi="Verdana" w:cs="Arial"/>
           <w:b/>
           <w:bCs/>
+          <w:i/>
           <w:color w:val="000000"/>
           <w:spacing w:val="-18"/>
-          <w:sz w:val="18"/>
-          <w:szCs w:val="16"/>
-        </w:rPr>
-      </w:pPr>
-      <w:r>
-        <w:rPr>
-          <w:rFonts w:ascii="Verdana" w:hAnsi="Verdana" w:cs="Arial"/>
-          <w:b/>
-          <w:bCs/>
+          <w:sz w:val="22"/>
+          <w:szCs w:val="22"/>
+        </w:rPr>
+      </w:pPr>
+      <w:r>
+        <w:rPr>
+          <w:rFonts w:ascii="Verdana" w:hAnsi="Verdana" w:cs="Arial"/>
+          <w:b/>
+          <w:bCs/>
+          <w:i/>
           <w:color w:val="000000"/>
           <w:spacing w:val="-18"/>
-          <w:sz w:val="18"/>
-          <w:szCs w:val="16"/>
-        </w:rPr>
-        <w:t>Education</w:t>
+          <w:sz w:val="22"/>
+          <w:szCs w:val="22"/>
+        </w:rPr>
+        <w:t>E</w:t>
+      </w:r>
+      <w:r>
+        <w:rPr>
+          <w:rFonts w:ascii="Verdana" w:hAnsi="Verdana" w:cs="Arial"/>
+          <w:b/>
+          <w:bCs/>
+          <w:i/>
+          <w:color w:val="000000"/>
+          <w:spacing w:val="-18"/>
+          <w:sz w:val="22"/>
+          <w:szCs w:val="22"/>
+        </w:rPr>
+        <w:t>DUCATION</w:t>
       </w:r>
     </w:p>
     <w:p>
       <w:pPr>
         <w:adjustRightInd w:val="0"/>
         <w:spacing w:line="240" w:lineRule="exact"/>
-        <w:ind w:firstLine="270"/>
+        <w:ind w:firstLine="180"/>
         <w:rPr>
           <w:rFonts w:ascii="Verdana" w:hAnsi="Verdana" w:cs="Arial"/>
           <w:b/>
@@ -1215,8 +1307,10 @@
           <w:color w:val="000000"/>
           <w:spacing w:val="-7"/>
         </w:rPr>
-        <w:t xml:space="preserve"> Developmental</w:t>
-      </w:r>
+        <w:t xml:space="preserve"> </w:t>
+      </w:r>
+      <w:bookmarkStart w:id="0" w:name="_GoBack"/>
+      <w:bookmarkEnd w:id="0"/>
       <w:r>
         <w:rPr>
           <w:rFonts w:ascii="Verdana" w:hAnsi="Verdana" w:cs="Arial"/>
@@ -1225,7 +1319,37 @@
           <w:color w:val="000000"/>
           <w:spacing w:val="-7"/>
         </w:rPr>
-        <w:t xml:space="preserve"> &amp; minor in</w:t>
+        <w:t>Developmental</w:t>
+      </w:r>
+      <w:r>
+        <w:rPr>
+          <w:rFonts w:ascii="Verdana" w:hAnsi="Verdana" w:cs="Arial"/>
+          <w:b/>
+          <w:bCs/>
+          <w:color w:val="000000"/>
+          <w:spacing w:val="-7"/>
+        </w:rPr>
+        <w:t xml:space="preserve"> </w:t>
+      </w:r>
+      <w:r>
+        <w:rPr>
+          <w:rFonts w:ascii="Verdana" w:hAnsi="Verdana" w:cs="Arial"/>
+          <w:b/>
+          <w:bCs/>
+          <w:color w:val="000000"/>
+          <w:spacing w:val="-7"/>
+        </w:rPr>
+        <w:t>Psychology with M</w:t>
+      </w:r>
+      <w:r>
+        <w:rPr>
+          <w:rFonts w:ascii="Verdana" w:hAnsi="Verdana" w:cs="Arial"/>
+          <w:b/>
+          <w:bCs/>
+          <w:color w:val="000000"/>
+          <w:spacing w:val="-7"/>
+        </w:rPr>
+        <w:t>inor in</w:t>
       </w:r>
       <w:r>
         <w:rPr>
@@ -1263,122 +1387,78 @@
     <w:p>
       <w:pPr>
         <w:adjustRightInd w:val="0"/>
-        <w:spacing w:line="240" w:lineRule="exact"/>
+        <w:spacing w:line="220" w:lineRule="exact"/>
         <w:ind w:left="270" w:firstLine="450"/>
         <w:rPr>
           <w:rFonts w:ascii="Verdana" w:hAnsi="Verdana" w:cs="Arial"/>
           <w:color w:val="000000"/>
-          <w:spacing w:val="-15"/>
-        </w:rPr>
-      </w:pPr>
-      <w:r>
-        <w:rPr>
-          <w:rFonts w:ascii="Verdana" w:hAnsi="Verdana" w:cs="Arial"/>
-          <w:color w:val="000000"/>
-          <w:spacing w:val="-15"/>
-        </w:rPr>
-        <w:t xml:space="preserve">Specialized in areas of developmental </w:t>
-      </w:r>
-      <w:r>
-        <w:rPr>
-          <w:rFonts w:ascii="Verdana" w:hAnsi="Verdana" w:cs="Arial"/>
-          <w:color w:val="000000"/>
-          <w:spacing w:val="-15"/>
-        </w:rPr>
-        <w:t>psychology</w:t>
-      </w:r>
-      <w:r>
-        <w:rPr>
-          <w:rFonts w:ascii="Verdana" w:hAnsi="Verdana" w:cs="Arial"/>
-          <w:color w:val="000000"/>
-          <w:spacing w:val="-15"/>
-        </w:rPr>
-        <w:t xml:space="preserve"> social psychology</w:t>
-      </w:r>
-      <w:r>
-        <w:rPr>
-          <w:rFonts w:ascii="Verdana" w:hAnsi="Verdana" w:cs="Arial"/>
-          <w:color w:val="000000"/>
-          <w:spacing w:val="-15"/>
-        </w:rPr>
-        <w:t>, and Cognitive Neuroscience</w:t>
+          <w:spacing w:val="-17"/>
+        </w:rPr>
+      </w:pPr>
+      <w:r>
+        <w:rPr>
+          <w:rFonts w:ascii="Verdana" w:hAnsi="Verdana" w:cs="Arial"/>
+          <w:color w:val="000000"/>
+          <w:spacing w:val="-17"/>
+        </w:rPr>
+        <w:t xml:space="preserve">Overall GPA: </w:t>
+      </w:r>
+      <w:proofErr w:type="gramStart"/>
+      <w:r>
+        <w:rPr>
+          <w:rFonts w:ascii="Verdana" w:hAnsi="Verdana" w:cs="Arial"/>
+          <w:color w:val="000000"/>
+          <w:spacing w:val="-17"/>
+        </w:rPr>
+        <w:t>3.</w:t>
+      </w:r>
+      <w:r>
+        <w:rPr>
+          <w:rFonts w:ascii="Verdana" w:hAnsi="Verdana" w:cs="Arial"/>
+          <w:color w:val="000000"/>
+          <w:spacing w:val="-17"/>
+        </w:rPr>
+        <w:t>8</w:t>
+      </w:r>
+      <w:r>
+        <w:rPr>
+          <w:rFonts w:ascii="Verdana" w:hAnsi="Verdana" w:cs="Arial"/>
+          <w:color w:val="000000"/>
+          <w:spacing w:val="-17"/>
+        </w:rPr>
+        <w:t xml:space="preserve">  </w:t>
+      </w:r>
+      <w:r>
+        <w:rPr>
+          <w:rFonts w:ascii="Verdana" w:hAnsi="Verdana" w:cs="Arial"/>
+          <w:color w:val="000000"/>
+          <w:spacing w:val="-18"/>
+        </w:rPr>
+        <w:t>Major</w:t>
+      </w:r>
+      <w:proofErr w:type="gramEnd"/>
+      <w:r>
+        <w:rPr>
+          <w:rFonts w:ascii="Verdana" w:hAnsi="Verdana" w:cs="Arial"/>
+          <w:color w:val="000000"/>
+          <w:spacing w:val="-18"/>
+        </w:rPr>
+        <w:t xml:space="preserve"> GPA: 3.</w:t>
+      </w:r>
+      <w:r>
+        <w:rPr>
+          <w:rFonts w:ascii="Verdana" w:hAnsi="Verdana" w:cs="Arial"/>
+          <w:color w:val="000000"/>
+          <w:spacing w:val="-18"/>
+        </w:rPr>
+        <w:t>9</w:t>
       </w:r>
     </w:p>
     <w:p>
       <w:pPr>
         <w:adjustRightInd w:val="0"/>
-        <w:spacing w:line="220" w:lineRule="exact"/>
-        <w:ind w:left="270" w:firstLine="450"/>
-        <w:rPr>
-          <w:rFonts w:ascii="Verdana" w:hAnsi="Verdana" w:cs="Arial"/>
-          <w:color w:val="000000"/>
-          <w:spacing w:val="-17"/>
-        </w:rPr>
-      </w:pPr>
-      <w:r>
-        <w:rPr>
-          <w:rFonts w:ascii="Verdana" w:hAnsi="Verdana" w:cs="Arial"/>
-          <w:color w:val="000000"/>
-          <w:spacing w:val="-17"/>
-        </w:rPr>
-        <w:t xml:space="preserve">Overall GPA: </w:t>
-      </w:r>
-      <w:proofErr w:type="gramStart"/>
-      <w:r>
-        <w:rPr>
-          <w:rFonts w:ascii="Verdana" w:hAnsi="Verdana" w:cs="Arial"/>
-          <w:color w:val="000000"/>
-          <w:spacing w:val="-17"/>
-        </w:rPr>
-        <w:t>3.8</w:t>
-      </w:r>
-      <w:r>
-        <w:rPr>
-          <w:rFonts w:ascii="Verdana" w:hAnsi="Verdana" w:cs="Arial"/>
-          <w:color w:val="000000"/>
-          <w:spacing w:val="-17"/>
-        </w:rPr>
-        <w:t>4</w:t>
-      </w:r>
-      <w:r>
-        <w:rPr>
-          <w:rFonts w:ascii="Verdana" w:hAnsi="Verdana" w:cs="Arial"/>
-          <w:color w:val="000000"/>
-          <w:spacing w:val="-17"/>
-        </w:rPr>
-        <w:t xml:space="preserve">  </w:t>
-      </w:r>
-      <w:r>
-        <w:rPr>
-          <w:rFonts w:ascii="Verdana" w:hAnsi="Verdana" w:cs="Arial"/>
-          <w:color w:val="000000"/>
-          <w:spacing w:val="-18"/>
-        </w:rPr>
-        <w:t>Major</w:t>
-      </w:r>
-      <w:proofErr w:type="gramEnd"/>
-      <w:r>
-        <w:rPr>
-          <w:rFonts w:ascii="Verdana" w:hAnsi="Verdana" w:cs="Arial"/>
-          <w:color w:val="000000"/>
-          <w:spacing w:val="-18"/>
-        </w:rPr>
-        <w:t xml:space="preserve"> GPA: 3.</w:t>
-      </w:r>
-      <w:r>
-        <w:rPr>
-          <w:rFonts w:ascii="Verdana" w:hAnsi="Verdana" w:cs="Arial"/>
-          <w:color w:val="000000"/>
-          <w:spacing w:val="-18"/>
-        </w:rPr>
-        <w:t>9</w:t>
-      </w:r>
-    </w:p>
-    <w:p>
-      <w:pPr>
-        <w:adjustRightInd w:val="0"/>
         <w:spacing w:line="240" w:lineRule="exact"/>
-        <w:ind w:left="270"/>
+        <w:ind w:firstLine="180"/>
         <w:rPr>
           <w:rFonts w:ascii="Verdana" w:hAnsi="Verdana" w:cs="Arial"/>
           <w:b/>
@@ -1488,13 +1568,13 @@
           <w:noProof/>
         </w:rPr>
         <w:drawing>
-          <wp:anchor distT="0" distB="0" distL="114300" distR="114300" simplePos="0" relativeHeight="251693568" behindDoc="1" locked="0" layoutInCell="0" allowOverlap="1" wp14:anchorId="18032C4E" wp14:editId="4CC76A60">
+          <wp:anchor distT="0" distB="0" distL="114300" distR="114300" simplePos="0" relativeHeight="251693568" behindDoc="1" locked="0" layoutInCell="0" allowOverlap="1" wp14:anchorId="137ED14D" wp14:editId="033041E8">
             <wp:simplePos x="0" y="0"/>
             <wp:positionH relativeFrom="margin">
               <wp:align>center</wp:align>
             </wp:positionH>
             <wp:positionV relativeFrom="page">
-              <wp:posOffset>3722497</wp:posOffset>
+              <wp:posOffset>3417570</wp:posOffset>
             </wp:positionV>
             <wp:extent cx="5969000" cy="38100"/>
             <wp:effectExtent l="0" t="0" r="0" b="0"/>
@@ -1570,59 +1650,32 @@
           <w:rFonts w:ascii="Verdana" w:hAnsi="Verdana" w:cs="Arial"/>
           <w:b/>
           <w:bCs/>
+          <w:i/>
           <w:color w:val="000000"/>
           <w:spacing w:val="-15"/>
-          <w:sz w:val="16"/>
-          <w:szCs w:val="16"/>
-        </w:rPr>
-      </w:pPr>
-      <w:r>
-        <w:rPr>
-          <w:rFonts w:ascii="Verdana" w:hAnsi="Verdana" w:cs="Arial"/>
-          <w:b/>
-          <w:bCs/>
+          <w:sz w:val="22"/>
+          <w:szCs w:val="22"/>
+        </w:rPr>
+      </w:pPr>
+      <w:r>
+        <w:rPr>
+          <w:rFonts w:ascii="Verdana" w:hAnsi="Verdana" w:cs="Arial"/>
+          <w:b/>
+          <w:bCs/>
+          <w:i/>
           <w:color w:val="000000"/>
           <w:spacing w:val="-15"/>
-        </w:rPr>
-        <w:t>W</w:t>
-      </w:r>
-      <w:r>
-        <w:rPr>
-          <w:rFonts w:ascii="Verdana" w:hAnsi="Verdana" w:cs="Arial"/>
-          <w:b/>
-          <w:bCs/>
-          <w:color w:val="000000"/>
-          <w:spacing w:val="-15"/>
-          <w:sz w:val="16"/>
-          <w:szCs w:val="16"/>
-        </w:rPr>
-        <w:t>ORK</w:t>
-      </w:r>
-      <w:r>
-        <w:rPr>
-          <w:rFonts w:ascii="Verdana" w:hAnsi="Verdana" w:cs="Arial"/>
-          <w:b/>
-          <w:bCs/>
-          <w:color w:val="000000"/>
-          <w:spacing w:val="-15"/>
-        </w:rPr>
-        <w:t xml:space="preserve"> E</w:t>
-      </w:r>
-      <w:r>
-        <w:rPr>
-          <w:rFonts w:ascii="Verdana" w:hAnsi="Verdana" w:cs="Arial"/>
-          <w:b/>
-          <w:bCs/>
-          <w:color w:val="000000"/>
-          <w:spacing w:val="-15"/>
-          <w:sz w:val="16"/>
-          <w:szCs w:val="16"/>
-        </w:rPr>
-        <w:t>XPERIENCE</w:t>
-      </w:r>
-      <w:r>
-        <w:rPr>
+          <w:sz w:val="22"/>
+          <w:szCs w:val="22"/>
+        </w:rPr>
+        <w:t>WORK EXPERIENCE</w:t>
+      </w:r>
+      <w:r>
+        <w:rPr>
+          <w:i/>
           <w:noProof/>
+          <w:sz w:val="22"/>
+          <w:szCs w:val="22"/>
         </w:rPr>
         <w:t xml:space="preserve"> </w:t>
       </w:r>
@@ -1701,16 +1754,17 @@
           <w:color w:val="000000"/>
           <w:spacing w:val="-11"/>
         </w:rPr>
-        <w:t>June, 2014 – Present</w:t>
-      </w:r>
-      <w:r>
-        <w:rPr>
-          <w:rFonts w:ascii="Verdana" w:hAnsi="Verdana" w:cs="Arial"/>
-          <w:b/>
+        <w:t>June, 2014 – Present:</w:t>
+      </w:r>
+      <w:r>
+        <w:rPr>
+          <w:rFonts w:ascii="Verdana" w:hAnsi="Verdana" w:cs="Arial"/>
+          <w:b/>
+          <w:bCs/>
           <w:color w:val="000000"/>
           <w:spacing w:val="-11"/>
         </w:rPr>
-        <w:t>:</w:t>
+        <w:t xml:space="preserve"> </w:t>
       </w:r>
       <w:r>
         <w:rPr>
@@ -1720,7 +1774,7 @@
           <w:color w:val="000000"/>
           <w:spacing w:val="-11"/>
         </w:rPr>
-        <w:t xml:space="preserve"> </w:t>
+        <w:t>Research Assistant</w:t>
       </w:r>
       <w:r>
         <w:rPr>
@@ -1730,49 +1784,7 @@
           <w:color w:val="000000"/>
           <w:spacing w:val="-11"/>
         </w:rPr>
-        <w:t>Research Assistant</w:t>
-      </w:r>
-      <w:r>
-        <w:rPr>
-          <w:rFonts w:ascii="Verdana" w:hAnsi="Verdana" w:cs="Arial"/>
-          <w:b/>
-          <w:bCs/>
-          <w:color w:val="000000"/>
-          <w:spacing w:val="-11"/>
-        </w:rPr>
         <w:t xml:space="preserve"> – Infant Vision Lab</w:t>
-      </w:r>
-    </w:p>
-    <w:p>
-      <w:pPr>
-        <w:numPr>
-          <w:ilvl w:val="0"/>
-          <w:numId w:val="10"/>
-        </w:numPr>
-        <w:adjustRightInd w:val="0"/>
-        <w:spacing w:line="260" w:lineRule="exact"/>
-        <w:ind w:left="540"/>
-        <w:rPr>
-          <w:rFonts w:ascii="Verdana" w:hAnsi="Verdana" w:cs="Arial"/>
-          <w:color w:val="000000"/>
-          <w:spacing w:val="-14"/>
-        </w:rPr>
-      </w:pPr>
-      <w:r>
-        <w:rPr>
-          <w:rFonts w:ascii="Verdana" w:hAnsi="Verdana" w:cs="Arial"/>
-          <w:color w:val="000000"/>
-          <w:spacing w:val="-14"/>
-        </w:rPr>
-        <w:t xml:space="preserve">Assisting lab coordinator in general responsibilities associated with maintaining </w:t>
-      </w:r>
-      <w:r>
-        <w:rPr>
-          <w:rFonts w:ascii="Verdana" w:hAnsi="Verdana" w:cs="Arial"/>
-          <w:color w:val="000000"/>
-          <w:spacing w:val="-17"/>
-        </w:rPr>
-        <w:t>communication within, as well as organization and maintenance of the lab</w:t>
       </w:r>
     </w:p>
     <w:p>
@@ -1783,20 +1795,28 @@
         </w:numPr>
         <w:adjustRightInd w:val="0"/>
         <w:spacing w:line="240" w:lineRule="exact"/>
-        <w:ind w:left="540"/>
+        <w:ind w:left="810" w:hanging="180"/>
+        <w:rPr>
+          <w:rFonts w:ascii="Verdana" w:hAnsi="Verdana" w:cs="Arial"/>
+          <w:color w:val="000000"/>
+          <w:spacing w:val="-12"/>
+        </w:rPr>
+      </w:pPr>
+      <w:r>
         <w:rPr>
           <w:rFonts w:ascii="Verdana" w:hAnsi="Verdana" w:cs="Arial"/>
           <w:color w:val="000000"/>
           <w:spacing w:val="-14"/>
         </w:rPr>
-      </w:pPr>
+        <w:t>Assisti</w:t>
+      </w:r>
       <w:r>
         <w:rPr>
           <w:rFonts w:ascii="Verdana" w:hAnsi="Verdana" w:cs="Arial"/>
           <w:color w:val="000000"/>
           <w:spacing w:val="-14"/>
         </w:rPr>
-        <w:t>Involvement in research studies fr</w:t>
+        <w:t xml:space="preserve">ng </w:t>
       </w:r>
       <w:r>
         <w:rPr>
@@ -1804,49 +1824,39 @@
           <w:color w:val="000000"/>
           <w:spacing w:val="-14"/>
         </w:rPr>
-        <w:t xml:space="preserve">om conception to implementation. Included: </w:t>
-      </w:r>
-      <w:r>
-        <w:rPr>
-          <w:rFonts w:ascii="Verdana" w:hAnsi="Verdana" w:cs="Arial"/>
-          <w:color w:val="000000"/>
-          <w:spacing w:val="-11"/>
-        </w:rPr>
-        <w:t>r</w:t>
-      </w:r>
-      <w:r>
-        <w:rPr>
-          <w:rFonts w:ascii="Verdana" w:hAnsi="Verdana" w:cs="Arial"/>
-          <w:color w:val="000000"/>
-          <w:spacing w:val="-11"/>
-        </w:rPr>
-        <w:t xml:space="preserve">ecruiting and testing </w:t>
-      </w:r>
-      <w:r>
-        <w:rPr>
-          <w:rFonts w:ascii="Verdana" w:hAnsi="Verdana" w:cs="Arial"/>
-          <w:color w:val="000000"/>
-          <w:spacing w:val="-11"/>
-        </w:rPr>
-        <w:t>human subjects, data entry and o</w:t>
-      </w:r>
-      <w:bookmarkStart w:id="0" w:name="_GoBack"/>
-      <w:bookmarkEnd w:id="0"/>
-      <w:r>
-        <w:rPr>
-          <w:rFonts w:ascii="Verdana" w:hAnsi="Verdana" w:cs="Arial"/>
-          <w:color w:val="000000"/>
-          <w:spacing w:val="-11"/>
-        </w:rPr>
-        <w:t>rganization</w:t>
-      </w:r>
-      <w:r>
-        <w:rPr>
-          <w:rFonts w:ascii="Verdana" w:hAnsi="Verdana" w:cs="Arial"/>
-          <w:color w:val="000000"/>
-          <w:spacing w:val="-14"/>
-        </w:rPr>
-        <w:t>, i</w:t>
+        <w:t xml:space="preserve">lab coordinator in general responsibilities associated with maintaining </w:t>
+      </w:r>
+      <w:r>
+        <w:rPr>
+          <w:rFonts w:ascii="Verdana" w:hAnsi="Verdana" w:cs="Arial"/>
+          <w:color w:val="000000"/>
+          <w:spacing w:val="-17"/>
+        </w:rPr>
+        <w:t>communication within, as well as organization and maintenance of the lab</w:t>
+      </w:r>
+      <w:r>
+        <w:rPr>
+          <w:rFonts w:ascii="Verdana" w:hAnsi="Verdana" w:cs="Arial"/>
+          <w:color w:val="000000"/>
+          <w:spacing w:val="-12"/>
+        </w:rPr>
+        <w:t>, t</w:t>
+      </w:r>
+      <w:r>
+        <w:rPr>
+          <w:rFonts w:ascii="Verdana" w:hAnsi="Verdana" w:cs="Arial"/>
+          <w:color w:val="000000"/>
+          <w:spacing w:val="-12"/>
+        </w:rPr>
+        <w:t>raining incoming research assistants</w:t>
+      </w:r>
+      <w:r>
+        <w:rPr>
+          <w:rFonts w:ascii="Verdana" w:hAnsi="Verdana" w:cs="Arial"/>
+          <w:color w:val="000000"/>
+          <w:spacing w:val="-12"/>
+        </w:rPr>
+        <w:t xml:space="preserve"> and a</w:t>
       </w:r>
       <w:r>
         <w:rPr>
@@ -1854,7 +1864,7 @@
           <w:color w:val="000000"/>
           <w:spacing w:val="-13"/>
         </w:rPr>
-        <w:t>ndependently analyzing individual and large sets of data</w:t>
+        <w:t>ssisting in multiple research projects simultaneously</w:t>
       </w:r>
     </w:p>
     <w:p>
@@ -1865,52 +1875,68 @@
         </w:numPr>
         <w:adjustRightInd w:val="0"/>
         <w:spacing w:line="240" w:lineRule="exact"/>
-        <w:ind w:left="540"/>
-        <w:rPr>
-          <w:rFonts w:ascii="Verdana" w:hAnsi="Verdana" w:cs="Arial"/>
-          <w:color w:val="000000"/>
-          <w:spacing w:val="-12"/>
-        </w:rPr>
-      </w:pPr>
-      <w:r>
-        <w:rPr>
-          <w:rFonts w:ascii="Verdana" w:hAnsi="Verdana" w:cs="Arial"/>
-          <w:color w:val="000000"/>
-          <w:spacing w:val="-12"/>
-        </w:rPr>
-        <w:t>Training incoming research assistants</w:t>
-      </w:r>
-    </w:p>
-    <w:p>
-      <w:pPr>
-        <w:numPr>
-          <w:ilvl w:val="0"/>
-          <w:numId w:val="10"/>
-        </w:numPr>
-        <w:adjustRightInd w:val="0"/>
-        <w:spacing w:line="240" w:lineRule="exact"/>
-        <w:ind w:left="540"/>
+        <w:ind w:left="810" w:hanging="180"/>
+        <w:rPr>
+          <w:rFonts w:ascii="Verdana" w:hAnsi="Verdana" w:cs="Arial"/>
+          <w:color w:val="000000"/>
+          <w:spacing w:val="-14"/>
+        </w:rPr>
+      </w:pPr>
+      <w:r>
+        <w:rPr>
+          <w:rFonts w:ascii="Verdana" w:hAnsi="Verdana" w:cs="Arial"/>
+          <w:color w:val="000000"/>
+          <w:spacing w:val="-14"/>
+        </w:rPr>
+        <w:t>Involvement in research studies fr</w:t>
+      </w:r>
+      <w:r>
+        <w:rPr>
+          <w:rFonts w:ascii="Verdana" w:hAnsi="Verdana" w:cs="Arial"/>
+          <w:color w:val="000000"/>
+          <w:spacing w:val="-14"/>
+        </w:rPr>
+        <w:t xml:space="preserve">om conception to implementation. Included: </w:t>
+      </w:r>
+      <w:r>
+        <w:rPr>
+          <w:rFonts w:ascii="Verdana" w:hAnsi="Verdana" w:cs="Arial"/>
+          <w:color w:val="000000"/>
+          <w:spacing w:val="-11"/>
+        </w:rPr>
+        <w:t>r</w:t>
+      </w:r>
+      <w:r>
+        <w:rPr>
+          <w:rFonts w:ascii="Verdana" w:hAnsi="Verdana" w:cs="Arial"/>
+          <w:color w:val="000000"/>
+          <w:spacing w:val="-11"/>
+        </w:rPr>
+        <w:t xml:space="preserve">ecruiting and testing </w:t>
+      </w:r>
+      <w:r>
+        <w:rPr>
+          <w:rFonts w:ascii="Verdana" w:hAnsi="Verdana" w:cs="Arial"/>
+          <w:color w:val="000000"/>
+          <w:spacing w:val="-11"/>
+        </w:rPr>
+        <w:t>human subjects, data entry and organization</w:t>
+      </w:r>
+      <w:r>
+        <w:rPr>
+          <w:rFonts w:ascii="Verdana" w:hAnsi="Verdana" w:cs="Arial"/>
+          <w:color w:val="000000"/>
+          <w:spacing w:val="-14"/>
+        </w:rPr>
+        <w:t>, i</w:t>
+      </w:r>
+      <w:r>
         <w:rPr>
           <w:rFonts w:ascii="Verdana" w:hAnsi="Verdana" w:cs="Arial"/>
           <w:color w:val="000000"/>
           <w:spacing w:val="-13"/>
         </w:rPr>
-      </w:pPr>
-      <w:r>
-        <w:rPr>
-          <w:rFonts w:ascii="Verdana" w:hAnsi="Verdana" w:cs="Arial"/>
-          <w:color w:val="000000"/>
-          <w:spacing w:val="-13"/>
-        </w:rPr>
-        <w:t>Assisting in multiple r</w:t>
-      </w:r>
-      <w:r>
-        <w:rPr>
-          <w:rFonts w:ascii="Verdana" w:hAnsi="Verdana" w:cs="Arial"/>
-          <w:color w:val="000000"/>
-          <w:spacing w:val="-13"/>
-        </w:rPr>
-        <w:t>esearch projects simultaneously</w:t>
+        <w:t>ndependently analyzing individual and large sets of data</w:t>
       </w:r>
     </w:p>
     <w:p>
@@ -1931,16 +1957,7 @@
           <w:color w:val="000000"/>
           <w:spacing w:val="-16"/>
         </w:rPr>
-        <w:t>March, 2014 – March, 2016</w:t>
-      </w:r>
-      <w:r>
-        <w:rPr>
-          <w:rFonts w:ascii="Verdana" w:hAnsi="Verdana" w:cs="Arial"/>
-          <w:b/>
-          <w:color w:val="000000"/>
-          <w:spacing w:val="-16"/>
-        </w:rPr>
-        <w:t>:</w:t>
+        <w:t>March, 2014 – March, 2016:</w:t>
       </w:r>
       <w:r>
         <w:rPr>
@@ -1994,7 +2011,7 @@
         </w:numPr>
         <w:adjustRightInd w:val="0"/>
         <w:spacing w:line="260" w:lineRule="exact"/>
-        <w:ind w:left="540"/>
+        <w:ind w:left="810" w:hanging="180"/>
         <w:rPr>
           <w:rFonts w:ascii="Verdana" w:hAnsi="Verdana" w:cs="Arial"/>
           <w:color w:val="000000"/>
@@ -2007,31 +2024,55 @@
           <w:color w:val="000000"/>
           <w:spacing w:val="-12"/>
         </w:rPr>
-        <w:t xml:space="preserve">Attending and documenting lectures </w:t>
-      </w:r>
-    </w:p>
-    <w:p>
-      <w:pPr>
-        <w:numPr>
-          <w:ilvl w:val="0"/>
-          <w:numId w:val="12"/>
-        </w:numPr>
-        <w:adjustRightInd w:val="0"/>
-        <w:spacing w:line="240" w:lineRule="exact"/>
-        <w:ind w:left="540"/>
+        <w:t>Att</w:t>
+      </w:r>
+      <w:r>
         <w:rPr>
           <w:rFonts w:ascii="Verdana" w:hAnsi="Verdana" w:cs="Arial"/>
           <w:color w:val="000000"/>
           <w:spacing w:val="-12"/>
         </w:rPr>
-      </w:pPr>
+        <w:t xml:space="preserve">ending and documenting lectures, </w:t>
+      </w:r>
       <w:r>
         <w:rPr>
           <w:rFonts w:ascii="Verdana" w:hAnsi="Verdana" w:cs="Arial"/>
           <w:color w:val="000000"/>
           <w:spacing w:val="-12"/>
         </w:rPr>
-        <w:t xml:space="preserve">Responsible for marketing of services to students </w:t>
+        <w:t>ma</w:t>
+      </w:r>
+      <w:r>
+        <w:rPr>
+          <w:rFonts w:ascii="Verdana" w:hAnsi="Verdana" w:cs="Arial"/>
+          <w:color w:val="000000"/>
+          <w:spacing w:val="-12"/>
+        </w:rPr>
+        <w:t xml:space="preserve">rketing of services to students, </w:t>
+      </w:r>
+      <w:r>
+        <w:rPr>
+          <w:rFonts w:ascii="Verdana" w:hAnsi="Verdana" w:cs="Arial"/>
+          <w:color w:val="000000"/>
+          <w:spacing w:val="-13"/>
+        </w:rPr>
+        <w:t>c</w:t>
+      </w:r>
+      <w:r>
+        <w:rPr>
+          <w:rFonts w:ascii="Verdana" w:hAnsi="Verdana" w:cs="Arial"/>
+          <w:color w:val="000000"/>
+          <w:spacing w:val="-13"/>
+        </w:rPr>
+        <w:t xml:space="preserve">ompiling notes in organized and cohesive fashion to be sold to students in aiding </w:t>
+      </w:r>
+      <w:r>
+        <w:rPr>
+          <w:rFonts w:ascii="Verdana" w:hAnsi="Verdana" w:cs="Arial"/>
+          <w:color w:val="000000"/>
+          <w:spacing w:val="-19"/>
+        </w:rPr>
+        <w:t>studying and learning of material</w:t>
       </w:r>
     </w:p>
     <w:p>
@@ -2042,65 +2083,83 @@
         </w:numPr>
         <w:adjustRightInd w:val="0"/>
         <w:spacing w:line="260" w:lineRule="exact"/>
-        <w:ind w:left="540"/>
-        <w:rPr>
-          <w:rFonts w:ascii="Verdana" w:hAnsi="Verdana" w:cs="Arial"/>
-          <w:color w:val="000000"/>
-          <w:spacing w:val="-13"/>
-        </w:rPr>
-      </w:pPr>
-      <w:r>
-        <w:rPr>
-          <w:rFonts w:ascii="Verdana" w:hAnsi="Verdana" w:cs="Arial"/>
-          <w:color w:val="000000"/>
-          <w:spacing w:val="-13"/>
-        </w:rPr>
-        <w:t xml:space="preserve">Compiling notes in organized and cohesive fashion to be sold to </w:t>
+        <w:ind w:left="810" w:hanging="180"/>
+        <w:rPr>
+          <w:rFonts w:ascii="Verdana" w:hAnsi="Verdana" w:cs="Arial"/>
+          <w:color w:val="000000"/>
+          <w:spacing w:val="-12"/>
+        </w:rPr>
+      </w:pPr>
+      <w:r>
+        <w:rPr>
+          <w:rFonts w:ascii="Verdana" w:hAnsi="Verdana" w:cs="Arial"/>
+          <w:color w:val="000000"/>
+          <w:spacing w:val="-19"/>
+        </w:rPr>
+        <w:t>Received positive feedback from many students and was rehired for each subsequent quarter</w:t>
       </w:r>
     </w:p>
     <w:p>
       <w:pPr>
         <w:adjustRightInd w:val="0"/>
-        <w:spacing w:line="260" w:lineRule="exact"/>
-        <w:ind w:left="540"/>
-        <w:rPr>
-          <w:rFonts w:ascii="Verdana" w:hAnsi="Verdana" w:cs="Arial"/>
-          <w:color w:val="000000"/>
-          <w:spacing w:val="-13"/>
-        </w:rPr>
-      </w:pPr>
-      <w:proofErr w:type="gramStart"/>
-      <w:r>
-        <w:rPr>
-          <w:rFonts w:ascii="Verdana" w:hAnsi="Verdana" w:cs="Arial"/>
-          <w:color w:val="000000"/>
-          <w:spacing w:val="-13"/>
-        </w:rPr>
-        <w:t>students</w:t>
-      </w:r>
-      <w:proofErr w:type="gramEnd"/>
-      <w:r>
-        <w:rPr>
-          <w:rFonts w:ascii="Verdana" w:hAnsi="Verdana" w:cs="Arial"/>
-          <w:color w:val="000000"/>
-          <w:spacing w:val="-13"/>
-        </w:rPr>
-        <w:t xml:space="preserve"> in aiding </w:t>
-      </w:r>
-      <w:r>
-        <w:rPr>
-          <w:rFonts w:ascii="Verdana" w:hAnsi="Verdana" w:cs="Arial"/>
-          <w:color w:val="000000"/>
-          <w:spacing w:val="-19"/>
-        </w:rPr>
-        <w:t>studying and learning of material</w:t>
+        <w:spacing w:line="240" w:lineRule="exact"/>
+        <w:rPr>
+          <w:rFonts w:ascii="Verdana" w:hAnsi="Verdana" w:cs="Arial"/>
+          <w:color w:val="000000"/>
+          <w:spacing w:val="-11"/>
+        </w:rPr>
+      </w:pPr>
+      <w:r>
+        <w:rPr>
+          <w:rFonts w:ascii="Verdana" w:hAnsi="Verdana" w:cs="Arial"/>
+          <w:bCs/>
+          <w:i/>
+          <w:color w:val="000000"/>
+          <w:spacing w:val="-11"/>
+        </w:rPr>
+        <w:t>Pearson Education</w:t>
+      </w:r>
+      <w:r>
+        <w:rPr>
+          <w:rFonts w:ascii="Verdana" w:hAnsi="Verdana" w:cs="Arial"/>
+          <w:i/>
+          <w:color w:val="000000"/>
+          <w:spacing w:val="-11"/>
+        </w:rPr>
+        <w:t xml:space="preserve"> – </w:t>
+      </w:r>
+      <w:r>
+        <w:rPr>
+          <w:rFonts w:ascii="Verdana" w:hAnsi="Verdana" w:cs="Arial"/>
+          <w:i/>
+          <w:color w:val="000000"/>
+          <w:spacing w:val="-11"/>
+        </w:rPr>
+        <w:t>Vista</w:t>
+      </w:r>
+      <w:r>
+        <w:rPr>
+          <w:rFonts w:ascii="Verdana" w:hAnsi="Verdana" w:cs="Arial"/>
+          <w:i/>
+          <w:color w:val="000000"/>
+          <w:spacing w:val="-11"/>
+        </w:rPr>
+        <w:t>, CA</w:t>
+      </w:r>
+      <w:r>
+        <w:rPr>
+          <w:rFonts w:ascii="Verdana" w:hAnsi="Verdana" w:cs="Arial"/>
+          <w:color w:val="000000"/>
+          <w:spacing w:val="-11"/>
+        </w:rPr>
+        <w:t xml:space="preserve">                             </w:t>
       </w:r>
     </w:p>
     <w:p>
       <w:pPr>
         <w:adjustRightInd w:val="0"/>
-        <w:spacing w:line="240" w:lineRule="exact"/>
-        <w:ind w:left="1440" w:firstLine="720"/>
+        <w:spacing w:line="220" w:lineRule="exact"/>
+        <w:ind w:firstLine="180"/>
         <w:rPr>
           <w:rFonts w:ascii="Verdana" w:hAnsi="Verdana" w:cs="Arial"/>
           <w:b/>
@@ -2109,118 +2168,61 @@
           <w:spacing w:val="-11"/>
         </w:rPr>
       </w:pPr>
-    </w:p>
-    <w:p>
-      <w:pPr>
-        <w:adjustRightInd w:val="0"/>
-        <w:spacing w:line="240" w:lineRule="exact"/>
-        <w:ind w:left="1800"/>
-        <w:rPr>
-          <w:rFonts w:ascii="Verdana" w:hAnsi="Verdana" w:cs="Arial"/>
-          <w:b/>
-          <w:bCs/>
+      <w:r>
+        <w:rPr>
+          <w:rFonts w:ascii="Verdana" w:hAnsi="Verdana" w:cs="Arial"/>
+          <w:b/>
           <w:color w:val="000000"/>
           <w:spacing w:val="-11"/>
         </w:rPr>
-      </w:pPr>
-      <w:r>
-        <w:rPr>
-          <w:rFonts w:ascii="Verdana" w:hAnsi="Verdana" w:cs="Arial"/>
-          <w:b/>
-          <w:bCs/>
+        <w:t>September, 2015</w:t>
+      </w:r>
+      <w:r>
+        <w:rPr>
+          <w:rFonts w:ascii="Verdana" w:hAnsi="Verdana" w:cs="Arial"/>
+          <w:b/>
           <w:color w:val="000000"/>
           <w:spacing w:val="-11"/>
         </w:rPr>
-        <w:t xml:space="preserve">Pearson Education </w:t>
-      </w:r>
-      <w:r>
-        <w:rPr>
-          <w:rFonts w:ascii="Verdana" w:hAnsi="Verdana" w:cs="Arial"/>
+        <w:t xml:space="preserve"> –</w:t>
+      </w:r>
+      <w:r>
+        <w:rPr>
+          <w:rFonts w:ascii="Verdana" w:hAnsi="Verdana" w:cs="Arial"/>
+          <w:b/>
           <w:color w:val="000000"/>
           <w:spacing w:val="-11"/>
         </w:rPr>
-        <w:t xml:space="preserve">– San Diego, CA         </w:t>
-      </w:r>
-      <w:r>
-        <w:rPr>
-          <w:rFonts w:ascii="Verdana" w:hAnsi="Verdana" w:cs="Arial"/>
+        <w:t xml:space="preserve"> January, 2016</w:t>
+      </w:r>
+      <w:r>
+        <w:rPr>
+          <w:rFonts w:ascii="Verdana" w:hAnsi="Verdana" w:cs="Arial"/>
+          <w:b/>
           <w:color w:val="000000"/>
           <w:spacing w:val="-11"/>
         </w:rPr>
-        <w:t xml:space="preserve">                           </w:t>
-      </w:r>
-      <w:r>
-        <w:rPr>
-          <w:rFonts w:ascii="Verdana" w:hAnsi="Verdana" w:cs="Arial"/>
+        <w:t>:</w:t>
+      </w:r>
+      <w:r>
+        <w:rPr>
+          <w:rFonts w:ascii="Verdana" w:hAnsi="Verdana" w:cs="Arial"/>
+          <w:b/>
           <w:bCs/>
           <w:color w:val="000000"/>
           <w:spacing w:val="-11"/>
         </w:rPr>
-        <w:t>September, 2015 – January, 2016</w:t>
-      </w:r>
-    </w:p>
-    <w:p>
-      <w:pPr>
-        <w:adjustRightInd w:val="0"/>
-        <w:spacing w:line="240" w:lineRule="exact"/>
-        <w:ind w:left="1800"/>
-        <w:rPr>
-          <w:rFonts w:ascii="Verdana" w:hAnsi="Verdana" w:cs="Arial"/>
+        <w:t xml:space="preserve"> Research Assistant</w:t>
+      </w:r>
+      <w:r>
+        <w:rPr>
+          <w:rFonts w:ascii="Verdana" w:hAnsi="Verdana" w:cs="Arial"/>
+          <w:b/>
           <w:bCs/>
           <w:color w:val="000000"/>
           <w:spacing w:val="-11"/>
         </w:rPr>
-      </w:pPr>
-      <w:r>
-        <w:rPr>
-          <w:rFonts w:ascii="Verdana" w:hAnsi="Verdana" w:cs="Arial"/>
-          <w:b/>
-          <w:bCs/>
-          <w:color w:val="000000"/>
-          <w:spacing w:val="-11"/>
-        </w:rPr>
-        <w:tab/>
-        <w:t xml:space="preserve">Research Assistant </w:t>
-      </w:r>
-      <w:r>
-        <w:rPr>
-          <w:rFonts w:ascii="Verdana" w:hAnsi="Verdana" w:cs="Arial"/>
-          <w:b/>
-          <w:bCs/>
-          <w:color w:val="000000"/>
-          <w:spacing w:val="-11"/>
-        </w:rPr>
-        <w:t>(</w:t>
-      </w:r>
-      <w:r>
-        <w:rPr>
-          <w:rFonts w:ascii="Verdana" w:hAnsi="Verdana" w:cs="Arial"/>
-          <w:b/>
-          <w:bCs/>
-          <w:color w:val="000000"/>
-          <w:spacing w:val="-11"/>
-        </w:rPr>
-        <w:t>Contracted</w:t>
-      </w:r>
-      <w:r>
-        <w:rPr>
-          <w:rFonts w:ascii="Verdana" w:hAnsi="Verdana" w:cs="Arial"/>
-          <w:b/>
-          <w:bCs/>
-          <w:color w:val="000000"/>
-          <w:spacing w:val="-11"/>
-        </w:rPr>
-        <w:t>)</w:t>
-      </w:r>
-      <w:r>
-        <w:rPr>
-          <w:rFonts w:ascii="Verdana" w:hAnsi="Verdana" w:cs="Arial"/>
-          <w:b/>
-          <w:bCs/>
-          <w:color w:val="000000"/>
-          <w:spacing w:val="-11"/>
-        </w:rPr>
-        <w:tab/>
+        <w:t xml:space="preserve"> (Contracted)</w:t>
       </w:r>
       <w:r>
         <w:rPr>
@@ -2252,6 +2254,7 @@
         </w:numPr>
         <w:adjustRightInd w:val="0"/>
         <w:spacing w:line="240" w:lineRule="exact"/>
+        <w:ind w:left="810" w:hanging="180"/>
         <w:rPr>
           <w:rFonts w:ascii="Verdana" w:hAnsi="Verdana" w:cs="Arial"/>
           <w:bCs/>
@@ -2276,6 +2279,15 @@
           <w:spacing w:val="-11"/>
         </w:rPr>
         <w:t>at an Elementary afterschool program</w:t>
+      </w:r>
+      <w:r>
+        <w:rPr>
+          <w:rFonts w:ascii="Verdana" w:hAnsi="Verdana" w:cs="Arial"/>
+          <w:bCs/>
+          <w:color w:val="000000"/>
+          <w:spacing w:val="-11"/>
+        </w:rPr>
+        <w:t>, proctoring pre and post assessment tests, assisting in children’s learning and training of “brain training” application</w:t>
       </w:r>
     </w:p>
     <w:p>
@@ -2286,6 +2298,7 @@
         </w:numPr>
         <w:adjustRightInd w:val="0"/>
         <w:spacing w:line="240" w:lineRule="exact"/>
+        <w:ind w:left="810" w:hanging="180"/>
         <w:rPr>
           <w:rFonts w:ascii="Verdana" w:hAnsi="Verdana" w:cs="Arial"/>
           <w:bCs/>
@@ -2301,19 +2314,86 @@
           <w:spacing w:val="-11"/>
         </w:rPr>
         <w:t>Recording and maintaining accurate data</w:t>
+      </w:r>
+      <w:r>
+        <w:rPr>
+          <w:rFonts w:ascii="Verdana" w:hAnsi="Verdana" w:cs="Arial"/>
+          <w:bCs/>
+          <w:color w:val="000000"/>
+          <w:spacing w:val="-11"/>
+        </w:rPr>
+        <w:t>, t</w:t>
+      </w:r>
+      <w:r>
+        <w:rPr>
+          <w:rFonts w:ascii="Verdana" w:hAnsi="Verdana" w:cs="Arial"/>
+          <w:bCs/>
+          <w:color w:val="000000"/>
+          <w:spacing w:val="-11"/>
+        </w:rPr>
+        <w:t>roubleshooting technology</w:t>
+      </w:r>
+      <w:r>
+        <w:rPr>
+          <w:rFonts w:ascii="Verdana" w:hAnsi="Verdana" w:cs="Arial"/>
+          <w:bCs/>
+          <w:color w:val="000000"/>
+          <w:spacing w:val="-11"/>
+        </w:rPr>
+        <w:t>, and c</w:t>
+      </w:r>
+      <w:r>
+        <w:rPr>
+          <w:rFonts w:ascii="Verdana" w:hAnsi="Verdana" w:cs="Arial"/>
+          <w:bCs/>
+          <w:color w:val="000000"/>
+          <w:spacing w:val="-11"/>
+        </w:rPr>
+        <w:t>o</w:t>
+      </w:r>
+      <w:r>
+        <w:rPr>
+          <w:rFonts w:ascii="Verdana" w:hAnsi="Verdana" w:cs="Arial"/>
+          <w:bCs/>
+          <w:color w:val="000000"/>
+          <w:spacing w:val="-11"/>
+        </w:rPr>
+        <w:t>o</w:t>
+      </w:r>
+      <w:r>
+        <w:rPr>
+          <w:rFonts w:ascii="Verdana" w:hAnsi="Verdana" w:cs="Arial"/>
+          <w:bCs/>
+          <w:color w:val="000000"/>
+          <w:spacing w:val="-11"/>
+        </w:rPr>
+        <w:t>rdinating with researc</w:t>
+      </w:r>
+      <w:r>
+        <w:rPr>
+          <w:rFonts w:ascii="Verdana" w:hAnsi="Verdana" w:cs="Arial"/>
+          <w:bCs/>
+          <w:color w:val="000000"/>
+          <w:spacing w:val="-11"/>
+        </w:rPr>
+        <w:t xml:space="preserve">h team, school program leaders, </w:t>
+      </w:r>
+      <w:r>
+        <w:rPr>
+          <w:rFonts w:ascii="Verdana" w:hAnsi="Verdana" w:cs="Arial"/>
+          <w:bCs/>
+          <w:color w:val="000000"/>
+          <w:spacing w:val="-11"/>
+        </w:rPr>
+        <w:t>and technology specialists throughout data collection process</w:t>
       </w:r>
     </w:p>
     <w:p>
       <w:pPr>
-        <w:numPr>
-          <w:ilvl w:val="0"/>
-          <w:numId w:val="16"/>
-        </w:numPr>
         <w:adjustRightInd w:val="0"/>
         <w:spacing w:line="240" w:lineRule="exact"/>
         <w:rPr>
           <w:rFonts w:ascii="Verdana" w:hAnsi="Verdana" w:cs="Arial"/>
-          <w:bCs/>
           <w:color w:val="000000"/>
           <w:spacing w:val="-11"/>
         </w:rPr>
@@ -2322,23 +2402,37 @@
         <w:rPr>
           <w:rFonts w:ascii="Verdana" w:hAnsi="Verdana" w:cs="Arial"/>
           <w:bCs/>
+          <w:i/>
           <w:color w:val="000000"/>
           <w:spacing w:val="-11"/>
         </w:rPr>
-        <w:t>Troubleshooting technology</w:t>
+        <w:t>Sedona Staffing/Covance Inc. – San Diego</w:t>
+      </w:r>
+      <w:r>
+        <w:rPr>
+          <w:rFonts w:ascii="Verdana" w:hAnsi="Verdana" w:cs="Arial"/>
+          <w:i/>
+          <w:color w:val="000000"/>
+          <w:spacing w:val="-11"/>
+        </w:rPr>
+        <w:t>, CA</w:t>
+      </w:r>
+      <w:r>
+        <w:rPr>
+          <w:rFonts w:ascii="Verdana" w:hAnsi="Verdana" w:cs="Arial"/>
+          <w:color w:val="000000"/>
+          <w:spacing w:val="-11"/>
+        </w:rPr>
+        <w:t xml:space="preserve">                             </w:t>
       </w:r>
     </w:p>
     <w:p>
       <w:pPr>
-        <w:numPr>
-          <w:ilvl w:val="0"/>
-          <w:numId w:val="16"/>
-        </w:numPr>
         <w:adjustRightInd w:val="0"/>
         <w:spacing w:line="240" w:lineRule="exact"/>
-        <w:rPr>
-          <w:rFonts w:ascii="Verdana" w:hAnsi="Verdana" w:cs="Arial"/>
-          <w:bCs/>
+        <w:ind w:firstLine="180"/>
+        <w:rPr>
+          <w:rFonts w:ascii="Verdana" w:hAnsi="Verdana" w:cs="Arial"/>
           <w:color w:val="000000"/>
           <w:spacing w:val="-11"/>
         </w:rPr>
@@ -2346,256 +2440,50 @@
       <w:r>
         <w:rPr>
           <w:rFonts w:ascii="Verdana" w:hAnsi="Verdana" w:cs="Arial"/>
-          <w:bCs/>
+          <w:b/>
           <w:color w:val="000000"/>
           <w:spacing w:val="-11"/>
         </w:rPr>
-        <w:t xml:space="preserve">Coordinating with research team, school program leaders, </w:t>
-      </w:r>
-    </w:p>
-    <w:p>
-      <w:pPr>
-        <w:adjustRightInd w:val="0"/>
-        <w:spacing w:line="240" w:lineRule="exact"/>
-        <w:ind w:left="2520"/>
-        <w:rPr>
-          <w:rFonts w:ascii="Verdana" w:hAnsi="Verdana" w:cs="Arial"/>
-          <w:bCs/>
+        <w:t>June, 2010 – February, 2011</w:t>
+      </w:r>
+      <w:r>
+        <w:rPr>
+          <w:rFonts w:ascii="Verdana" w:hAnsi="Verdana" w:cs="Arial"/>
+          <w:b/>
           <w:color w:val="000000"/>
           <w:spacing w:val="-11"/>
         </w:rPr>
-      </w:pPr>
-      <w:proofErr w:type="gramStart"/>
-      <w:r>
-        <w:rPr>
-          <w:rFonts w:ascii="Verdana" w:hAnsi="Verdana" w:cs="Arial"/>
+        <w:t>:</w:t>
+      </w:r>
+      <w:r>
+        <w:rPr>
+          <w:rFonts w:ascii="Verdana" w:hAnsi="Verdana" w:cs="Arial"/>
+          <w:b/>
           <w:bCs/>
           <w:color w:val="000000"/>
           <w:spacing w:val="-11"/>
         </w:rPr>
-        <w:t>and</w:t>
-      </w:r>
-      <w:proofErr w:type="gramEnd"/>
-      <w:r>
-        <w:rPr>
-          <w:rFonts w:ascii="Verdana" w:hAnsi="Verdana" w:cs="Arial"/>
+        <w:t xml:space="preserve"> </w:t>
+      </w:r>
+      <w:r>
+        <w:rPr>
+          <w:rFonts w:ascii="Verdana" w:hAnsi="Verdana" w:cs="Arial"/>
+          <w:b/>
+          <w:bCs/>
+          <w:color w:val="000000"/>
+          <w:spacing w:val="-10"/>
+        </w:rPr>
+        <w:t>Program Specialist/ Customer Service Associate (Temporary)</w:t>
+      </w:r>
+      <w:r>
+        <w:rPr>
+          <w:rFonts w:ascii="Verdana" w:hAnsi="Verdana" w:cs="Arial"/>
+          <w:b/>
           <w:bCs/>
           <w:color w:val="000000"/>
           <w:spacing w:val="-11"/>
         </w:rPr>
-        <w:t xml:space="preserve"> technology specialists throughout data collection process</w:t>
-      </w:r>
-    </w:p>
-    <w:p>
-      <w:pPr>
-        <w:adjustRightInd w:val="0"/>
-        <w:spacing w:line="240" w:lineRule="exact"/>
-        <w:rPr>
-          <w:rFonts w:ascii="Verdana" w:hAnsi="Verdana" w:cs="Arial"/>
-          <w:color w:val="000000"/>
-          <w:spacing w:val="-11"/>
-        </w:rPr>
-      </w:pPr>
-    </w:p>
-    <w:p>
-      <w:pPr>
-        <w:adjustRightInd w:val="0"/>
-        <w:spacing w:line="240" w:lineRule="exact"/>
-        <w:rPr>
-          <w:rFonts w:ascii="Verdana" w:hAnsi="Verdana" w:cs="Arial"/>
-          <w:color w:val="000000"/>
-          <w:spacing w:val="-11"/>
-        </w:rPr>
-      </w:pPr>
-    </w:p>
-    <w:p>
-      <w:pPr>
-        <w:adjustRightInd w:val="0"/>
-        <w:spacing w:line="240" w:lineRule="exact"/>
-        <w:rPr>
-          <w:rFonts w:ascii="Verdana" w:hAnsi="Verdana" w:cs="Arial"/>
-          <w:color w:val="000000"/>
-          <w:spacing w:val="-11"/>
-        </w:rPr>
-      </w:pPr>
-    </w:p>
-    <w:p>
-      <w:pPr>
-        <w:adjustRightInd w:val="0"/>
-        <w:spacing w:line="240" w:lineRule="exact"/>
-        <w:rPr>
-          <w:rFonts w:ascii="Verdana" w:hAnsi="Verdana" w:cs="Arial"/>
-          <w:color w:val="000000"/>
-          <w:spacing w:val="-11"/>
-        </w:rPr>
-      </w:pPr>
-    </w:p>
-    <w:p>
-      <w:pPr>
-        <w:adjustRightInd w:val="0"/>
-        <w:spacing w:line="240" w:lineRule="exact"/>
-        <w:rPr>
-          <w:rFonts w:ascii="Verdana" w:hAnsi="Verdana" w:cs="Arial"/>
-          <w:color w:val="000000"/>
-          <w:spacing w:val="-11"/>
-        </w:rPr>
-      </w:pPr>
-    </w:p>
-    <w:p>
-      <w:pPr>
-        <w:adjustRightInd w:val="0"/>
-        <w:spacing w:line="240" w:lineRule="exact"/>
-        <w:rPr>
-          <w:rFonts w:ascii="Verdana" w:hAnsi="Verdana" w:cs="Arial"/>
-          <w:color w:val="000000"/>
-          <w:spacing w:val="-11"/>
-        </w:rPr>
-      </w:pPr>
-    </w:p>
-    <w:p>
-      <w:pPr>
-        <w:adjustRightInd w:val="0"/>
-        <w:spacing w:line="240" w:lineRule="exact"/>
-        <w:rPr>
-          <w:rFonts w:ascii="Verdana" w:hAnsi="Verdana" w:cs="Arial"/>
-          <w:color w:val="000000"/>
-          <w:spacing w:val="-11"/>
-        </w:rPr>
-      </w:pPr>
-    </w:p>
-    <w:p>
-      <w:pPr>
-        <w:adjustRightInd w:val="0"/>
-        <w:spacing w:line="240" w:lineRule="exact"/>
-        <w:rPr>
-          <w:rFonts w:ascii="Verdana" w:hAnsi="Verdana" w:cs="Arial"/>
-          <w:color w:val="000000"/>
-          <w:spacing w:val="-11"/>
-        </w:rPr>
-      </w:pPr>
-    </w:p>
-    <w:p>
-      <w:pPr>
-        <w:adjustRightInd w:val="0"/>
-        <w:spacing w:line="240" w:lineRule="exact"/>
-        <w:rPr>
-          <w:rFonts w:ascii="Verdana" w:hAnsi="Verdana" w:cs="Arial"/>
-          <w:color w:val="000000"/>
-          <w:spacing w:val="-11"/>
-        </w:rPr>
-      </w:pPr>
-    </w:p>
-    <w:p>
-      <w:pPr>
-        <w:adjustRightInd w:val="0"/>
-        <w:spacing w:line="240" w:lineRule="exact"/>
-        <w:rPr>
-          <w:rFonts w:ascii="Verdana" w:hAnsi="Verdana" w:cs="Arial"/>
-          <w:color w:val="000000"/>
-          <w:spacing w:val="-11"/>
-        </w:rPr>
-      </w:pPr>
-    </w:p>
-    <w:p>
-      <w:pPr>
-        <w:adjustRightInd w:val="0"/>
-        <w:spacing w:line="240" w:lineRule="exact"/>
-        <w:ind w:left="1080" w:firstLine="720"/>
-        <w:rPr>
-          <w:rFonts w:ascii="Verdana" w:hAnsi="Verdana" w:cs="Arial"/>
-          <w:color w:val="000000"/>
-          <w:spacing w:val="-11"/>
-        </w:rPr>
-      </w:pPr>
-      <w:r>
-        <w:rPr>
-          <w:rFonts w:ascii="Verdana" w:hAnsi="Verdana" w:cs="Arial"/>
-          <w:b/>
-          <w:bCs/>
-          <w:color w:val="000000"/>
-          <w:spacing w:val="-11"/>
-        </w:rPr>
-        <w:t>Sedona Staffing/ Covance Inc.</w:t>
-      </w:r>
-      <w:r>
-        <w:rPr>
-          <w:rFonts w:ascii="Verdana" w:hAnsi="Verdana" w:cs="Arial"/>
-          <w:color w:val="000000"/>
-          <w:spacing w:val="-11"/>
-        </w:rPr>
-        <w:t xml:space="preserve"> - San Diego, CA      </w:t>
-      </w:r>
-      <w:r>
-        <w:rPr>
-          <w:rFonts w:ascii="Verdana" w:hAnsi="Verdana" w:cs="Arial"/>
-          <w:color w:val="000000"/>
-          <w:spacing w:val="-11"/>
-        </w:rPr>
-        <w:t xml:space="preserve">                  </w:t>
-      </w:r>
-      <w:r>
-        <w:rPr>
-          <w:rFonts w:ascii="Verdana" w:hAnsi="Verdana" w:cs="Arial"/>
-          <w:color w:val="000000"/>
-          <w:spacing w:val="-11"/>
-        </w:rPr>
-        <w:t>June</w:t>
-      </w:r>
-      <w:r>
-        <w:rPr>
-          <w:rFonts w:ascii="Verdana" w:hAnsi="Verdana" w:cs="Arial"/>
-          <w:color w:val="000000"/>
-          <w:spacing w:val="-11"/>
-        </w:rPr>
-        <w:t>,</w:t>
-      </w:r>
-      <w:r>
-        <w:rPr>
-          <w:rFonts w:ascii="Verdana" w:hAnsi="Verdana" w:cs="Arial"/>
-          <w:color w:val="000000"/>
-          <w:spacing w:val="-11"/>
-        </w:rPr>
-        <w:t xml:space="preserve"> 2010 – Feb</w:t>
-      </w:r>
-      <w:r>
-        <w:rPr>
-          <w:rFonts w:ascii="Verdana" w:hAnsi="Verdana" w:cs="Arial"/>
-          <w:color w:val="000000"/>
-          <w:spacing w:val="-11"/>
-        </w:rPr>
-        <w:t xml:space="preserve">ruary, </w:t>
-      </w:r>
-      <w:r>
-        <w:rPr>
-          <w:rFonts w:ascii="Verdana" w:hAnsi="Verdana" w:cs="Arial"/>
-          <w:color w:val="000000"/>
-          <w:spacing w:val="-11"/>
-        </w:rPr>
-        <w:t>2011</w:t>
-      </w:r>
-    </w:p>
-    <w:p>
-      <w:pPr>
-        <w:adjustRightInd w:val="0"/>
-        <w:spacing w:line="220" w:lineRule="exact"/>
-        <w:ind w:left="1800"/>
-        <w:rPr>
-          <w:rFonts w:ascii="Verdana" w:hAnsi="Verdana" w:cs="Arial"/>
-          <w:b/>
-          <w:bCs/>
-          <w:color w:val="000000"/>
-          <w:spacing w:val="-10"/>
-        </w:rPr>
-      </w:pPr>
-      <w:r>
-        <w:rPr>
-          <w:rFonts w:ascii="Verdana" w:hAnsi="Verdana" w:cs="Arial"/>
-          <w:b/>
-          <w:bCs/>
-          <w:color w:val="000000"/>
-          <w:spacing w:val="-10"/>
-        </w:rPr>
-        <w:t xml:space="preserve">     Program Specialist/ Customer Service Associate (Temporary)</w:t>
+        <w:tab/>
       </w:r>
     </w:p>
     <w:p>
@@ -2606,6 +2494,7 @@
         </w:numPr>
         <w:adjustRightInd w:val="0"/>
         <w:spacing w:line="260" w:lineRule="exact"/>
+        <w:ind w:left="810" w:hanging="180"/>
         <w:rPr>
           <w:rFonts w:ascii="Verdana" w:hAnsi="Verdana" w:cs="Arial"/>
           <w:color w:val="000000"/>
@@ -2637,6 +2526,7 @@
         </w:numPr>
         <w:adjustRightInd w:val="0"/>
         <w:spacing w:line="240" w:lineRule="exact"/>
+        <w:ind w:left="810" w:hanging="180"/>
         <w:rPr>
           <w:rFonts w:ascii="Verdana" w:hAnsi="Verdana" w:cs="Arial"/>
           <w:color w:val="000000"/>
@@ -2649,266 +2539,171 @@
           <w:color w:val="000000"/>
           <w:spacing w:val="-12"/>
         </w:rPr>
-        <w:lastRenderedPageBreak/>
         <w:t>Acted as liaison between patients and health insurance companies</w:t>
+      </w:r>
+      <w:r>
+        <w:rPr>
+          <w:rFonts w:ascii="Verdana" w:hAnsi="Verdana" w:cs="Arial"/>
+          <w:color w:val="000000"/>
+          <w:spacing w:val="-12"/>
+        </w:rPr>
+        <w:t xml:space="preserve">. </w:t>
+      </w:r>
+      <w:r>
+        <w:rPr>
+          <w:rFonts w:ascii="Verdana" w:hAnsi="Verdana" w:cs="Arial"/>
+          <w:color w:val="000000"/>
+          <w:spacing w:val="-14"/>
+        </w:rPr>
+        <w:t>Handled every aspect of patient files from r</w:t>
+      </w:r>
+      <w:r>
+        <w:rPr>
+          <w:rFonts w:ascii="Verdana" w:hAnsi="Verdana" w:cs="Arial"/>
+          <w:color w:val="000000"/>
+          <w:spacing w:val="-14"/>
+        </w:rPr>
+        <w:t xml:space="preserve">eviewing and entering new </w:t>
+      </w:r>
+      <w:r>
+        <w:rPr>
+          <w:rFonts w:ascii="Verdana" w:hAnsi="Verdana" w:cs="Arial"/>
+          <w:color w:val="000000"/>
+          <w:spacing w:val="-14"/>
+        </w:rPr>
+        <w:t xml:space="preserve">applications, </w:t>
+      </w:r>
+      <w:r>
+        <w:rPr>
+          <w:rFonts w:ascii="Verdana" w:hAnsi="Verdana" w:cs="Arial"/>
+          <w:color w:val="000000"/>
+          <w:spacing w:val="-18"/>
+        </w:rPr>
+        <w:t xml:space="preserve">keeping their file current and ensuring proper documentation present, maintaining </w:t>
+      </w:r>
+      <w:r>
+        <w:rPr>
+          <w:rFonts w:ascii="Verdana" w:hAnsi="Verdana" w:cs="Arial"/>
+          <w:color w:val="000000"/>
+          <w:spacing w:val="-17"/>
+        </w:rPr>
+        <w:t>contact with the patient and their insurance company throughout the entire process</w:t>
       </w:r>
     </w:p>
     <w:p>
       <w:pPr>
-        <w:numPr>
-          <w:ilvl w:val="0"/>
-          <w:numId w:val="15"/>
-        </w:numPr>
         <w:adjustRightInd w:val="0"/>
         <w:spacing w:line="240" w:lineRule="exact"/>
         <w:rPr>
           <w:rFonts w:ascii="Verdana" w:hAnsi="Verdana" w:cs="Arial"/>
           <w:color w:val="000000"/>
-          <w:spacing w:val="-14"/>
-        </w:rPr>
-      </w:pPr>
-      <w:r>
-        <w:rPr>
-          <w:rFonts w:ascii="Verdana" w:hAnsi="Verdana" w:cs="Arial"/>
-          <w:color w:val="000000"/>
-          <w:spacing w:val="-14"/>
-        </w:rPr>
-        <w:t>Handled every aspect of patient files from r</w:t>
-      </w:r>
-      <w:r>
-        <w:rPr>
-          <w:rFonts w:ascii="Verdana" w:hAnsi="Verdana" w:cs="Arial"/>
-          <w:color w:val="000000"/>
-          <w:spacing w:val="-14"/>
-        </w:rPr>
-        <w:t xml:space="preserve">eviewing and entering new </w:t>
+          <w:spacing w:val="-11"/>
+        </w:rPr>
+      </w:pPr>
+      <w:r>
+        <w:rPr>
+          <w:rFonts w:ascii="Verdana" w:hAnsi="Verdana" w:cs="Arial"/>
+          <w:bCs/>
+          <w:i/>
+          <w:color w:val="000000"/>
+          <w:spacing w:val="-11"/>
+        </w:rPr>
+        <w:t>Bonita Pet Hospital – Bonita,</w:t>
+      </w:r>
+      <w:r>
+        <w:rPr>
+          <w:rFonts w:ascii="Verdana" w:hAnsi="Verdana" w:cs="Arial"/>
+          <w:i/>
+          <w:color w:val="000000"/>
+          <w:spacing w:val="-11"/>
+        </w:rPr>
+        <w:t xml:space="preserve"> CA</w:t>
+      </w:r>
+      <w:r>
+        <w:rPr>
+          <w:rFonts w:ascii="Verdana" w:hAnsi="Verdana" w:cs="Arial"/>
+          <w:color w:val="000000"/>
+          <w:spacing w:val="-11"/>
+        </w:rPr>
+        <w:t xml:space="preserve">                             </w:t>
       </w:r>
     </w:p>
     <w:p>
       <w:pPr>
         <w:adjustRightInd w:val="0"/>
         <w:spacing w:line="240" w:lineRule="exact"/>
-        <w:ind w:left="2520"/>
-        <w:rPr>
-          <w:rFonts w:ascii="Verdana" w:hAnsi="Verdana" w:cs="Arial"/>
-          <w:color w:val="000000"/>
-          <w:spacing w:val="-18"/>
-        </w:rPr>
-      </w:pPr>
-      <w:proofErr w:type="gramStart"/>
-      <w:r>
-        <w:rPr>
-          <w:rFonts w:ascii="Verdana" w:hAnsi="Verdana" w:cs="Arial"/>
-          <w:color w:val="000000"/>
-          <w:spacing w:val="-14"/>
-        </w:rPr>
-        <w:t>applications</w:t>
-      </w:r>
-      <w:proofErr w:type="gramEnd"/>
-      <w:r>
-        <w:rPr>
-          <w:rFonts w:ascii="Verdana" w:hAnsi="Verdana" w:cs="Arial"/>
-          <w:color w:val="000000"/>
-          <w:spacing w:val="-14"/>
-        </w:rPr>
-        <w:t xml:space="preserve">, </w:t>
-      </w:r>
-      <w:r>
-        <w:rPr>
-          <w:rFonts w:ascii="Verdana" w:hAnsi="Verdana" w:cs="Arial"/>
-          <w:color w:val="000000"/>
-          <w:spacing w:val="-18"/>
-        </w:rPr>
-        <w:t xml:space="preserve">keeping their file current and ensuring proper documentation </w:t>
-      </w:r>
-    </w:p>
-    <w:p>
-      <w:pPr>
-        <w:adjustRightInd w:val="0"/>
-        <w:spacing w:line="240" w:lineRule="exact"/>
-        <w:ind w:left="2520"/>
-        <w:rPr>
-          <w:rFonts w:ascii="Verdana" w:hAnsi="Verdana" w:cs="Arial"/>
-          <w:color w:val="000000"/>
-          <w:spacing w:val="-17"/>
-        </w:rPr>
-      </w:pPr>
-      <w:proofErr w:type="gramStart"/>
-      <w:r>
-        <w:rPr>
-          <w:rFonts w:ascii="Verdana" w:hAnsi="Verdana" w:cs="Arial"/>
-          <w:color w:val="000000"/>
-          <w:spacing w:val="-18"/>
-        </w:rPr>
-        <w:t>present</w:t>
-      </w:r>
-      <w:proofErr w:type="gramEnd"/>
-      <w:r>
-        <w:rPr>
-          <w:rFonts w:ascii="Verdana" w:hAnsi="Verdana" w:cs="Arial"/>
-          <w:color w:val="000000"/>
-          <w:spacing w:val="-18"/>
-        </w:rPr>
-        <w:t xml:space="preserve">, maintaining </w:t>
-      </w:r>
-      <w:r>
-        <w:rPr>
-          <w:rFonts w:ascii="Verdana" w:hAnsi="Verdana" w:cs="Arial"/>
-          <w:color w:val="000000"/>
-          <w:spacing w:val="-17"/>
-        </w:rPr>
-        <w:t xml:space="preserve">contact with the patient and their insurance company </w:t>
-      </w:r>
-    </w:p>
-    <w:p>
-      <w:pPr>
-        <w:adjustRightInd w:val="0"/>
-        <w:spacing w:line="240" w:lineRule="exact"/>
-        <w:ind w:left="2520"/>
-        <w:rPr>
-          <w:rFonts w:ascii="Verdana" w:hAnsi="Verdana" w:cs="Arial"/>
-          <w:color w:val="000000"/>
-          <w:spacing w:val="-18"/>
-        </w:rPr>
-      </w:pPr>
-      <w:proofErr w:type="gramStart"/>
-      <w:r>
-        <w:rPr>
-          <w:rFonts w:ascii="Verdana" w:hAnsi="Verdana" w:cs="Arial"/>
-          <w:color w:val="000000"/>
-          <w:spacing w:val="-17"/>
-        </w:rPr>
-        <w:t>throughout</w:t>
-      </w:r>
-      <w:proofErr w:type="gramEnd"/>
-      <w:r>
-        <w:rPr>
-          <w:rFonts w:ascii="Verdana" w:hAnsi="Verdana" w:cs="Arial"/>
-          <w:color w:val="000000"/>
-          <w:spacing w:val="-17"/>
-        </w:rPr>
-        <w:t xml:space="preserve"> the entire process</w:t>
-      </w:r>
-    </w:p>
-    <w:p>
-      <w:pPr>
-        <w:adjustRightInd w:val="0"/>
-        <w:spacing w:line="460" w:lineRule="atLeast"/>
-        <w:ind w:left="1800"/>
-        <w:rPr>
-          <w:rFonts w:ascii="Verdana" w:hAnsi="Verdana" w:cs="Arial"/>
-          <w:color w:val="000000"/>
-          <w:spacing w:val="-13"/>
-        </w:rPr>
-      </w:pPr>
-      <w:r>
-        <w:rPr>
-          <w:rFonts w:ascii="Verdana" w:hAnsi="Verdana" w:cs="Arial"/>
-          <w:b/>
-          <w:bCs/>
-          <w:color w:val="000000"/>
-          <w:spacing w:val="-13"/>
-        </w:rPr>
-        <w:t xml:space="preserve">Bonita Pet Hospital </w:t>
-      </w:r>
-      <w:r>
-        <w:rPr>
-          <w:rFonts w:ascii="Verdana" w:hAnsi="Verdana" w:cs="Arial"/>
-          <w:color w:val="000000"/>
-          <w:spacing w:val="-13"/>
-        </w:rPr>
-        <w:t>-</w:t>
-      </w:r>
-      <w:r>
-        <w:rPr>
-          <w:rFonts w:ascii="Verdana" w:hAnsi="Verdana" w:cs="Arial"/>
-          <w:b/>
-          <w:bCs/>
-          <w:color w:val="000000"/>
-          <w:spacing w:val="-13"/>
+        <w:ind w:firstLine="180"/>
+        <w:rPr>
+          <w:rFonts w:ascii="Verdana" w:hAnsi="Verdana" w:cs="Arial"/>
+          <w:color w:val="000000"/>
+          <w:spacing w:val="-12"/>
+        </w:rPr>
+      </w:pPr>
+      <w:r>
+        <w:rPr>
+          <w:rFonts w:ascii="Verdana" w:hAnsi="Verdana" w:cs="Arial"/>
+          <w:b/>
+          <w:color w:val="000000"/>
+          <w:spacing w:val="-11"/>
+        </w:rPr>
+        <w:t>November, 2007</w:t>
+      </w:r>
+      <w:r>
+        <w:rPr>
+          <w:rFonts w:ascii="Verdana" w:hAnsi="Verdana" w:cs="Arial"/>
+          <w:b/>
+          <w:color w:val="000000"/>
+          <w:spacing w:val="-11"/>
+        </w:rPr>
+        <w:t xml:space="preserve">– </w:t>
+      </w:r>
+      <w:r>
+        <w:rPr>
+          <w:rFonts w:ascii="Verdana" w:hAnsi="Verdana" w:cs="Arial"/>
+          <w:b/>
+          <w:color w:val="000000"/>
+          <w:spacing w:val="-11"/>
+        </w:rPr>
+        <w:t>June, 2009</w:t>
+      </w:r>
+      <w:r>
+        <w:rPr>
+          <w:rFonts w:ascii="Verdana" w:hAnsi="Verdana" w:cs="Arial"/>
+          <w:b/>
+          <w:color w:val="000000"/>
+          <w:spacing w:val="-11"/>
+        </w:rPr>
+        <w:t>:</w:t>
+      </w:r>
+      <w:r>
+        <w:rPr>
+          <w:rFonts w:ascii="Verdana" w:hAnsi="Verdana" w:cs="Arial"/>
+          <w:b/>
+          <w:bCs/>
+          <w:color w:val="000000"/>
+          <w:spacing w:val="-11"/>
         </w:rPr>
         <w:t xml:space="preserve"> </w:t>
       </w:r>
       <w:r>
         <w:rPr>
           <w:rFonts w:ascii="Verdana" w:hAnsi="Verdana" w:cs="Arial"/>
-          <w:color w:val="000000"/>
-          <w:spacing w:val="-13"/>
-        </w:rPr>
-        <w:t>Bonita, CA</w:t>
-      </w:r>
-      <w:r>
-        <w:rPr>
-          <w:rFonts w:ascii="Verdana" w:hAnsi="Verdana" w:cs="Arial"/>
-          <w:color w:val="000000"/>
-          <w:spacing w:val="-13"/>
-        </w:rPr>
-        <w:t xml:space="preserve">   </w:t>
-      </w:r>
-      <w:r>
-        <w:rPr>
-          <w:rFonts w:ascii="Verdana" w:hAnsi="Verdana" w:cs="Arial"/>
-          <w:color w:val="000000"/>
-          <w:spacing w:val="-13"/>
+          <w:b/>
+          <w:bCs/>
+          <w:color w:val="000000"/>
+          <w:spacing w:val="-10"/>
+        </w:rPr>
+        <w:t>Veterinary Assistant/ Customer Service Representative</w:t>
+      </w:r>
+      <w:r>
+        <w:rPr>
+          <w:rFonts w:ascii="Verdana" w:hAnsi="Verdana" w:cs="Arial"/>
+          <w:b/>
+          <w:bCs/>
+          <w:color w:val="000000"/>
+          <w:spacing w:val="-11"/>
         </w:rPr>
         <w:tab/>
-      </w:r>
-      <w:r>
-        <w:rPr>
-          <w:rFonts w:ascii="Verdana" w:hAnsi="Verdana" w:cs="Arial"/>
-          <w:color w:val="000000"/>
-          <w:spacing w:val="-13"/>
-        </w:rPr>
-        <w:tab/>
-      </w:r>
-      <w:r>
-        <w:rPr>
-          <w:rFonts w:ascii="Verdana" w:hAnsi="Verdana" w:cs="Arial"/>
-          <w:color w:val="000000"/>
-          <w:spacing w:val="-13"/>
-        </w:rPr>
-        <w:tab/>
-      </w:r>
-      <w:r>
-        <w:rPr>
-          <w:rFonts w:ascii="Verdana" w:hAnsi="Verdana" w:cs="Arial"/>
-          <w:color w:val="000000"/>
-          <w:spacing w:val="-13"/>
-        </w:rPr>
-        <w:tab/>
-        <w:t xml:space="preserve">          </w:t>
-      </w:r>
-      <w:r>
-        <w:rPr>
-          <w:rFonts w:ascii="Verdana" w:hAnsi="Verdana" w:cs="Arial"/>
-          <w:color w:val="000000"/>
-          <w:spacing w:val="-13"/>
-        </w:rPr>
-        <w:t>November, 2007 – June, 2009</w:t>
-      </w:r>
-    </w:p>
-    <w:p>
-      <w:pPr>
-        <w:adjustRightInd w:val="0"/>
-        <w:spacing w:line="240" w:lineRule="exact"/>
-        <w:ind w:left="1800"/>
-        <w:rPr>
-          <w:rFonts w:ascii="Verdana" w:hAnsi="Verdana" w:cs="Arial"/>
-          <w:b/>
-          <w:bCs/>
-          <w:color w:val="000000"/>
-          <w:spacing w:val="-10"/>
-        </w:rPr>
-      </w:pPr>
-      <w:r>
-        <w:rPr>
-          <w:rFonts w:ascii="Verdana" w:hAnsi="Verdana" w:cs="Arial"/>
-          <w:b/>
-          <w:bCs/>
-          <w:color w:val="000000"/>
-          <w:spacing w:val="-10"/>
-        </w:rPr>
-        <w:t xml:space="preserve">      Veterinary Assistant/ Customer Service Representative</w:t>
       </w:r>
     </w:p>
     <w:p>
@@ -2919,6 +2714,7 @@
         </w:numPr>
         <w:adjustRightInd w:val="0"/>
         <w:spacing w:line="240" w:lineRule="exact"/>
+        <w:ind w:left="810" w:hanging="180"/>
         <w:rPr>
           <w:rFonts w:ascii="Verdana" w:hAnsi="Verdana" w:cs="Arial"/>
           <w:color w:val="000000"/>
@@ -2933,35 +2729,21 @@
         </w:rPr>
         <w:t xml:space="preserve">Responsibilities included all office duties necessary to maintain office </w:t>
       </w:r>
-    </w:p>
-    <w:p>
-      <w:pPr>
-        <w:adjustRightInd w:val="0"/>
-        <w:spacing w:line="240" w:lineRule="exact"/>
-        <w:ind w:left="2520"/>
+      <w:r>
+        <w:rPr>
+          <w:rFonts w:ascii="Verdana" w:hAnsi="Verdana" w:cs="Arial"/>
+          <w:color w:val="000000"/>
+          <w:spacing w:val="-13"/>
+        </w:rPr>
+        <w:t xml:space="preserve">and patient </w:t>
+      </w:r>
+      <w:r>
         <w:rPr>
           <w:rFonts w:ascii="Verdana" w:hAnsi="Verdana" w:cs="Arial"/>
           <w:color w:val="000000"/>
           <w:spacing w:val="-16"/>
         </w:rPr>
-      </w:pPr>
-      <w:proofErr w:type="gramStart"/>
-      <w:r>
-        <w:rPr>
-          <w:rFonts w:ascii="Verdana" w:hAnsi="Verdana" w:cs="Arial"/>
-          <w:color w:val="000000"/>
-          <w:spacing w:val="-13"/>
-        </w:rPr>
-        <w:t>and</w:t>
-      </w:r>
-      <w:proofErr w:type="gramEnd"/>
-      <w:r>
-        <w:rPr>
-          <w:rFonts w:ascii="Verdana" w:hAnsi="Verdana" w:cs="Arial"/>
-          <w:color w:val="000000"/>
-          <w:spacing w:val="-13"/>
-        </w:rPr>
-        <w:t xml:space="preserve"> patient </w:t>
+        <w:t>flow; handling multiple phone lines, scheduling appointments, maintenance of medical records, handling finances including creation and pre</w:t>
       </w:r>
       <w:r>
         <w:rPr>
@@ -2969,67 +2751,15 @@
           <w:color w:val="000000"/>
           <w:spacing w:val="-16"/>
         </w:rPr>
-        <w:t xml:space="preserve">flow; handling multiple phone lines, scheduling appointments, </w:t>
-      </w:r>
-    </w:p>
-    <w:p>
-      <w:pPr>
-        <w:adjustRightInd w:val="0"/>
-        <w:spacing w:line="240" w:lineRule="exact"/>
-        <w:ind w:left="2520"/>
-        <w:rPr>
-          <w:rFonts w:ascii="Verdana" w:hAnsi="Verdana" w:cs="Arial"/>
-          <w:color w:val="000000"/>
-          <w:spacing w:val="-16"/>
-        </w:rPr>
-      </w:pPr>
-      <w:proofErr w:type="gramStart"/>
-      <w:r>
-        <w:rPr>
-          <w:rFonts w:ascii="Verdana" w:hAnsi="Verdana" w:cs="Arial"/>
-          <w:color w:val="000000"/>
-          <w:spacing w:val="-16"/>
-        </w:rPr>
-        <w:t>maintenance</w:t>
-      </w:r>
-      <w:proofErr w:type="gramEnd"/>
-      <w:r>
-        <w:rPr>
-          <w:rFonts w:ascii="Verdana" w:hAnsi="Verdana" w:cs="Arial"/>
-          <w:color w:val="000000"/>
-          <w:spacing w:val="-16"/>
-        </w:rPr>
-        <w:t xml:space="preserve"> of medical records, handling finances including creation and </w:t>
-      </w:r>
-    </w:p>
-    <w:p>
-      <w:pPr>
-        <w:adjustRightInd w:val="0"/>
-        <w:spacing w:line="240" w:lineRule="exact"/>
-        <w:ind w:left="2520"/>
-        <w:rPr>
-          <w:rFonts w:ascii="Verdana" w:hAnsi="Verdana" w:cs="Arial"/>
-          <w:color w:val="000000"/>
-          <w:spacing w:val="-13"/>
-        </w:rPr>
-      </w:pPr>
-      <w:proofErr w:type="gramStart"/>
-      <w:r>
-        <w:rPr>
-          <w:rFonts w:ascii="Verdana" w:hAnsi="Verdana" w:cs="Arial"/>
-          <w:color w:val="000000"/>
-          <w:spacing w:val="-16"/>
-        </w:rPr>
-        <w:t>presentation</w:t>
-      </w:r>
-      <w:proofErr w:type="gramEnd"/>
-      <w:r>
-        <w:rPr>
-          <w:rFonts w:ascii="Verdana" w:hAnsi="Verdana" w:cs="Arial"/>
-          <w:color w:val="000000"/>
-          <w:spacing w:val="-16"/>
-        </w:rPr>
-        <w:t xml:space="preserve"> of itemized estimates </w:t>
+        <w:t>sentation of itemized estimates, f</w:t>
+      </w:r>
+      <w:r>
+        <w:rPr>
+          <w:rFonts w:ascii="Verdana" w:hAnsi="Verdana" w:cs="Arial"/>
+          <w:color w:val="000000"/>
+          <w:spacing w:val="-14"/>
+        </w:rPr>
+        <w:t xml:space="preserve">illing medications </w:t>
       </w:r>
     </w:p>
     <w:p>
@@ -3040,65 +2770,48 @@
         </w:numPr>
         <w:adjustRightInd w:val="0"/>
         <w:spacing w:line="240" w:lineRule="exact"/>
+        <w:ind w:left="810" w:hanging="180"/>
+        <w:rPr>
+          <w:rFonts w:ascii="Verdana" w:hAnsi="Verdana" w:cs="Arial"/>
+          <w:color w:val="000000"/>
+          <w:spacing w:val="-13"/>
+        </w:rPr>
+      </w:pPr>
+      <w:r>
         <w:rPr>
           <w:rFonts w:ascii="Verdana" w:hAnsi="Verdana" w:cs="Arial"/>
           <w:color w:val="000000"/>
           <w:spacing w:val="-14"/>
         </w:rPr>
-      </w:pPr>
+        <w:t>Maintained c</w:t>
+      </w:r>
       <w:r>
         <w:rPr>
           <w:rFonts w:ascii="Verdana" w:hAnsi="Verdana" w:cs="Arial"/>
           <w:color w:val="000000"/>
           <w:spacing w:val="-14"/>
         </w:rPr>
-        <w:t>Filling medications and close working relationship with Veterinarians to handle cases</w:t>
+        <w:t>lose working relationship with Veterinarians to handle cases</w:t>
+      </w:r>
+      <w:r>
+        <w:rPr>
+          <w:rFonts w:ascii="Verdana" w:hAnsi="Verdana" w:cs="Arial"/>
+          <w:color w:val="000000"/>
+          <w:spacing w:val="-14"/>
+        </w:rPr>
+        <w:t xml:space="preserve"> </w:t>
+      </w:r>
+      <w:r>
+        <w:rPr>
+          <w:rFonts w:ascii="Verdana" w:hAnsi="Verdana" w:cs="Arial"/>
+          <w:color w:val="000000"/>
+          <w:spacing w:val="-14"/>
+        </w:rPr>
+        <w:t>and training incoming employees</w:t>
       </w:r>
     </w:p>
     <w:p>
       <w:pPr>
-        <w:numPr>
-          <w:ilvl w:val="0"/>
-          <w:numId w:val="18"/>
-        </w:numPr>
-        <w:adjustRightInd w:val="0"/>
-        <w:spacing w:line="260" w:lineRule="exact"/>
-        <w:rPr>
-          <w:rFonts w:ascii="Verdana" w:hAnsi="Verdana" w:cs="Arial"/>
-          <w:color w:val="000000"/>
-          <w:spacing w:val="-11"/>
-        </w:rPr>
-      </w:pPr>
-      <w:r>
-        <w:rPr>
-          <w:rFonts w:ascii="Verdana" w:hAnsi="Verdana" w:cs="Arial"/>
-          <w:color w:val="000000"/>
-          <w:spacing w:val="-11"/>
-        </w:rPr>
-        <w:t>Trainin</w:t>
-      </w:r>
-      <w:r>
-        <w:rPr>
-          <w:rFonts w:ascii="Verdana" w:hAnsi="Verdana" w:cs="Arial"/>
-          <w:color w:val="000000"/>
-          <w:spacing w:val="-11"/>
-        </w:rPr>
-        <w:t>g incoming employees</w:t>
-      </w:r>
-    </w:p>
-    <w:p>
-      <w:pPr>
-        <w:adjustRightInd w:val="0"/>
-        <w:spacing w:line="260" w:lineRule="exact"/>
-        <w:rPr>
-          <w:rFonts w:ascii="Verdana" w:hAnsi="Verdana" w:cs="Arial"/>
-          <w:color w:val="000000"/>
-          <w:spacing w:val="-11"/>
-        </w:rPr>
-      </w:pPr>
-    </w:p>
-    <w:p>
-      <w:pPr>
         <w:adjustRightInd w:val="0"/>
         <w:spacing w:line="240" w:lineRule="exact"/>
         <w:rPr>
@@ -3107,39 +2820,23 @@
           <w:spacing w:val="-16"/>
         </w:rPr>
       </w:pPr>
-    </w:p>
-    <w:p>
-      <w:pPr>
-        <w:adjustRightInd w:val="0"/>
-        <w:spacing w:line="240" w:lineRule="exact"/>
-        <w:ind w:left="720" w:firstLine="720"/>
-        <w:rPr>
-          <w:rFonts w:ascii="Verdana" w:hAnsi="Verdana" w:cs="Arial"/>
-          <w:b/>
-          <w:bCs/>
-          <w:color w:val="000000"/>
-          <w:spacing w:val="-17"/>
-          <w:sz w:val="16"/>
-          <w:szCs w:val="16"/>
-        </w:rPr>
-      </w:pPr>
       <w:r>
         <w:rPr>
           <w:noProof/>
         </w:rPr>
         <w:drawing>
-          <wp:anchor distT="0" distB="0" distL="114300" distR="114300" simplePos="0" relativeHeight="251683328" behindDoc="1" locked="0" layoutInCell="0" allowOverlap="1" wp14:anchorId="337EBB60" wp14:editId="1FE714F0">
+          <wp:anchor distT="0" distB="0" distL="114300" distR="114300" simplePos="0" relativeHeight="251699712" behindDoc="1" locked="0" layoutInCell="0" allowOverlap="1" wp14:anchorId="4C10F4BA" wp14:editId="418963A1">
             <wp:simplePos x="0" y="0"/>
-            <wp:positionH relativeFrom="page">
+            <wp:positionH relativeFrom="margin">
               <wp:align>center</wp:align>
             </wp:positionH>
             <wp:positionV relativeFrom="page">
-              <wp:posOffset>5885815</wp:posOffset>
+              <wp:posOffset>8172450</wp:posOffset>
             </wp:positionV>
             <wp:extent cx="5969000" cy="38100"/>
             <wp:effectExtent l="0" t="0" r="0" b="0"/>
             <wp:wrapNone/>
-            <wp:docPr id="3" name="Picture 3"/>
+            <wp:docPr id="4" name="Picture 4"/>
             <wp:cNvGraphicFramePr>
               <a:graphicFrameLocks xmlns:a="http://schemas.openxmlformats.org/drawingml/2006/main" noChangeAspect="1"/>
             </wp:cNvGraphicFramePr>
@@ -3147,7 +2844,7 @@
               <a:graphicData uri="http://schemas.openxmlformats.org/drawingml/2006/picture">
                 <pic:pic xmlns:pic="http://schemas.openxmlformats.org/drawingml/2006/picture">
                   <pic:nvPicPr>
-                    <pic:cNvPr id="0" name="Picture 4"/>
+                    <pic:cNvPr id="0" name="Picture 2"/>
                     <pic:cNvPicPr>
                       <a:picLocks noChangeAspect="1" noChangeArrowheads="1"/>
                     </pic:cNvPicPr>
@@ -3200,146 +2897,42 @@
           </wp:anchor>
         </w:drawing>
       </w:r>
-      <w:r>
-        <w:rPr>
-          <w:rFonts w:ascii="Verdana" w:hAnsi="Verdana" w:cs="Arial"/>
-          <w:b/>
-          <w:bCs/>
-          <w:color w:val="000000"/>
-          <w:spacing w:val="-17"/>
-        </w:rPr>
-        <w:t>V</w:t>
-      </w:r>
-      <w:r>
-        <w:rPr>
-          <w:rFonts w:ascii="Verdana" w:hAnsi="Verdana" w:cs="Arial"/>
-          <w:b/>
-          <w:bCs/>
-          <w:color w:val="000000"/>
-          <w:spacing w:val="-17"/>
-          <w:sz w:val="16"/>
-          <w:szCs w:val="16"/>
-        </w:rPr>
-        <w:t xml:space="preserve">OLUNTEER </w:t>
-      </w:r>
-      <w:r>
-        <w:rPr>
-          <w:rFonts w:ascii="Verdana" w:hAnsi="Verdana" w:cs="Arial"/>
-          <w:b/>
-          <w:bCs/>
-          <w:color w:val="000000"/>
-          <w:spacing w:val="-17"/>
-        </w:rPr>
-        <w:t>&amp; C</w:t>
-      </w:r>
-      <w:r>
-        <w:rPr>
-          <w:rFonts w:ascii="Verdana" w:hAnsi="Verdana" w:cs="Arial"/>
-          <w:b/>
-          <w:bCs/>
-          <w:color w:val="000000"/>
-          <w:spacing w:val="-17"/>
-          <w:sz w:val="16"/>
-          <w:szCs w:val="16"/>
-        </w:rPr>
-        <w:t>OMMUNITY SERVICE</w:t>
-      </w:r>
     </w:p>
     <w:p>
       <w:pPr>
         <w:adjustRightInd w:val="0"/>
         <w:spacing w:line="240" w:lineRule="exact"/>
-        <w:rPr>
-          <w:rFonts w:ascii="Verdana" w:hAnsi="Verdana" w:cs="Arial"/>
-          <w:color w:val="000000"/>
-          <w:spacing w:val="-14"/>
-          <w:sz w:val="16"/>
-          <w:szCs w:val="16"/>
-        </w:rPr>
-      </w:pPr>
-      <w:r>
-        <w:rPr>
-          <w:noProof/>
-        </w:rPr>
-        <w:drawing>
-          <wp:anchor distT="0" distB="0" distL="114300" distR="114300" simplePos="0" relativeHeight="251671040" behindDoc="1" locked="0" layoutInCell="0" allowOverlap="1" wp14:anchorId="0608BB54" wp14:editId="18073CE4">
-            <wp:simplePos x="0" y="0"/>
-            <wp:positionH relativeFrom="page">
-              <wp:posOffset>911225</wp:posOffset>
-            </wp:positionH>
-            <wp:positionV relativeFrom="page">
-              <wp:posOffset>0</wp:posOffset>
-            </wp:positionV>
-            <wp:extent cx="5971032" cy="36576"/>
-            <wp:effectExtent l="0" t="0" r="0" b="1905"/>
-            <wp:wrapNone/>
-            <wp:docPr id="7" name="Picture 7"/>
-            <wp:cNvGraphicFramePr>
-              <a:graphicFrameLocks xmlns:a="http://schemas.openxmlformats.org/drawingml/2006/main" noChangeAspect="1"/>
-            </wp:cNvGraphicFramePr>
-            <a:graphic xmlns:a="http://schemas.openxmlformats.org/drawingml/2006/main">
-              <a:graphicData uri="http://schemas.openxmlformats.org/drawingml/2006/picture">
-                <pic:pic xmlns:pic="http://schemas.openxmlformats.org/drawingml/2006/picture">
-                  <pic:nvPicPr>
-                    <pic:cNvPr id="0" name="Picture 6"/>
-                    <pic:cNvPicPr>
-                      <a:picLocks noChangeAspect="1" noChangeArrowheads="1"/>
-                    </pic:cNvPicPr>
-                  </pic:nvPicPr>
-                  <pic:blipFill>
-                    <a:blip r:embed="rId7">
-                      <a:clrChange>
-                        <a:clrFrom>
-                          <a:srgbClr val="FFFFFE"/>
-                        </a:clrFrom>
-                        <a:clrTo>
-                          <a:srgbClr val="FFFFFE">
-                            <a:alpha val="0"/>
-                          </a:srgbClr>
-                        </a:clrTo>
-                      </a:clrChange>
-                      <a:extLst>
-                        <a:ext uri="{28A0092B-C50C-407E-A947-70E740481C1C}">
-                          <a14:useLocalDpi xmlns:a14="http://schemas.microsoft.com/office/drawing/2010/main" val="0"/>
-                        </a:ext>
-                      </a:extLst>
-                    </a:blip>
-                    <a:srcRect/>
-                    <a:stretch>
-                      <a:fillRect/>
-                    </a:stretch>
-                  </pic:blipFill>
-                  <pic:spPr bwMode="auto">
-                    <a:xfrm>
-                      <a:off x="0" y="0"/>
-                      <a:ext cx="5971032" cy="36576"/>
-                    </a:xfrm>
-                    <a:prstGeom prst="rect">
-                      <a:avLst/>
-                    </a:prstGeom>
-                    <a:noFill/>
-                    <a:ln>
-                      <a:noFill/>
-                    </a:ln>
-                  </pic:spPr>
-                </pic:pic>
-              </a:graphicData>
-            </a:graphic>
-            <wp14:sizeRelH relativeFrom="page">
-              <wp14:pctWidth>0</wp14:pctWidth>
-            </wp14:sizeRelH>
-            <wp14:sizeRelV relativeFrom="page">
-              <wp14:pctHeight>0</wp14:pctHeight>
-            </wp14:sizeRelV>
-          </wp:anchor>
-        </w:drawing>
+        <w:ind w:firstLine="720"/>
+        <w:rPr>
+          <w:rFonts w:ascii="Verdana" w:hAnsi="Verdana" w:cs="Arial"/>
+          <w:b/>
+          <w:bCs/>
+          <w:i/>
+          <w:color w:val="000000"/>
+          <w:spacing w:val="-17"/>
+          <w:sz w:val="22"/>
+          <w:szCs w:val="22"/>
+        </w:rPr>
+      </w:pPr>
+      <w:r>
+        <w:rPr>
+          <w:rFonts w:ascii="Verdana" w:hAnsi="Verdana" w:cs="Arial"/>
+          <w:b/>
+          <w:bCs/>
+          <w:i/>
+          <w:color w:val="000000"/>
+          <w:spacing w:val="-17"/>
+          <w:sz w:val="22"/>
+          <w:szCs w:val="22"/>
+        </w:rPr>
+        <w:t>VOLUNTEER &amp; COMMUNITY SERVICE</w:t>
       </w:r>
     </w:p>
     <w:p>
       <w:pPr>
         <w:adjustRightInd w:val="0"/>
         <w:spacing w:line="240" w:lineRule="exact"/>
-        <w:ind w:left="1800" w:firstLine="360"/>
+        <w:ind w:firstLine="180"/>
         <w:rPr>
           <w:rFonts w:ascii="Verdana" w:hAnsi="Verdana" w:cs="Arial"/>
           <w:b/>
@@ -3356,7 +2949,7 @@
           <w:color w:val="000000"/>
           <w:spacing w:val="-14"/>
         </w:rPr>
-        <w:t xml:space="preserve">2013-2014     </w:t>
+        <w:t>2013 – 2014</w:t>
       </w:r>
       <w:r>
         <w:rPr>
@@ -3366,7 +2959,7 @@
           <w:color w:val="000000"/>
           <w:spacing w:val="-14"/>
         </w:rPr>
-        <w:tab/>
+        <w:t xml:space="preserve">: </w:t>
       </w:r>
       <w:r>
         <w:rPr>
@@ -3377,556 +2970,342 @@
           <w:spacing w:val="-14"/>
         </w:rPr>
         <w:t>Infant Vision Lab</w:t>
+      </w:r>
+      <w:r>
+        <w:rPr>
+          <w:rFonts w:ascii="Verdana" w:hAnsi="Verdana" w:cs="Arial"/>
+          <w:b/>
+          <w:bCs/>
+          <w:color w:val="000000"/>
+          <w:spacing w:val="-14"/>
+        </w:rPr>
+        <w:t xml:space="preserve">, </w:t>
+      </w:r>
+      <w:r>
+        <w:rPr>
+          <w:rFonts w:ascii="Verdana" w:hAnsi="Verdana" w:cs="Arial"/>
+          <w:b/>
+          <w:color w:val="000000"/>
+          <w:spacing w:val="-18"/>
+        </w:rPr>
+        <w:t>University of California, San Diego</w:t>
       </w:r>
     </w:p>
     <w:p>
       <w:pPr>
+        <w:pStyle w:val="ListParagraph"/>
+        <w:numPr>
+          <w:ilvl w:val="0"/>
+          <w:numId w:val="22"/>
+        </w:numPr>
+        <w:adjustRightInd w:val="0"/>
+        <w:spacing w:line="220" w:lineRule="exact"/>
+        <w:ind w:left="810" w:hanging="180"/>
+        <w:rPr>
+          <w:rFonts w:ascii="Verdana" w:hAnsi="Verdana" w:cs="Arial"/>
+          <w:color w:val="000000"/>
+          <w:spacing w:val="-17"/>
+        </w:rPr>
+      </w:pPr>
+      <w:r>
+        <w:rPr>
+          <w:rFonts w:ascii="Verdana" w:hAnsi="Verdana" w:cs="Arial"/>
+          <w:color w:val="000000"/>
+          <w:spacing w:val="-17"/>
+        </w:rPr>
+        <w:t>Testing vision in infants, recruit</w:t>
+      </w:r>
+      <w:r>
+        <w:rPr>
+          <w:rFonts w:ascii="Verdana" w:hAnsi="Verdana" w:cs="Arial"/>
+          <w:color w:val="000000"/>
+          <w:spacing w:val="-17"/>
+        </w:rPr>
+        <w:t>ing subjects, general lab duties</w:t>
+      </w:r>
+    </w:p>
+    <w:p>
+      <w:pPr>
+        <w:adjustRightInd w:val="0"/>
+        <w:spacing w:line="220" w:lineRule="exact"/>
+        <w:ind w:firstLine="180"/>
+        <w:rPr>
+          <w:rFonts w:ascii="Verdana" w:hAnsi="Verdana" w:cs="Arial"/>
+          <w:color w:val="000000"/>
+          <w:spacing w:val="-17"/>
+        </w:rPr>
+      </w:pPr>
+      <w:r>
+        <w:rPr>
+          <w:rFonts w:ascii="Verdana" w:hAnsi="Verdana" w:cs="Arial"/>
+          <w:b/>
+          <w:bCs/>
+          <w:color w:val="000000"/>
+          <w:spacing w:val="-22"/>
+        </w:rPr>
+        <w:t>2013</w:t>
+      </w:r>
+      <w:r>
+        <w:rPr>
+          <w:rFonts w:ascii="Verdana" w:hAnsi="Verdana" w:cs="Arial"/>
+          <w:b/>
+          <w:bCs/>
+          <w:color w:val="000000"/>
+          <w:spacing w:val="-22"/>
+        </w:rPr>
+        <w:t xml:space="preserve">: National </w:t>
+      </w:r>
+      <w:r>
+        <w:rPr>
+          <w:rFonts w:ascii="Verdana" w:hAnsi="Verdana" w:cs="Arial"/>
+          <w:b/>
+          <w:bCs/>
+          <w:color w:val="000000"/>
+          <w:spacing w:val="-13"/>
+        </w:rPr>
+        <w:t xml:space="preserve">Heroic Imagination Project, </w:t>
+      </w:r>
+      <w:r>
+        <w:rPr>
+          <w:rFonts w:ascii="Verdana" w:hAnsi="Verdana" w:cs="Arial"/>
+          <w:b/>
+          <w:bCs/>
+          <w:color w:val="000000"/>
+          <w:spacing w:val="-13"/>
+        </w:rPr>
+        <w:t>i</w:t>
+      </w:r>
+      <w:r>
+        <w:rPr>
+          <w:rFonts w:ascii="Verdana" w:hAnsi="Verdana" w:cs="Arial"/>
+          <w:b/>
+          <w:color w:val="000000"/>
+          <w:spacing w:val="-18"/>
+        </w:rPr>
+        <w:t>n partnership with Psi Beta and Dr. Phillip Zimbardo</w:t>
+      </w:r>
+    </w:p>
+    <w:p>
+      <w:pPr>
+        <w:pStyle w:val="ListParagraph"/>
+        <w:numPr>
+          <w:ilvl w:val="0"/>
+          <w:numId w:val="22"/>
+        </w:numPr>
+        <w:adjustRightInd w:val="0"/>
+        <w:spacing w:line="220" w:lineRule="exact"/>
+        <w:ind w:left="810" w:hanging="180"/>
+        <w:rPr>
+          <w:rFonts w:ascii="Verdana" w:hAnsi="Verdana" w:cs="Arial"/>
+          <w:color w:val="000000"/>
+          <w:spacing w:val="-17"/>
+        </w:rPr>
+      </w:pPr>
+      <w:r>
+        <w:rPr>
+          <w:rFonts w:ascii="Verdana" w:hAnsi="Verdana" w:cs="Arial"/>
+          <w:color w:val="000000"/>
+          <w:spacing w:val="-16"/>
+        </w:rPr>
+        <w:t>Presenting workshops to high school</w:t>
+      </w:r>
+      <w:r>
+        <w:rPr>
+          <w:rFonts w:ascii="Verdana" w:hAnsi="Verdana" w:cs="Arial"/>
+          <w:color w:val="000000"/>
+          <w:spacing w:val="-16"/>
+        </w:rPr>
+        <w:t xml:space="preserve"> students how to combat bystander apathy</w:t>
+      </w:r>
+    </w:p>
+    <w:p>
+      <w:pPr>
         <w:adjustRightInd w:val="0"/>
         <w:spacing w:line="240" w:lineRule="exact"/>
-        <w:ind w:left="3240" w:firstLine="360"/>
-        <w:rPr>
-          <w:rFonts w:ascii="Verdana" w:hAnsi="Verdana" w:cs="Arial"/>
+        <w:ind w:left="360" w:hanging="180"/>
+        <w:rPr>
+          <w:rFonts w:ascii="Verdana" w:hAnsi="Verdana" w:cs="Arial"/>
+          <w:b/>
+          <w:bCs/>
+          <w:color w:val="000000"/>
+          <w:spacing w:val="-12"/>
+        </w:rPr>
+      </w:pPr>
+      <w:r>
+        <w:rPr>
+          <w:rFonts w:ascii="Verdana" w:hAnsi="Verdana" w:cs="Arial"/>
+          <w:b/>
+          <w:bCs/>
+          <w:color w:val="000000"/>
+          <w:spacing w:val="-22"/>
+        </w:rPr>
+        <w:t>2013</w:t>
+      </w:r>
+      <w:r>
+        <w:rPr>
+          <w:rFonts w:ascii="Verdana" w:hAnsi="Verdana" w:cs="Arial"/>
+          <w:b/>
+          <w:bCs/>
+          <w:color w:val="000000"/>
+          <w:spacing w:val="-22"/>
+        </w:rPr>
+        <w:t xml:space="preserve">: </w:t>
+      </w:r>
+      <w:r>
+        <w:rPr>
+          <w:rFonts w:ascii="Verdana" w:hAnsi="Verdana" w:cs="Arial"/>
+          <w:b/>
+          <w:bCs/>
+          <w:color w:val="000000"/>
+          <w:spacing w:val="-12"/>
+        </w:rPr>
+        <w:t>STEM (Science, Technology, Engineering, Mathematics)</w:t>
+      </w:r>
+      <w:r>
+        <w:rPr>
+          <w:rFonts w:ascii="Verdana" w:hAnsi="Verdana" w:cs="Arial"/>
+          <w:b/>
+          <w:bCs/>
+          <w:color w:val="000000"/>
+          <w:spacing w:val="-12"/>
+        </w:rPr>
+        <w:t xml:space="preserve">, </w:t>
+      </w:r>
+      <w:r>
+        <w:rPr>
+          <w:rFonts w:ascii="Verdana" w:hAnsi="Verdana" w:cs="Arial"/>
+          <w:b/>
           <w:color w:val="000000"/>
           <w:spacing w:val="-18"/>
         </w:rPr>
-      </w:pPr>
-      <w:r>
-        <w:rPr>
-          <w:rFonts w:ascii="Verdana" w:hAnsi="Verdana" w:cs="Arial"/>
-          <w:color w:val="000000"/>
-          <w:spacing w:val="-18"/>
-        </w:rPr>
-        <w:t>University of California, San Diego</w:t>
+        <w:t>San Diego State University</w:t>
       </w:r>
     </w:p>
     <w:p>
       <w:pPr>
+        <w:pStyle w:val="ListParagraph"/>
+        <w:numPr>
+          <w:ilvl w:val="0"/>
+          <w:numId w:val="22"/>
+        </w:numPr>
+        <w:adjustRightInd w:val="0"/>
+        <w:spacing w:line="240" w:lineRule="exact"/>
+        <w:ind w:left="810" w:hanging="180"/>
+        <w:rPr>
+          <w:rFonts w:ascii="Verdana" w:hAnsi="Verdana" w:cs="Arial"/>
+          <w:color w:val="000000"/>
+          <w:spacing w:val="-16"/>
+        </w:rPr>
+      </w:pPr>
+      <w:r>
+        <w:rPr>
+          <w:rFonts w:ascii="Verdana" w:hAnsi="Verdana" w:cs="Arial"/>
+          <w:color w:val="000000"/>
+          <w:spacing w:val="-16"/>
+        </w:rPr>
+        <w:t>Presented the science of psychology, neurology, and human behavior to groups of students from grade school to initiate learning and interest in the fields of science.</w:t>
+      </w:r>
+    </w:p>
+    <w:p>
+      <w:pPr>
+        <w:adjustRightInd w:val="0"/>
+        <w:spacing w:line="240" w:lineRule="exact"/>
+        <w:ind w:firstLine="180"/>
+        <w:rPr>
+          <w:rFonts w:ascii="Verdana" w:hAnsi="Verdana" w:cs="Arial"/>
+          <w:color w:val="000000"/>
+          <w:spacing w:val="-16"/>
+        </w:rPr>
+      </w:pPr>
+      <w:r>
+        <w:rPr>
+          <w:rFonts w:ascii="Verdana" w:hAnsi="Verdana" w:cs="Arial"/>
+          <w:b/>
+          <w:bCs/>
+          <w:color w:val="000000"/>
+          <w:spacing w:val="-21"/>
+        </w:rPr>
+        <w:t xml:space="preserve">2011 – 2013:  </w:t>
+      </w:r>
+      <w:r>
+        <w:rPr>
+          <w:rFonts w:ascii="Verdana" w:hAnsi="Verdana" w:cs="Arial"/>
+          <w:b/>
+          <w:bCs/>
+          <w:color w:val="000000"/>
+          <w:spacing w:val="-21"/>
+        </w:rPr>
+        <w:t>DSPS (</w:t>
+      </w:r>
+      <w:r>
+        <w:rPr>
+          <w:rFonts w:ascii="Verdana" w:hAnsi="Verdana" w:cs="Arial"/>
+          <w:b/>
+          <w:bCs/>
+          <w:color w:val="000000"/>
+          <w:spacing w:val="-10"/>
+        </w:rPr>
+        <w:t>Disability Support Programs and Services</w:t>
+      </w:r>
+      <w:r>
+        <w:rPr>
+          <w:rFonts w:ascii="Verdana" w:hAnsi="Verdana" w:cs="Arial"/>
+          <w:b/>
+          <w:bCs/>
+          <w:color w:val="000000"/>
+          <w:spacing w:val="-10"/>
+        </w:rPr>
+        <w:t xml:space="preserve">), </w:t>
+      </w:r>
+      <w:r>
+        <w:rPr>
+          <w:rFonts w:ascii="Verdana" w:hAnsi="Verdana" w:cs="Arial"/>
+          <w:b/>
+          <w:color w:val="000000"/>
+          <w:spacing w:val="-17"/>
+        </w:rPr>
+        <w:t>San Diego Mesa College</w:t>
+      </w:r>
+    </w:p>
+    <w:p>
+      <w:pPr>
+        <w:pStyle w:val="ListParagraph"/>
+        <w:numPr>
+          <w:ilvl w:val="0"/>
+          <w:numId w:val="22"/>
+        </w:numPr>
         <w:adjustRightInd w:val="0"/>
         <w:spacing w:line="220" w:lineRule="exact"/>
-        <w:ind w:left="3240" w:firstLine="360"/>
-        <w:rPr>
-          <w:rFonts w:ascii="Verdana" w:hAnsi="Verdana" w:cs="Arial"/>
-          <w:color w:val="000000"/>
-          <w:spacing w:val="-17"/>
-        </w:rPr>
-      </w:pPr>
-      <w:r>
-        <w:rPr>
-          <w:rFonts w:ascii="Verdana" w:hAnsi="Verdana" w:cs="Arial"/>
-          <w:color w:val="000000"/>
-          <w:spacing w:val="-17"/>
-        </w:rPr>
-        <w:t>Testing vision in infants, recruiting subjects, general lab duties</w:t>
+        <w:ind w:left="810" w:hanging="180"/>
+        <w:rPr>
+          <w:rFonts w:ascii="Verdana" w:hAnsi="Verdana" w:cs="Arial"/>
+          <w:color w:val="000000"/>
+          <w:spacing w:val="-18"/>
+        </w:rPr>
+      </w:pPr>
+      <w:r>
+        <w:rPr>
+          <w:rFonts w:ascii="Verdana" w:hAnsi="Verdana" w:cs="Arial"/>
+          <w:color w:val="000000"/>
+          <w:spacing w:val="-18"/>
+        </w:rPr>
+        <w:t>Note-taker, tutor and general support for students with disabilities.</w:t>
       </w:r>
     </w:p>
     <w:p>
       <w:pPr>
         <w:adjustRightInd w:val="0"/>
         <w:spacing w:line="240" w:lineRule="exact"/>
-        <w:ind w:left="2160"/>
-        <w:rPr>
-          <w:rFonts w:ascii="Verdana" w:hAnsi="Verdana" w:cs="Arial"/>
-          <w:b/>
-          <w:bCs/>
-          <w:color w:val="000000"/>
-          <w:spacing w:val="-13"/>
-        </w:rPr>
-      </w:pPr>
-      <w:r>
-        <w:rPr>
-          <w:rFonts w:ascii="Verdana" w:hAnsi="Verdana" w:cs="Arial"/>
-          <w:b/>
-          <w:bCs/>
-          <w:color w:val="000000"/>
-          <w:spacing w:val="-22"/>
-        </w:rPr>
-        <w:t xml:space="preserve">     </w:t>
-      </w:r>
-      <w:r>
-        <w:rPr>
-          <w:rFonts w:ascii="Verdana" w:hAnsi="Verdana" w:cs="Arial"/>
-          <w:b/>
-          <w:bCs/>
-          <w:color w:val="000000"/>
-          <w:spacing w:val="-22"/>
-        </w:rPr>
-        <w:t xml:space="preserve">        </w:t>
-      </w:r>
-      <w:r>
-        <w:rPr>
-          <w:rFonts w:ascii="Verdana" w:hAnsi="Verdana" w:cs="Arial"/>
-          <w:b/>
-          <w:bCs/>
-          <w:color w:val="000000"/>
-          <w:spacing w:val="-22"/>
-        </w:rPr>
-        <w:t>2013</w:t>
-      </w:r>
-      <w:r>
-        <w:rPr>
-          <w:rFonts w:ascii="Verdana" w:hAnsi="Verdana" w:cs="Arial"/>
-          <w:b/>
-          <w:bCs/>
-          <w:color w:val="000000"/>
-          <w:spacing w:val="-22"/>
-        </w:rPr>
-        <w:tab/>
-      </w:r>
-      <w:r>
-        <w:rPr>
-          <w:rFonts w:ascii="Verdana" w:hAnsi="Verdana" w:cs="Arial"/>
-          <w:b/>
-          <w:bCs/>
-          <w:color w:val="000000"/>
-          <w:spacing w:val="-13"/>
-        </w:rPr>
-        <w:t xml:space="preserve">Heroic Imagination Project </w:t>
-      </w:r>
-    </w:p>
-    <w:p>
-      <w:pPr>
-        <w:adjustRightInd w:val="0"/>
-        <w:spacing w:line="240" w:lineRule="exact"/>
-        <w:ind w:left="3600"/>
         <w:rPr>
           <w:rFonts w:ascii="Verdana" w:hAnsi="Verdana" w:cs="Arial"/>
           <w:color w:val="000000"/>
           <w:spacing w:val="-18"/>
         </w:rPr>
       </w:pPr>
-      <w:r>
-        <w:rPr>
-          <w:rFonts w:ascii="Verdana" w:hAnsi="Verdana" w:cs="Arial"/>
-          <w:color w:val="000000"/>
-          <w:spacing w:val="-18"/>
-        </w:rPr>
-        <w:t>In partnership with Psi Beta and Dr. Phillip Zimbardo</w:t>
-      </w:r>
-    </w:p>
-    <w:p>
-      <w:pPr>
-        <w:adjustRightInd w:val="0"/>
-        <w:spacing w:line="220" w:lineRule="exact"/>
-        <w:ind w:left="2880" w:firstLine="720"/>
-        <w:rPr>
-          <w:rFonts w:ascii="Verdana" w:hAnsi="Verdana" w:cs="Arial"/>
-          <w:color w:val="000000"/>
-          <w:spacing w:val="-16"/>
-        </w:rPr>
-      </w:pPr>
-      <w:r>
-        <w:rPr>
-          <w:rFonts w:ascii="Verdana" w:hAnsi="Verdana" w:cs="Arial"/>
-          <w:color w:val="000000"/>
-          <w:spacing w:val="-16"/>
-        </w:rPr>
-        <w:t xml:space="preserve">Presenting workshops to high school, college students, and adults; teaching </w:t>
-      </w:r>
-    </w:p>
-    <w:p>
-      <w:pPr>
-        <w:adjustRightInd w:val="0"/>
-        <w:spacing w:line="240" w:lineRule="exact"/>
-        <w:ind w:left="2880" w:firstLine="720"/>
-        <w:rPr>
-          <w:rFonts w:ascii="Verdana" w:hAnsi="Verdana" w:cs="Arial"/>
-          <w:color w:val="000000"/>
-          <w:spacing w:val="-17"/>
-        </w:rPr>
-      </w:pPr>
-      <w:proofErr w:type="gramStart"/>
-      <w:r>
-        <w:rPr>
-          <w:rFonts w:ascii="Verdana" w:hAnsi="Verdana" w:cs="Arial"/>
-          <w:color w:val="000000"/>
-          <w:spacing w:val="-17"/>
-        </w:rPr>
-        <w:t>bystander</w:t>
-      </w:r>
-      <w:proofErr w:type="gramEnd"/>
-      <w:r>
-        <w:rPr>
-          <w:rFonts w:ascii="Verdana" w:hAnsi="Verdana" w:cs="Arial"/>
-          <w:color w:val="000000"/>
-          <w:spacing w:val="-17"/>
-        </w:rPr>
-        <w:t xml:space="preserve"> apathy and the importance of being a hero in society.</w:t>
-      </w:r>
-    </w:p>
-    <w:p>
-      <w:pPr>
-        <w:adjustRightInd w:val="0"/>
-        <w:spacing w:line="240" w:lineRule="exact"/>
-        <w:ind w:left="2160"/>
-        <w:rPr>
-          <w:rFonts w:ascii="Verdana" w:hAnsi="Verdana" w:cs="Arial"/>
-          <w:b/>
-          <w:bCs/>
-          <w:color w:val="000000"/>
-          <w:spacing w:val="-12"/>
-        </w:rPr>
-      </w:pPr>
-      <w:r>
-        <w:rPr>
-          <w:rFonts w:ascii="Verdana" w:hAnsi="Verdana" w:cs="Arial"/>
-          <w:b/>
-          <w:bCs/>
-          <w:color w:val="000000"/>
-          <w:spacing w:val="-22"/>
-        </w:rPr>
-        <w:t xml:space="preserve">             </w:t>
-      </w:r>
-      <w:r>
-        <w:rPr>
-          <w:rFonts w:ascii="Verdana" w:hAnsi="Verdana" w:cs="Arial"/>
-          <w:b/>
-          <w:bCs/>
-          <w:color w:val="000000"/>
-          <w:spacing w:val="-22"/>
-        </w:rPr>
-        <w:t>2013</w:t>
-      </w:r>
-      <w:r>
-        <w:rPr>
-          <w:rFonts w:ascii="Verdana" w:hAnsi="Verdana" w:cs="Arial"/>
-          <w:b/>
-          <w:bCs/>
-          <w:color w:val="000000"/>
-          <w:spacing w:val="-22"/>
-        </w:rPr>
-        <w:tab/>
-      </w:r>
-      <w:r>
-        <w:rPr>
-          <w:rFonts w:ascii="Verdana" w:hAnsi="Verdana" w:cs="Arial"/>
-          <w:b/>
-          <w:bCs/>
-          <w:color w:val="000000"/>
-          <w:spacing w:val="-12"/>
-        </w:rPr>
-        <w:t>STEM (Science, Technology, Engineering, Mathematics)</w:t>
-      </w:r>
-    </w:p>
-    <w:p>
-      <w:pPr>
-        <w:adjustRightInd w:val="0"/>
-        <w:spacing w:line="220" w:lineRule="exact"/>
-        <w:ind w:left="2880" w:firstLine="720"/>
-        <w:rPr>
-          <w:rFonts w:ascii="Verdana" w:hAnsi="Verdana" w:cs="Arial"/>
-          <w:color w:val="000000"/>
-          <w:spacing w:val="-18"/>
-        </w:rPr>
-      </w:pPr>
-      <w:r>
-        <w:rPr>
-          <w:rFonts w:ascii="Verdana" w:hAnsi="Verdana" w:cs="Arial"/>
-          <w:color w:val="000000"/>
-          <w:spacing w:val="-18"/>
-        </w:rPr>
-        <w:t>San Diego State University</w:t>
-      </w:r>
-    </w:p>
-    <w:p>
-      <w:pPr>
-        <w:adjustRightInd w:val="0"/>
-        <w:spacing w:line="240" w:lineRule="exact"/>
-        <w:ind w:left="3600"/>
-        <w:rPr>
-          <w:rFonts w:ascii="Verdana" w:hAnsi="Verdana" w:cs="Arial"/>
-          <w:color w:val="000000"/>
-          <w:spacing w:val="-16"/>
-        </w:rPr>
-      </w:pPr>
-      <w:r>
-        <w:rPr>
-          <w:rFonts w:ascii="Verdana" w:hAnsi="Verdana" w:cs="Arial"/>
-          <w:color w:val="000000"/>
-          <w:spacing w:val="-16"/>
-        </w:rPr>
-        <w:t>Presented the science of psychology, neurology, and human behavior to groups of students from grade school to initiate learning and interest in the fields of science.</w:t>
-      </w:r>
-    </w:p>
-    <w:p>
-      <w:pPr>
-        <w:adjustRightInd w:val="0"/>
-        <w:spacing w:line="240" w:lineRule="exact"/>
-        <w:ind w:left="720" w:firstLine="720"/>
-        <w:rPr>
-          <w:rFonts w:ascii="Verdana" w:hAnsi="Verdana" w:cs="Arial"/>
-          <w:b/>
-          <w:bCs/>
-          <w:color w:val="000000"/>
-          <w:spacing w:val="-10"/>
-        </w:rPr>
-      </w:pPr>
-      <w:r>
-        <w:rPr>
-          <w:rFonts w:ascii="Verdana" w:hAnsi="Verdana" w:cs="Arial"/>
-          <w:b/>
-          <w:bCs/>
-          <w:color w:val="000000"/>
-          <w:spacing w:val="-21"/>
-        </w:rPr>
-        <w:t xml:space="preserve">               </w:t>
-      </w:r>
-      <w:r>
-        <w:rPr>
-          <w:rFonts w:ascii="Verdana" w:hAnsi="Verdana" w:cs="Arial"/>
-          <w:b/>
-          <w:bCs/>
-          <w:color w:val="000000"/>
-          <w:spacing w:val="-21"/>
-        </w:rPr>
-        <w:t>2011-2013</w:t>
-      </w:r>
-      <w:r>
-        <w:rPr>
-          <w:rFonts w:ascii="Verdana" w:hAnsi="Verdana" w:cs="Arial"/>
-          <w:b/>
-          <w:bCs/>
-          <w:color w:val="000000"/>
-          <w:spacing w:val="-21"/>
-        </w:rPr>
-        <w:t xml:space="preserve"> </w:t>
-      </w:r>
-      <w:r>
-        <w:rPr>
-          <w:rFonts w:ascii="Verdana" w:hAnsi="Verdana" w:cs="Arial"/>
-          <w:b/>
-          <w:bCs/>
-          <w:color w:val="000000"/>
-          <w:spacing w:val="-21"/>
-        </w:rPr>
-        <w:tab/>
-      </w:r>
-      <w:r>
-        <w:rPr>
-          <w:rFonts w:ascii="Verdana" w:hAnsi="Verdana" w:cs="Arial"/>
-          <w:b/>
-          <w:bCs/>
-          <w:color w:val="000000"/>
-          <w:spacing w:val="-10"/>
-        </w:rPr>
-        <w:t>Disability Support Programs and Services</w:t>
-      </w:r>
-    </w:p>
-    <w:p>
-      <w:pPr>
-        <w:adjustRightInd w:val="0"/>
-        <w:spacing w:line="240" w:lineRule="exact"/>
-        <w:ind w:left="2880" w:firstLine="720"/>
-        <w:rPr>
-          <w:rFonts w:ascii="Verdana" w:hAnsi="Verdana" w:cs="Arial"/>
-          <w:color w:val="000000"/>
-          <w:spacing w:val="-17"/>
-        </w:rPr>
-      </w:pPr>
-      <w:r>
-        <w:rPr>
-          <w:rFonts w:ascii="Verdana" w:hAnsi="Verdana" w:cs="Arial"/>
-          <w:color w:val="000000"/>
-          <w:spacing w:val="-17"/>
-        </w:rPr>
-        <w:t>San Diego Mesa College</w:t>
-      </w:r>
-    </w:p>
-    <w:p>
-      <w:pPr>
-        <w:adjustRightInd w:val="0"/>
-        <w:spacing w:line="220" w:lineRule="exact"/>
-        <w:ind w:left="2880" w:firstLine="720"/>
-        <w:rPr>
-          <w:rFonts w:ascii="Verdana" w:hAnsi="Verdana" w:cs="Arial"/>
-          <w:color w:val="000000"/>
-          <w:spacing w:val="-18"/>
-        </w:rPr>
-      </w:pPr>
-      <w:r>
-        <w:rPr>
-          <w:rFonts w:ascii="Verdana" w:hAnsi="Verdana" w:cs="Arial"/>
-          <w:color w:val="000000"/>
-          <w:spacing w:val="-18"/>
-        </w:rPr>
-        <w:t>Note-taker, tutor and general support for students with disabilities.</w:t>
-      </w:r>
-    </w:p>
-    <w:p>
-      <w:pPr>
-        <w:adjustRightInd w:val="0"/>
-        <w:spacing w:line="240" w:lineRule="exact"/>
-        <w:rPr>
-          <w:rFonts w:ascii="Verdana" w:hAnsi="Verdana" w:cs="Arial"/>
-          <w:b/>
-          <w:bCs/>
-          <w:color w:val="000000"/>
-          <w:spacing w:val="-17"/>
-        </w:rPr>
-      </w:pPr>
-    </w:p>
-    <w:p>
-      <w:pPr>
-        <w:adjustRightInd w:val="0"/>
-        <w:spacing w:line="240" w:lineRule="exact"/>
-        <w:ind w:left="1440"/>
-        <w:rPr>
-          <w:rFonts w:ascii="Verdana" w:hAnsi="Verdana" w:cs="Arial"/>
-          <w:b/>
-          <w:bCs/>
-          <w:color w:val="000000"/>
-          <w:spacing w:val="-17"/>
-        </w:rPr>
-      </w:pPr>
-    </w:p>
-    <w:p>
-      <w:pPr>
-        <w:adjustRightInd w:val="0"/>
-        <w:spacing w:line="240" w:lineRule="exact"/>
-        <w:ind w:left="1440"/>
-        <w:rPr>
-          <w:rFonts w:ascii="Verdana" w:hAnsi="Verdana" w:cs="Arial"/>
-          <w:b/>
-          <w:bCs/>
-          <w:color w:val="000000"/>
-          <w:spacing w:val="-17"/>
-          <w:sz w:val="16"/>
-          <w:szCs w:val="16"/>
-        </w:rPr>
-      </w:pPr>
-      <w:r>
-        <w:rPr>
-          <w:noProof/>
-        </w:rPr>
-        <w:drawing>
-          <wp:anchor distT="0" distB="0" distL="114300" distR="114300" simplePos="0" relativeHeight="251685376" behindDoc="1" locked="0" layoutInCell="0" allowOverlap="1" wp14:anchorId="23072E58" wp14:editId="6589B7B7">
-            <wp:simplePos x="0" y="0"/>
-            <wp:positionH relativeFrom="page">
-              <wp:align>center</wp:align>
-            </wp:positionH>
-            <wp:positionV relativeFrom="page">
-              <wp:posOffset>8740140</wp:posOffset>
-            </wp:positionV>
-            <wp:extent cx="5969000" cy="38100"/>
-            <wp:effectExtent l="0" t="0" r="0" b="0"/>
-            <wp:wrapNone/>
-            <wp:docPr id="6" name="Picture 6"/>
-            <wp:cNvGraphicFramePr>
-              <a:graphicFrameLocks xmlns:a="http://schemas.openxmlformats.org/drawingml/2006/main" noChangeAspect="1"/>
-            </wp:cNvGraphicFramePr>
-            <a:graphic xmlns:a="http://schemas.openxmlformats.org/drawingml/2006/main">
-              <a:graphicData uri="http://schemas.openxmlformats.org/drawingml/2006/picture">
-                <pic:pic xmlns:pic="http://schemas.openxmlformats.org/drawingml/2006/picture">
-                  <pic:nvPicPr>
-                    <pic:cNvPr id="0" name="Picture 4"/>
-                    <pic:cNvPicPr>
-                      <a:picLocks noChangeAspect="1" noChangeArrowheads="1"/>
-                    </pic:cNvPicPr>
-                  </pic:nvPicPr>
-                  <pic:blipFill>
-                    <a:blip r:embed="rId7">
-                      <a:clrChange>
-                        <a:clrFrom>
-                          <a:srgbClr val="FFFFFE"/>
-                        </a:clrFrom>
-                        <a:clrTo>
-                          <a:srgbClr val="FFFFFE">
-                            <a:alpha val="0"/>
-                          </a:srgbClr>
-                        </a:clrTo>
-                      </a:clrChange>
-                      <a:extLst>
-                        <a:ext uri="{28A0092B-C50C-407E-A947-70E740481C1C}">
-                          <a14:useLocalDpi xmlns:a14="http://schemas.microsoft.com/office/drawing/2010/main" val="0"/>
-                        </a:ext>
-                      </a:extLst>
-                    </a:blip>
-                    <a:srcRect/>
-                    <a:stretch>
-                      <a:fillRect/>
-                    </a:stretch>
-                  </pic:blipFill>
-                  <pic:spPr bwMode="auto">
-                    <a:xfrm>
-                      <a:off x="0" y="0"/>
-                      <a:ext cx="5969000" cy="38100"/>
-                    </a:xfrm>
-                    <a:prstGeom prst="rect">
-                      <a:avLst/>
-                    </a:prstGeom>
-                    <a:noFill/>
-                    <a:ln>
-                      <a:noFill/>
-                    </a:ln>
-                  </pic:spPr>
-                </pic:pic>
-              </a:graphicData>
-            </a:graphic>
-            <wp14:sizeRelH relativeFrom="page">
-              <wp14:pctWidth>0</wp14:pctWidth>
-            </wp14:sizeRelH>
-            <wp14:sizeRelV relativeFrom="page">
-              <wp14:pctHeight>0</wp14:pctHeight>
-            </wp14:sizeRelV>
-          </wp:anchor>
-        </w:drawing>
-      </w:r>
-      <w:r>
-        <w:rPr>
-          <w:rFonts w:ascii="Verdana" w:hAnsi="Verdana" w:cs="Arial"/>
-          <w:b/>
-          <w:bCs/>
-          <w:color w:val="000000"/>
-          <w:spacing w:val="-17"/>
-        </w:rPr>
-        <w:t>R</w:t>
-      </w:r>
-      <w:r>
-        <w:rPr>
-          <w:rFonts w:ascii="Verdana" w:hAnsi="Verdana" w:cs="Arial"/>
-          <w:b/>
-          <w:bCs/>
-          <w:color w:val="000000"/>
-          <w:spacing w:val="-17"/>
-          <w:sz w:val="16"/>
-          <w:szCs w:val="16"/>
-        </w:rPr>
-        <w:t>EFERENCES</w:t>
-      </w:r>
-    </w:p>
-    <w:p>
-      <w:pPr>
-        <w:adjustRightInd w:val="0"/>
-        <w:spacing w:line="240" w:lineRule="exact"/>
-        <w:rPr>
-          <w:rFonts w:ascii="Verdana" w:hAnsi="Verdana" w:cs="Arial"/>
-          <w:color w:val="000000"/>
-          <w:spacing w:val="-18"/>
-        </w:rPr>
-      </w:pPr>
-    </w:p>
-    <w:p>
-      <w:pPr>
-        <w:adjustRightInd w:val="0"/>
-        <w:spacing w:line="240" w:lineRule="exact"/>
-        <w:ind w:left="2160"/>
-        <w:rPr>
-          <w:rFonts w:ascii="Verdana" w:hAnsi="Verdana" w:cs="Arial"/>
-          <w:color w:val="000000"/>
-          <w:spacing w:val="-18"/>
-        </w:rPr>
-      </w:pPr>
-      <w:r>
-        <w:rPr>
-          <w:rFonts w:ascii="Verdana" w:hAnsi="Verdana" w:cs="Arial"/>
-          <w:color w:val="000000"/>
-          <w:spacing w:val="-18"/>
-        </w:rPr>
-        <w:t>Available upon request</w:t>
-      </w:r>
     </w:p>
     <w:sectPr>
       <w:pgSz w:w="12240" w:h="15840"/>
-      <w:pgMar w:top="90" w:right="720" w:bottom="720" w:left="720" w:header="720" w:footer="720" w:gutter="0"/>
+      <w:pgMar w:top="90" w:right="720" w:bottom="180" w:left="720" w:header="720" w:footer="720" w:gutter="0"/>
       <w:cols w:space="720" w:equalWidth="0">
         <w:col w:w="10230" w:space="700"/>
       </w:cols>
@@ -4279,6 +3658,119 @@
     </w:lvl>
   </w:abstractNum>
   <w:abstractNum w:abstractNumId="3" w15:restartNumberingAfterBreak="0">
+    <w:nsid w:val="22DE512C"/>
+    <w:multiLevelType w:val="hybridMultilevel"/>
+    <w:tmpl w:val="591ACDF8"/>
+    <w:lvl w:ilvl="0" w:tplc="04090001">
+      <w:start w:val="1"/>
+      <w:numFmt w:val="bullet"/>
+      <w:lvlText w:val=""/>
+      <w:lvlJc w:val="left"/>
+      <w:pPr>
+        <w:ind w:left="1440" w:hanging="360"/>
+      </w:pPr>
+      <w:rPr>
+        <w:rFonts w:ascii="Symbol" w:hAnsi="Symbol" w:hint="default"/>
+      </w:rPr>
+    </w:lvl>
+    <w:lvl w:ilvl="1" w:tplc="04090003" w:tentative="1">
+      <w:start w:val="1"/>
+      <w:numFmt w:val="bullet"/>
+      <w:lvlText w:val="o"/>
+      <w:lvlJc w:val="left"/>
+      <w:pPr>
+        <w:ind w:left="2160" w:hanging="360"/>
+      </w:pPr>
+      <w:rPr>
+        <w:rFonts w:ascii="Courier New" w:hAnsi="Courier New" w:cs="Courier New" w:hint="default"/>
+      </w:rPr>
+    </w:lvl>
+    <w:lvl w:ilvl="2" w:tplc="04090005" w:tentative="1">
+      <w:start w:val="1"/>
+      <w:numFmt w:val="bullet"/>
+      <w:lvlText w:val=""/>
+      <w:lvlJc w:val="left"/>
+      <w:pPr>
+        <w:ind w:left="2880" w:hanging="360"/>
+      </w:pPr>
+      <w:rPr>
+        <w:rFonts w:ascii="Wingdings" w:hAnsi="Wingdings" w:hint="default"/>
+      </w:rPr>
+    </w:lvl>
+    <w:lvl w:ilvl="3" w:tplc="04090001" w:tentative="1">
+      <w:start w:val="1"/>
+      <w:numFmt w:val="bullet"/>
+      <w:lvlText w:val=""/>
+      <w:lvlJc w:val="left"/>
+      <w:pPr>
+        <w:ind w:left="3600" w:hanging="360"/>
+      </w:pPr>
+      <w:rPr>
+        <w:rFonts w:ascii="Symbol" w:hAnsi="Symbol" w:hint="default"/>
+      </w:rPr>
+    </w:lvl>
+    <w:lvl w:ilvl="4" w:tplc="04090003" w:tentative="1">
+      <w:start w:val="1"/>
+      <w:numFmt w:val="bullet"/>
+      <w:lvlText w:val="o"/>
+      <w:lvlJc w:val="left"/>
+      <w:pPr>
+        <w:ind w:left="4320" w:hanging="360"/>
+      </w:pPr>
+      <w:rPr>
+        <w:rFonts w:ascii="Courier New" w:hAnsi="Courier New" w:cs="Courier New" w:hint="default"/>
+      </w:rPr>
+    </w:lvl>
+    <w:lvl w:ilvl="5" w:tplc="04090005" w:tentative="1">
+      <w:start w:val="1"/>
+      <w:numFmt w:val="bullet"/>
+      <w:lvlText w:val=""/>
+      <w:lvlJc w:val="left"/>
+      <w:pPr>
+        <w:ind w:left="5040" w:hanging="360"/>
+      </w:pPr>
+      <w:rPr>
+        <w:rFonts w:ascii="Wingdings" w:hAnsi="Wingdings" w:hint="default"/>
+      </w:rPr>
+    </w:lvl>
+    <w:lvl w:ilvl="6" w:tplc="04090001" w:tentative="1">
+      <w:start w:val="1"/>
+      <w:numFmt w:val="bullet"/>
+      <w:lvlText w:val=""/>
+      <w:lvlJc w:val="left"/>
+      <w:pPr>
+        <w:ind w:left="5760" w:hanging="360"/>
+      </w:pPr>
+      <w:rPr>
+        <w:rFonts w:ascii="Symbol" w:hAnsi="Symbol" w:hint="default"/>
+      </w:rPr>
+    </w:lvl>
+    <w:lvl w:ilvl="7" w:tplc="04090003" w:tentative="1">
+      <w:start w:val="1"/>
+      <w:numFmt w:val="bullet"/>
+      <w:lvlText w:val="o"/>
+      <w:lvlJc w:val="left"/>
+      <w:pPr>
+        <w:ind w:left="6480" w:hanging="360"/>
+      </w:pPr>
+      <w:rPr>
+        <w:rFonts w:ascii="Courier New" w:hAnsi="Courier New" w:cs="Courier New" w:hint="default"/>
+      </w:rPr>
+    </w:lvl>
+    <w:lvl w:ilvl="8" w:tplc="04090005" w:tentative="1">
+      <w:start w:val="1"/>
+      <w:numFmt w:val="bullet"/>
+      <w:lvlText w:val=""/>
+      <w:lvlJc w:val="left"/>
+      <w:pPr>
+        <w:ind w:left="7200" w:hanging="360"/>
+      </w:pPr>
+      <w:rPr>
+        <w:rFonts w:ascii="Wingdings" w:hAnsi="Wingdings" w:hint="default"/>
+      </w:rPr>
+    </w:lvl>
+  </w:abstractNum>
+  <w:abstractNum w:abstractNumId="4" w15:restartNumberingAfterBreak="0">
     <w:nsid w:val="267D4C06"/>
     <w:multiLevelType w:val="hybridMultilevel"/>
     <w:tmpl w:val="B2E69C8A"/>
@@ -4391,7 +3883,7 @@
       </w:rPr>
     </w:lvl>
   </w:abstractNum>
-  <w:abstractNum w:abstractNumId="4" w15:restartNumberingAfterBreak="0">
+  <w:abstractNum w:abstractNumId="5" w15:restartNumberingAfterBreak="0">
     <w:nsid w:val="2BEE12C9"/>
     <w:multiLevelType w:val="hybridMultilevel"/>
     <w:tmpl w:val="BBA070DC"/>
@@ -4504,7 +3996,7 @@
       </w:rPr>
     </w:lvl>
   </w:abstractNum>
-  <w:abstractNum w:abstractNumId="5" w15:restartNumberingAfterBreak="0">
+  <w:abstractNum w:abstractNumId="6" w15:restartNumberingAfterBreak="0">
     <w:nsid w:val="30ED3956"/>
     <w:multiLevelType w:val="hybridMultilevel"/>
     <w:tmpl w:val="C5BAF152"/>
@@ -4617,7 +4109,7 @@
       </w:rPr>
     </w:lvl>
   </w:abstractNum>
-  <w:abstractNum w:abstractNumId="6" w15:restartNumberingAfterBreak="0">
+  <w:abstractNum w:abstractNumId="7" w15:restartNumberingAfterBreak="0">
     <w:nsid w:val="345A311F"/>
     <w:multiLevelType w:val="hybridMultilevel"/>
     <w:tmpl w:val="0494FDBE"/>
@@ -4730,7 +4222,7 @@
       </w:rPr>
     </w:lvl>
   </w:abstractNum>
-  <w:abstractNum w:abstractNumId="7" w15:restartNumberingAfterBreak="0">
+  <w:abstractNum w:abstractNumId="8" w15:restartNumberingAfterBreak="0">
     <w:nsid w:val="39BC3212"/>
     <w:multiLevelType w:val="hybridMultilevel"/>
     <w:tmpl w:val="3DE8819A"/>
@@ -4843,7 +4335,7 @@
       </w:rPr>
     </w:lvl>
   </w:abstractNum>
-  <w:abstractNum w:abstractNumId="8" w15:restartNumberingAfterBreak="0">
+  <w:abstractNum w:abstractNumId="9" w15:restartNumberingAfterBreak="0">
     <w:nsid w:val="3A047703"/>
     <w:multiLevelType w:val="hybridMultilevel"/>
     <w:tmpl w:val="259062E8"/>
@@ -4956,7 +4448,7 @@
       </w:rPr>
     </w:lvl>
   </w:abstractNum>
-  <w:abstractNum w:abstractNumId="9" w15:restartNumberingAfterBreak="0">
+  <w:abstractNum w:abstractNumId="10" w15:restartNumberingAfterBreak="0">
     <w:nsid w:val="4145242F"/>
     <w:multiLevelType w:val="hybridMultilevel"/>
     <w:tmpl w:val="AA4C9D3E"/>
@@ -4966,7 +4458,7 @@
       <w:lvlText w:val=""/>
       <w:lvlJc w:val="left"/>
       <w:pPr>
-        <w:ind w:left="2520" w:hanging="360"/>
+        <w:ind w:left="3600" w:hanging="360"/>
       </w:pPr>
       <w:rPr>
         <w:rFonts w:ascii="Symbol" w:hAnsi="Symbol" w:hint="default"/>
@@ -4978,7 +4470,7 @@
       <w:lvlText w:val="o"/>
       <w:lvlJc w:val="left"/>
       <w:pPr>
-        <w:ind w:left="3240" w:hanging="360"/>
+        <w:ind w:left="4320" w:hanging="360"/>
       </w:pPr>
       <w:rPr>
         <w:rFonts w:ascii="Courier New" w:hAnsi="Courier New" w:hint="default"/>
@@ -4990,7 +4482,7 @@
       <w:lvlText w:val=""/>
       <w:lvlJc w:val="left"/>
       <w:pPr>
-        <w:ind w:left="3960" w:hanging="360"/>
+        <w:ind w:left="5040" w:hanging="360"/>
       </w:pPr>
       <w:rPr>
         <w:rFonts w:ascii="Wingdings" w:hAnsi="Wingdings" w:hint="default"/>
@@ -5002,7 +4494,7 @@
       <w:lvlText w:val=""/>
       <w:lvlJc w:val="left"/>
       <w:pPr>
-        <w:ind w:left="4680" w:hanging="360"/>
+        <w:ind w:left="5760" w:hanging="360"/>
       </w:pPr>
       <w:rPr>
         <w:rFonts w:ascii="Symbol" w:hAnsi="Symbol" w:hint="default"/>
@@ -5014,7 +4506,7 @@
       <w:lvlText w:val="o"/>
       <w:lvlJc w:val="left"/>
       <w:pPr>
-        <w:ind w:left="5400" w:hanging="360"/>
+        <w:ind w:left="6480" w:hanging="360"/>
       </w:pPr>
       <w:rPr>
         <w:rFonts w:ascii="Courier New" w:hAnsi="Courier New" w:hint="default"/>
@@ -5026,7 +4518,7 @@
       <w:lvlText w:val=""/>
       <w:lvlJc w:val="left"/>
       <w:pPr>
-        <w:ind w:left="6120" w:hanging="360"/>
+        <w:ind w:left="7200" w:hanging="360"/>
       </w:pPr>
       <w:rPr>
         <w:rFonts w:ascii="Wingdings" w:hAnsi="Wingdings" w:hint="default"/>
@@ -5038,7 +4530,7 @@
       <w:lvlText w:val=""/>
       <w:lvlJc w:val="left"/>
       <w:pPr>
-        <w:ind w:left="6840" w:hanging="360"/>
+        <w:ind w:left="7920" w:hanging="360"/>
       </w:pPr>
       <w:rPr>
         <w:rFonts w:ascii="Symbol" w:hAnsi="Symbol" w:hint="default"/>
@@ -5050,7 +4542,7 @@
       <w:lvlText w:val="o"/>
       <w:lvlJc w:val="left"/>
       <w:pPr>
-        <w:ind w:left="7560" w:hanging="360"/>
+        <w:ind w:left="8640" w:hanging="360"/>
       </w:pPr>
       <w:rPr>
         <w:rFonts w:ascii="Courier New" w:hAnsi="Courier New" w:hint="default"/>
@@ -5062,14 +4554,14 @@
       <w:lvlText w:val=""/>
       <w:lvlJc w:val="left"/>
       <w:pPr>
-        <w:ind w:left="8280" w:hanging="360"/>
+        <w:ind w:left="9360" w:hanging="360"/>
       </w:pPr>
       <w:rPr>
         <w:rFonts w:ascii="Wingdings" w:hAnsi="Wingdings" w:hint="default"/>
       </w:rPr>
     </w:lvl>
   </w:abstractNum>
-  <w:abstractNum w:abstractNumId="10" w15:restartNumberingAfterBreak="0">
+  <w:abstractNum w:abstractNumId="11" w15:restartNumberingAfterBreak="0">
     <w:nsid w:val="43FD75FF"/>
     <w:multiLevelType w:val="hybridMultilevel"/>
     <w:tmpl w:val="103419F0"/>
@@ -5182,7 +4674,7 @@
       </w:rPr>
     </w:lvl>
   </w:abstractNum>
-  <w:abstractNum w:abstractNumId="11" w15:restartNumberingAfterBreak="0">
+  <w:abstractNum w:abstractNumId="12" w15:restartNumberingAfterBreak="0">
     <w:nsid w:val="4542329C"/>
     <w:multiLevelType w:val="hybridMultilevel"/>
     <w:tmpl w:val="6C36D95A"/>
@@ -5295,7 +4787,7 @@
       </w:rPr>
     </w:lvl>
   </w:abstractNum>
-  <w:abstractNum w:abstractNumId="12" w15:restartNumberingAfterBreak="0">
+  <w:abstractNum w:abstractNumId="13" w15:restartNumberingAfterBreak="0">
     <w:nsid w:val="55EA4031"/>
     <w:multiLevelType w:val="hybridMultilevel"/>
     <w:tmpl w:val="C180E2F4"/>
@@ -5408,7 +4900,7 @@
       </w:rPr>
     </w:lvl>
   </w:abstractNum>
-  <w:abstractNum w:abstractNumId="13" w15:restartNumberingAfterBreak="0">
+  <w:abstractNum w:abstractNumId="14" w15:restartNumberingAfterBreak="0">
     <w:nsid w:val="5CC24A22"/>
     <w:multiLevelType w:val="hybridMultilevel"/>
     <w:tmpl w:val="723E4FF8"/>
@@ -5521,7 +5013,7 @@
       </w:rPr>
     </w:lvl>
   </w:abstractNum>
-  <w:abstractNum w:abstractNumId="14" w15:restartNumberingAfterBreak="0">
+  <w:abstractNum w:abstractNumId="15" w15:restartNumberingAfterBreak="0">
     <w:nsid w:val="68AD0301"/>
     <w:multiLevelType w:val="hybridMultilevel"/>
     <w:tmpl w:val="47564188"/>
@@ -5633,7 +5125,7 @@
       </w:rPr>
     </w:lvl>
   </w:abstractNum>
-  <w:abstractNum w:abstractNumId="15" w15:restartNumberingAfterBreak="0">
+  <w:abstractNum w:abstractNumId="16" w15:restartNumberingAfterBreak="0">
     <w:nsid w:val="70F823A1"/>
     <w:multiLevelType w:val="hybridMultilevel"/>
     <w:tmpl w:val="06E84F58"/>
@@ -5746,7 +5238,7 @@
       </w:rPr>
     </w:lvl>
   </w:abstractNum>
-  <w:abstractNum w:abstractNumId="16" w15:restartNumberingAfterBreak="0">
+  <w:abstractNum w:abstractNumId="17" w15:restartNumberingAfterBreak="0">
     <w:nsid w:val="730E295E"/>
     <w:multiLevelType w:val="hybridMultilevel"/>
     <w:tmpl w:val="84089F20"/>
@@ -5859,7 +5351,7 @@
       </w:rPr>
     </w:lvl>
   </w:abstractNum>
-  <w:abstractNum w:abstractNumId="17" w15:restartNumberingAfterBreak="0">
+  <w:abstractNum w:abstractNumId="18" w15:restartNumberingAfterBreak="0">
     <w:nsid w:val="75B731E9"/>
     <w:multiLevelType w:val="hybridMultilevel"/>
     <w:tmpl w:val="0930E7F2"/>
@@ -5972,7 +5464,7 @@
       </w:rPr>
     </w:lvl>
   </w:abstractNum>
-  <w:abstractNum w:abstractNumId="18" w15:restartNumberingAfterBreak="0">
+  <w:abstractNum w:abstractNumId="19" w15:restartNumberingAfterBreak="0">
     <w:nsid w:val="7834337C"/>
     <w:multiLevelType w:val="hybridMultilevel"/>
     <w:tmpl w:val="3E1C33DA"/>
@@ -6085,7 +5577,7 @@
       </w:rPr>
     </w:lvl>
   </w:abstractNum>
-  <w:abstractNum w:abstractNumId="19" w15:restartNumberingAfterBreak="0">
+  <w:abstractNum w:abstractNumId="20" w15:restartNumberingAfterBreak="0">
     <w:nsid w:val="7A393069"/>
     <w:multiLevelType w:val="hybridMultilevel"/>
     <w:tmpl w:val="C22A5BE2"/>
@@ -6198,7 +5690,7 @@
       </w:rPr>
     </w:lvl>
   </w:abstractNum>
-  <w:abstractNum w:abstractNumId="20" w15:restartNumberingAfterBreak="0">
+  <w:abstractNum w:abstractNumId="21" w15:restartNumberingAfterBreak="0">
     <w:nsid w:val="7E4B45DB"/>
     <w:multiLevelType w:val="hybridMultilevel"/>
     <w:tmpl w:val="91C0F102"/>
@@ -6311,67 +5803,70 @@
     </w:lvl>
   </w:abstractNum>
   <w:num w:numId="1">
-    <w:abstractNumId w:val="17"/>
+    <w:abstractNumId w:val="18"/>
   </w:num>
   <w:num w:numId="2">
-    <w:abstractNumId w:val="14"/>
+    <w:abstractNumId w:val="15"/>
   </w:num>
   <w:num w:numId="3">
-    <w:abstractNumId w:val="6"/>
+    <w:abstractNumId w:val="7"/>
   </w:num>
   <w:num w:numId="4">
     <w:abstractNumId w:val="2"/>
   </w:num>
   <w:num w:numId="5">
-    <w:abstractNumId w:val="20"/>
+    <w:abstractNumId w:val="21"/>
   </w:num>
   <w:num w:numId="6">
-    <w:abstractNumId w:val="5"/>
+    <w:abstractNumId w:val="6"/>
   </w:num>
   <w:num w:numId="7">
+    <w:abstractNumId w:val="12"/>
+  </w:num>
+  <w:num w:numId="8">
+    <w:abstractNumId w:val="8"/>
+  </w:num>
+  <w:num w:numId="9">
     <w:abstractNumId w:val="11"/>
   </w:num>
-  <w:num w:numId="8">
-    <w:abstractNumId w:val="7"/>
-  </w:num>
-  <w:num w:numId="9">
+  <w:num w:numId="10">
     <w:abstractNumId w:val="10"/>
   </w:num>
-  <w:num w:numId="10">
+  <w:num w:numId="11">
     <w:abstractNumId w:val="9"/>
   </w:num>
-  <w:num w:numId="11">
-    <w:abstractNumId w:val="8"/>
-  </w:num>
   <w:num w:numId="12">
-    <w:abstractNumId w:val="15"/>
+    <w:abstractNumId w:val="16"/>
   </w:num>
   <w:num w:numId="13">
-    <w:abstractNumId w:val="3"/>
+    <w:abstractNumId w:val="4"/>
   </w:num>
   <w:num w:numId="14">
-    <w:abstractNumId w:val="16"/>
+    <w:abstractNumId w:val="17"/>
   </w:num>
   <w:num w:numId="15">
     <w:abstractNumId w:val="0"/>
   </w:num>
   <w:num w:numId="16">
-    <w:abstractNumId w:val="12"/>
+    <w:abstractNumId w:val="13"/>
   </w:num>
   <w:num w:numId="17">
-    <w:abstractNumId w:val="4"/>
+    <w:abstractNumId w:val="5"/>
   </w:num>
   <w:num w:numId="18">
     <w:abstractNumId w:val="1"/>
   </w:num>
   <w:num w:numId="19">
+    <w:abstractNumId w:val="20"/>
+  </w:num>
+  <w:num w:numId="20">
+    <w:abstractNumId w:val="14"/>
+  </w:num>
+  <w:num w:numId="21">
     <w:abstractNumId w:val="19"/>
   </w:num>
-  <w:num w:numId="20">
-    <w:abstractNumId w:val="13"/>
-  </w:num>
-  <w:num w:numId="21">
-    <w:abstractNumId w:val="18"/>
+  <w:num w:numId="22">
+    <w:abstractNumId w:val="3"/>
   </w:num>
 </w:numbering>
 </file>
@@ -7151,7 +6646,7 @@
 </file>
 
 <file path=customXml/itemProps1.xml><?xml version="1.0" encoding="utf-8"?>
-<ds:datastoreItem xmlns:ds="http://schemas.openxmlformats.org/officeDocument/2006/customXml" ds:itemID="{55E0CC50-BABD-4629-AC38-AE76BB1E4621}">
+<ds:datastoreItem xmlns:ds="http://schemas.openxmlformats.org/officeDocument/2006/customXml" ds:itemID="{B6B68B7C-4A8D-4AE5-AF4A-E7A38D3FD36B}">
   <ds:schemaRefs>
     <ds:schemaRef ds:uri="http://schemas.openxmlformats.org/officeDocument/2006/bibliography"/>
   </ds:schemaRefs>

</xml_diff>

<commit_message>
finished formatting edits to resume and cv
</commit_message>
<xml_diff>
--- a/holly-bergen-resume.docx
+++ b/holly-bergen-resume.docx
@@ -45,66 +45,19 @@
       </w:pPr>
       <w:r>
         <w:rPr>
-          <w:rFonts w:ascii="Verdana" w:hAnsi="Verdana" w:cs="Arial"/>
-          <w:color w:val="000000"/>
-          <w:spacing w:val="-17"/>
-        </w:rPr>
-        <w:t xml:space="preserve">       </w:t>
-      </w:r>
-      <w:r>
-        <w:rPr>
-          <w:rFonts w:ascii="Verdana" w:hAnsi="Verdana" w:cs="Arial"/>
-          <w:color w:val="000000"/>
-          <w:spacing w:val="-17"/>
-        </w:rPr>
-        <w:t xml:space="preserve">                            </w:t>
-      </w:r>
-      <w:r>
-        <w:rPr>
-          <w:rFonts w:ascii="Verdana" w:hAnsi="Verdana" w:cs="Arial"/>
-          <w:color w:val="000000"/>
-          <w:spacing w:val="-17"/>
-        </w:rPr>
-        <w:t xml:space="preserve">2124 Garnet Ave. #E San Diego, CA 92109 • 951-288-0085 • </w:t>
-      </w:r>
-      <w:hyperlink r:id="rId6" w:history="1">
-        <w:r>
-          <w:rPr>
-            <w:rStyle w:val="Hyperlink"/>
-            <w:rFonts w:ascii="Verdana" w:hAnsi="Verdana" w:cs="Arial"/>
-            <w:spacing w:val="-17"/>
-          </w:rPr>
-          <w:t>hollyjbergen@gmail.com</w:t>
-        </w:r>
-      </w:hyperlink>
-    </w:p>
-    <w:p>
-      <w:pPr>
-        <w:adjustRightInd w:val="0"/>
-        <w:spacing w:line="240" w:lineRule="exact"/>
-        <w:ind w:right="860"/>
-        <w:jc w:val="center"/>
-        <w:rPr>
-          <w:rFonts w:ascii="Verdana" w:hAnsi="Verdana" w:cs="Arial"/>
-          <w:color w:val="000000"/>
-          <w:spacing w:val="-17"/>
-        </w:rPr>
-      </w:pPr>
-      <w:r>
-        <w:rPr>
           <w:noProof/>
         </w:rPr>
         <w:drawing>
-          <wp:anchor distT="0" distB="0" distL="114300" distR="114300" simplePos="0" relativeHeight="251659776" behindDoc="1" locked="0" layoutInCell="0" allowOverlap="1" wp14:anchorId="3C97064D" wp14:editId="08D98AA0">
+          <wp:anchor distT="0" distB="0" distL="114300" distR="114300" simplePos="0" relativeHeight="251659776" behindDoc="1" locked="0" layoutInCell="0" allowOverlap="1" wp14:anchorId="37AD0C40" wp14:editId="04BBD51C">
             <wp:simplePos x="0" y="0"/>
-            <wp:positionH relativeFrom="margin">
+            <wp:positionH relativeFrom="page">
               <wp:align>center</wp:align>
             </wp:positionH>
             <wp:positionV relativeFrom="page">
-              <wp:posOffset>526415</wp:posOffset>
+              <wp:posOffset>656590</wp:posOffset>
             </wp:positionV>
-            <wp:extent cx="5969000" cy="38100"/>
-            <wp:effectExtent l="0" t="0" r="0" b="0"/>
+            <wp:extent cx="6991350" cy="54610"/>
+            <wp:effectExtent l="0" t="0" r="0" b="2540"/>
             <wp:wrapNone/>
             <wp:docPr id="2" name="Picture 2"/>
             <wp:cNvGraphicFramePr>
@@ -119,8 +72,8 @@
                       <a:picLocks noChangeAspect="1" noChangeArrowheads="1"/>
                     </pic:cNvPicPr>
                   </pic:nvPicPr>
-                  <pic:blipFill>
-                    <a:blip r:embed="rId7">
+                  <pic:blipFill rotWithShape="1">
+                    <a:blip r:embed="rId6">
                       <a:clrChange>
                         <a:clrFrom>
                           <a:srgbClr val="FFFFFE"/>
@@ -137,15 +90,13 @@
                         </a:ext>
                       </a:extLst>
                     </a:blip>
-                    <a:srcRect/>
-                    <a:stretch>
-                      <a:fillRect/>
-                    </a:stretch>
+                    <a:srcRect t="6" r="1018" b="-21138"/>
+                    <a:stretch/>
                   </pic:blipFill>
                   <pic:spPr bwMode="auto">
-                    <a:xfrm>
+                    <a:xfrm flipV="1">
                       <a:off x="0" y="0"/>
-                      <a:ext cx="5969000" cy="38100"/>
+                      <a:ext cx="6991350" cy="54610"/>
                     </a:xfrm>
                     <a:prstGeom prst="rect">
                       <a:avLst/>
@@ -154,6 +105,11 @@
                     <a:ln>
                       <a:noFill/>
                     </a:ln>
+                    <a:extLst>
+                      <a:ext uri="{53640926-AAD7-44D8-BBD7-CCE9431645EC}">
+                        <a14:shadowObscured xmlns:a14="http://schemas.microsoft.com/office/drawing/2010/main"/>
+                      </a:ext>
+                    </a:extLst>
                   </pic:spPr>
                 </pic:pic>
               </a:graphicData>
@@ -167,11 +123,58 @@
           </wp:anchor>
         </w:drawing>
       </w:r>
+      <w:r>
+        <w:rPr>
+          <w:rFonts w:ascii="Verdana" w:hAnsi="Verdana" w:cs="Arial"/>
+          <w:color w:val="000000"/>
+          <w:spacing w:val="-17"/>
+        </w:rPr>
+        <w:t xml:space="preserve">       </w:t>
+      </w:r>
+      <w:r>
+        <w:rPr>
+          <w:rFonts w:ascii="Verdana" w:hAnsi="Verdana" w:cs="Arial"/>
+          <w:color w:val="000000"/>
+          <w:spacing w:val="-17"/>
+        </w:rPr>
+        <w:t xml:space="preserve">                            </w:t>
+      </w:r>
+      <w:r>
+        <w:rPr>
+          <w:rFonts w:ascii="Verdana" w:hAnsi="Verdana" w:cs="Arial"/>
+          <w:color w:val="000000"/>
+          <w:spacing w:val="-17"/>
+        </w:rPr>
+        <w:t xml:space="preserve">2124 Garnet Ave. #E San Diego, CA 92109 • 951-288-0085 • </w:t>
+      </w:r>
+      <w:hyperlink r:id="rId7" w:history="1">
+        <w:r>
+          <w:rPr>
+            <w:rStyle w:val="Hyperlink"/>
+            <w:rFonts w:ascii="Verdana" w:hAnsi="Verdana" w:cs="Arial"/>
+            <w:spacing w:val="-17"/>
+          </w:rPr>
+          <w:t>hollyjbergen@gmail.com</w:t>
+        </w:r>
+      </w:hyperlink>
+    </w:p>
+    <w:p>
+      <w:pPr>
+        <w:adjustRightInd w:val="0"/>
+        <w:spacing w:line="240" w:lineRule="exact"/>
+        <w:ind w:right="860"/>
+        <w:jc w:val="center"/>
+        <w:rPr>
+          <w:rFonts w:ascii="Verdana" w:hAnsi="Verdana" w:cs="Arial"/>
+          <w:color w:val="000000"/>
+          <w:spacing w:val="-17"/>
+        </w:rPr>
+      </w:pPr>
     </w:p>
     <w:tbl>
       <w:tblPr>
         <w:tblStyle w:val="TableGrid"/>
-        <w:tblW w:w="10462" w:type="dxa"/>
+        <w:tblW w:w="10530" w:type="dxa"/>
         <w:tblInd w:w="-365" w:type="dxa"/>
         <w:tblBorders>
           <w:top w:val="single" w:sz="4" w:space="0" w:color="FFFFFF" w:themeColor="background1"/>
@@ -185,7 +188,7 @@
       </w:tblPr>
       <w:tblGrid>
         <w:gridCol w:w="6016"/>
-        <w:gridCol w:w="4446"/>
+        <w:gridCol w:w="4514"/>
       </w:tblGrid>
       <w:tr>
         <w:trPr>
@@ -204,7 +207,7 @@
               </w:numPr>
               <w:adjustRightInd w:val="0"/>
               <w:spacing w:line="480" w:lineRule="atLeast"/>
-              <w:ind w:left="1062" w:hanging="198"/>
+              <w:ind w:left="1242" w:hanging="198"/>
               <w:rPr>
                 <w:rFonts w:ascii="Verdana" w:hAnsi="Verdana" w:cs="Arial"/>
                 <w:color w:val="000000"/>
@@ -225,7 +228,7 @@
               <mc:AlternateContent>
                 <mc:Choice Requires="wps">
                   <w:drawing>
-                    <wp:anchor distT="45720" distB="45720" distL="114300" distR="114300" simplePos="0" relativeHeight="251697664" behindDoc="0" locked="0" layoutInCell="1" allowOverlap="1" wp14:anchorId="5C379D4F" wp14:editId="5C9AB9B0">
+                    <wp:anchor distT="45720" distB="45720" distL="114300" distR="114300" simplePos="0" relativeHeight="251697664" behindDoc="0" locked="0" layoutInCell="1" allowOverlap="1" wp14:anchorId="454EDB4A" wp14:editId="7D3F9140">
                       <wp:simplePos x="0" y="0"/>
                       <wp:positionH relativeFrom="column">
                         <wp:posOffset>521971</wp:posOffset>
@@ -274,11 +277,10 @@
                                       <w:rFonts w:ascii="Verdana" w:hAnsi="Verdana" w:cs="Arial"/>
                                       <w:b/>
                                       <w:bCs/>
-                                      <w:i/>
                                       <w:color w:val="000000"/>
                                       <w:spacing w:val="-17"/>
-                                      <w:sz w:val="22"/>
-                                      <w:szCs w:val="22"/>
+                                      <w:sz w:val="16"/>
+                                      <w:szCs w:val="16"/>
                                     </w:rPr>
                                   </w:pPr>
                                   <w:r>
@@ -286,13 +288,12 @@
                                       <w:rFonts w:ascii="Verdana" w:hAnsi="Verdana" w:cs="Arial"/>
                                       <w:b/>
                                       <w:bCs/>
-                                      <w:i/>
                                       <w:color w:val="000000"/>
                                       <w:spacing w:val="-17"/>
-                                      <w:sz w:val="22"/>
-                                      <w:szCs w:val="22"/>
+                                      <w:sz w:val="16"/>
+                                      <w:szCs w:val="16"/>
                                     </w:rPr>
-                                    <w:t>SUMMARY OF QUALIFICATIONS</w:t>
+                                    <w:t>SOFT SKILLS</w:t>
                                   </w:r>
                                 </w:p>
                                 <w:p/>
@@ -315,7 +316,7 @@
                 </mc:Choice>
                 <mc:Fallback>
                   <w:pict>
-                    <v:shapetype w14:anchorId="5C379D4F" id="_x0000_t202" coordsize="21600,21600" o:spt="202" path="m,l,21600r21600,l21600,xe">
+                    <v:shapetype w14:anchorId="454EDB4A" id="_x0000_t202" coordsize="21600,21600" o:spt="202" path="m,l,21600r21600,l21600,xe">
                       <v:stroke joinstyle="miter"/>
                       <v:path gradientshapeok="t" o:connecttype="rect"/>
                     </v:shapetype>
@@ -330,11 +331,10 @@
                                 <w:rFonts w:ascii="Verdana" w:hAnsi="Verdana" w:cs="Arial"/>
                                 <w:b/>
                                 <w:bCs/>
-                                <w:i/>
                                 <w:color w:val="000000"/>
                                 <w:spacing w:val="-17"/>
-                                <w:sz w:val="22"/>
-                                <w:szCs w:val="22"/>
+                                <w:sz w:val="16"/>
+                                <w:szCs w:val="16"/>
                               </w:rPr>
                             </w:pPr>
                             <w:r>
@@ -342,13 +342,12 @@
                                 <w:rFonts w:ascii="Verdana" w:hAnsi="Verdana" w:cs="Arial"/>
                                 <w:b/>
                                 <w:bCs/>
-                                <w:i/>
                                 <w:color w:val="000000"/>
                                 <w:spacing w:val="-17"/>
-                                <w:sz w:val="22"/>
-                                <w:szCs w:val="22"/>
+                                <w:sz w:val="16"/>
+                                <w:szCs w:val="16"/>
                               </w:rPr>
-                              <w:t>SUMMARY OF QUALIFICATIONS</w:t>
+                              <w:t>SOFT SKILLS</w:t>
                             </w:r>
                           </w:p>
                           <w:p/>
@@ -375,9 +374,12 @@
                 <w:ilvl w:val="0"/>
                 <w:numId w:val="21"/>
               </w:numPr>
+              <w:tabs>
+                <w:tab w:val="left" w:pos="1062"/>
+              </w:tabs>
               <w:adjustRightInd w:val="0"/>
               <w:spacing w:line="240" w:lineRule="exact"/>
-              <w:ind w:left="1062" w:hanging="198"/>
+              <w:ind w:left="1242" w:hanging="180"/>
               <w:rPr>
                 <w:rFonts w:ascii="Verdana" w:hAnsi="Verdana" w:cs="Arial"/>
                 <w:color w:val="000000"/>
@@ -390,7 +392,17 @@
                 <w:color w:val="000000"/>
                 <w:spacing w:val="-11"/>
               </w:rPr>
-              <w:t xml:space="preserve">Personable phone skills and work </w:t>
+              <w:t>Personable phone sk</w:t>
+            </w:r>
+            <w:bookmarkStart w:id="0" w:name="_GoBack"/>
+            <w:bookmarkEnd w:id="0"/>
+            <w:r>
+              <w:rPr>
+                <w:rFonts w:ascii="Verdana" w:hAnsi="Verdana" w:cs="Arial"/>
+                <w:color w:val="000000"/>
+                <w:spacing w:val="-11"/>
+              </w:rPr>
+              <w:t xml:space="preserve">ills and work </w:t>
             </w:r>
             <w:r>
               <w:rPr>
@@ -410,7 +422,7 @@
               </w:numPr>
               <w:adjustRightInd w:val="0"/>
               <w:spacing w:line="240" w:lineRule="exact"/>
-              <w:ind w:left="1062" w:hanging="198"/>
+              <w:ind w:left="1242" w:hanging="198"/>
               <w:rPr>
                 <w:rFonts w:ascii="Verdana" w:hAnsi="Verdana" w:cs="Arial"/>
                 <w:color w:val="000000"/>
@@ -427,16 +439,16 @@
               <mc:AlternateContent>
                 <mc:Choice Requires="wps">
                   <w:drawing>
-                    <wp:anchor distT="45720" distB="45720" distL="114300" distR="114300" simplePos="0" relativeHeight="251687424" behindDoc="0" locked="0" layoutInCell="1" allowOverlap="1" wp14:anchorId="25542BF8" wp14:editId="2927893C">
+                    <wp:anchor distT="45720" distB="45720" distL="114300" distR="114300" simplePos="0" relativeHeight="251687424" behindDoc="0" locked="0" layoutInCell="1" allowOverlap="1" wp14:anchorId="6420AFD8" wp14:editId="5506D57F">
                       <wp:simplePos x="0" y="0"/>
                       <wp:positionH relativeFrom="column">
-                        <wp:posOffset>-154305</wp:posOffset>
+                        <wp:posOffset>-264508</wp:posOffset>
                       </wp:positionH>
                       <wp:positionV relativeFrom="paragraph">
-                        <wp:posOffset>279400</wp:posOffset>
+                        <wp:posOffset>250969</wp:posOffset>
                       </wp:positionV>
-                      <wp:extent cx="1075055" cy="255905"/>
-                      <wp:effectExtent l="0" t="9525" r="1270" b="1270"/>
+                      <wp:extent cx="1213667" cy="362902"/>
+                      <wp:effectExtent l="6350" t="0" r="0" b="0"/>
                       <wp:wrapNone/>
                       <wp:docPr id="217" name="Text Box 2"/>
                       <wp:cNvGraphicFramePr>
@@ -451,7 +463,7 @@
                             <wps:spPr bwMode="auto">
                               <a:xfrm rot="16200000">
                                 <a:off x="0" y="0"/>
-                                <a:ext cx="1075055" cy="255905"/>
+                                <a:ext cx="1213667" cy="362902"/>
                               </a:xfrm>
                               <a:prstGeom prst="rect">
                                 <a:avLst/>
@@ -470,24 +482,38 @@
                               <w:txbxContent>
                                 <w:p>
                                   <w:pPr>
+                                    <w:jc w:val="center"/>
                                     <w:rPr>
                                       <w:rFonts w:ascii="Castellar" w:hAnsi="Castellar"/>
-                                      <w:i/>
+                                      <w:sz w:val="16"/>
+                                      <w:szCs w:val="16"/>
                                     </w:rPr>
                                   </w:pPr>
                                   <w:r>
                                     <w:rPr>
                                       <w:rFonts w:ascii="Castellar" w:hAnsi="Castellar"/>
-                                      <w:i/>
+                                      <w:sz w:val="16"/>
+                                      <w:szCs w:val="16"/>
                                     </w:rPr>
-                                    <w:t xml:space="preserve"> </w:t>
+                                    <w:t>SUMMARY OF</w:t>
                                   </w:r>
+                                </w:p>
+                                <w:p>
+                                  <w:pPr>
+                                    <w:jc w:val="center"/>
+                                    <w:rPr>
+                                      <w:rFonts w:ascii="Castellar" w:hAnsi="Castellar"/>
+                                      <w:sz w:val="16"/>
+                                      <w:szCs w:val="16"/>
+                                    </w:rPr>
+                                  </w:pPr>
                                   <w:r>
                                     <w:rPr>
                                       <w:rFonts w:ascii="Castellar" w:hAnsi="Castellar"/>
-                                      <w:i/>
+                                      <w:sz w:val="16"/>
+                                      <w:szCs w:val="16"/>
                                     </w:rPr>
-                                    <w:t>Soft Skills</w:t>
+                                    <w:t>QUALIFICATIONS</w:t>
                                   </w:r>
                                 </w:p>
                               </w:txbxContent>
@@ -509,29 +535,43 @@
                 </mc:Choice>
                 <mc:Fallback>
                   <w:pict>
-                    <v:shape w14:anchorId="25542BF8" id="_x0000_s1027" type="#_x0000_t202" style="position:absolute;left:0;text-align:left;margin-left:-12.15pt;margin-top:22pt;width:84.65pt;height:20.15pt;rotation:-90;z-index:251687424;visibility:visible;mso-wrap-style:square;mso-width-percent:0;mso-height-percent:0;mso-wrap-distance-left:9pt;mso-wrap-distance-top:3.6pt;mso-wrap-distance-right:9pt;mso-wrap-distance-bottom:3.6pt;mso-position-horizontal:absolute;mso-position-horizontal-relative:text;mso-position-vertical:absolute;mso-position-vertical-relative:text;mso-width-percent:0;mso-height-percent:0;mso-width-relative:margin;mso-height-relative:margin;v-text-anchor:top" o:gfxdata="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" stroked="f">
+                    <v:shape w14:anchorId="6420AFD8" id="_x0000_s1027" type="#_x0000_t202" style="position:absolute;left:0;text-align:left;margin-left:-20.85pt;margin-top:19.75pt;width:95.55pt;height:28.55pt;rotation:-90;z-index:251687424;visibility:visible;mso-wrap-style:square;mso-width-percent:0;mso-height-percent:0;mso-wrap-distance-left:9pt;mso-wrap-distance-top:3.6pt;mso-wrap-distance-right:9pt;mso-wrap-distance-bottom:3.6pt;mso-position-horizontal:absolute;mso-position-horizontal-relative:text;mso-position-vertical:absolute;mso-position-vertical-relative:text;mso-width-percent:0;mso-height-percent:0;mso-width-relative:margin;mso-height-relative:margin;v-text-anchor:top" o:gfxdata="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" stroked="f">
                       <v:textbox>
                         <w:txbxContent>
                           <w:p>
                             <w:pPr>
+                              <w:jc w:val="center"/>
                               <w:rPr>
                                 <w:rFonts w:ascii="Castellar" w:hAnsi="Castellar"/>
-                                <w:i/>
+                                <w:sz w:val="16"/>
+                                <w:szCs w:val="16"/>
                               </w:rPr>
                             </w:pPr>
                             <w:r>
                               <w:rPr>
                                 <w:rFonts w:ascii="Castellar" w:hAnsi="Castellar"/>
-                                <w:i/>
+                                <w:sz w:val="16"/>
+                                <w:szCs w:val="16"/>
                               </w:rPr>
-                              <w:t xml:space="preserve"> </w:t>
+                              <w:t>SUMMARY OF</w:t>
                             </w:r>
+                          </w:p>
+                          <w:p>
+                            <w:pPr>
+                              <w:jc w:val="center"/>
+                              <w:rPr>
+                                <w:rFonts w:ascii="Castellar" w:hAnsi="Castellar"/>
+                                <w:sz w:val="16"/>
+                                <w:szCs w:val="16"/>
+                              </w:rPr>
+                            </w:pPr>
                             <w:r>
                               <w:rPr>
                                 <w:rFonts w:ascii="Castellar" w:hAnsi="Castellar"/>
-                                <w:i/>
+                                <w:sz w:val="16"/>
+                                <w:szCs w:val="16"/>
                               </w:rPr>
-                              <w:t>Soft Skills</w:t>
+                              <w:t>QUALIFICATIONS</w:t>
                             </w:r>
                           </w:p>
                         </w:txbxContent>
@@ -575,7 +615,7 @@
               </w:numPr>
               <w:adjustRightInd w:val="0"/>
               <w:spacing w:line="260" w:lineRule="exact"/>
-              <w:ind w:left="1062" w:hanging="198"/>
+              <w:ind w:left="1242" w:hanging="198"/>
               <w:rPr>
                 <w:rFonts w:ascii="Verdana" w:hAnsi="Verdana" w:cs="Arial"/>
                 <w:color w:val="000000"/>
@@ -600,7 +640,7 @@
               </w:numPr>
               <w:adjustRightInd w:val="0"/>
               <w:spacing w:line="240" w:lineRule="exact"/>
-              <w:ind w:left="1062" w:hanging="198"/>
+              <w:ind w:left="1242" w:hanging="198"/>
               <w:rPr>
                 <w:rFonts w:ascii="Verdana" w:hAnsi="Verdana" w:cs="Arial"/>
                 <w:color w:val="000000"/>
@@ -625,7 +665,7 @@
               </w:numPr>
               <w:adjustRightInd w:val="0"/>
               <w:spacing w:line="240" w:lineRule="exact"/>
-              <w:ind w:left="1062" w:hanging="198"/>
+              <w:ind w:left="1242" w:hanging="198"/>
               <w:rPr>
                 <w:rFonts w:ascii="Verdana" w:hAnsi="Verdana" w:cs="Arial"/>
                 <w:color w:val="000000"/>
@@ -650,7 +690,7 @@
               </w:numPr>
               <w:adjustRightInd w:val="0"/>
               <w:spacing w:line="260" w:lineRule="exact"/>
-              <w:ind w:left="1062" w:hanging="198"/>
+              <w:ind w:left="1242" w:hanging="198"/>
               <w:rPr>
                 <w:rFonts w:ascii="Verdana" w:hAnsi="Verdana" w:cs="Arial"/>
                 <w:color w:val="000000"/>
@@ -675,7 +715,7 @@
               </w:numPr>
               <w:adjustRightInd w:val="0"/>
               <w:spacing w:line="240" w:lineRule="exact"/>
-              <w:ind w:left="1062" w:hanging="198"/>
+              <w:ind w:left="1242" w:hanging="198"/>
               <w:rPr>
                 <w:rFonts w:ascii="Verdana" w:hAnsi="Verdana" w:cs="Arial"/>
                 <w:color w:val="000000"/>
@@ -687,18 +727,18 @@
                 <w:noProof/>
               </w:rPr>
               <w:drawing>
-                <wp:anchor distT="0" distB="0" distL="114300" distR="114300" simplePos="0" relativeHeight="251695616" behindDoc="1" locked="0" layoutInCell="0" allowOverlap="1" wp14:anchorId="5E8DEDC1" wp14:editId="05E6F8BB">
+                <wp:anchor distT="0" distB="0" distL="114300" distR="114300" simplePos="0" relativeHeight="251716096" behindDoc="1" locked="0" layoutInCell="0" allowOverlap="1" wp14:anchorId="6225F32C" wp14:editId="64EEC9C1">
                   <wp:simplePos x="0" y="0"/>
                   <wp:positionH relativeFrom="margin">
-                    <wp:posOffset>594995</wp:posOffset>
+                    <wp:posOffset>93345</wp:posOffset>
                   </wp:positionH>
                   <wp:positionV relativeFrom="page">
-                    <wp:posOffset>1586230</wp:posOffset>
+                    <wp:posOffset>1589405</wp:posOffset>
                   </wp:positionV>
-                  <wp:extent cx="5969000" cy="38100"/>
-                  <wp:effectExtent l="0" t="0" r="0" b="0"/>
+                  <wp:extent cx="6991350" cy="54610"/>
+                  <wp:effectExtent l="0" t="0" r="0" b="2540"/>
                   <wp:wrapNone/>
-                  <wp:docPr id="11" name="Picture 11"/>
+                  <wp:docPr id="15" name="Picture 15"/>
                   <wp:cNvGraphicFramePr>
                     <a:graphicFrameLocks xmlns:a="http://schemas.openxmlformats.org/drawingml/2006/main" noChangeAspect="1"/>
                   </wp:cNvGraphicFramePr>
@@ -711,8 +751,8 @@
                             <a:picLocks noChangeAspect="1" noChangeArrowheads="1"/>
                           </pic:cNvPicPr>
                         </pic:nvPicPr>
-                        <pic:blipFill>
-                          <a:blip r:embed="rId7">
+                        <pic:blipFill rotWithShape="1">
+                          <a:blip r:embed="rId6">
                             <a:clrChange>
                               <a:clrFrom>
                                 <a:srgbClr val="FFFFFE"/>
@@ -729,15 +769,13 @@
                               </a:ext>
                             </a:extLst>
                           </a:blip>
-                          <a:srcRect/>
-                          <a:stretch>
-                            <a:fillRect/>
-                          </a:stretch>
+                          <a:srcRect t="6" r="1018" b="-21138"/>
+                          <a:stretch/>
                         </pic:blipFill>
                         <pic:spPr bwMode="auto">
-                          <a:xfrm>
+                          <a:xfrm flipV="1">
                             <a:off x="0" y="0"/>
-                            <a:ext cx="5969000" cy="38100"/>
+                            <a:ext cx="6991350" cy="54610"/>
                           </a:xfrm>
                           <a:prstGeom prst="rect">
                             <a:avLst/>
@@ -746,6 +784,11 @@
                           <a:ln>
                             <a:noFill/>
                           </a:ln>
+                          <a:extLst>
+                            <a:ext uri="{53640926-AAD7-44D8-BBD7-CCE9431645EC}">
+                              <a14:shadowObscured xmlns:a14="http://schemas.microsoft.com/office/drawing/2010/main"/>
+                            </a:ext>
+                          </a:extLst>
                         </pic:spPr>
                       </pic:pic>
                     </a:graphicData>
@@ -779,7 +822,7 @@
         </w:tc>
         <w:tc>
           <w:tcPr>
-            <w:tcW w:w="4446" w:type="dxa"/>
+            <w:tcW w:w="4514" w:type="dxa"/>
           </w:tcPr>
           <w:p>
             <w:pPr>
@@ -791,6 +834,170 @@
                 <w:spacing w:val="-10"/>
               </w:rPr>
             </w:pPr>
+            <w:r>
+              <w:rPr>
+                <w:rFonts w:ascii="Verdana" w:hAnsi="Verdana" w:cs="Arial"/>
+                <w:b/>
+                <w:bCs/>
+                <w:noProof/>
+                <w:color w:val="000000"/>
+                <w:spacing w:val="-18"/>
+                <w:sz w:val="18"/>
+                <w:szCs w:val="16"/>
+              </w:rPr>
+              <mc:AlternateContent>
+                <mc:Choice Requires="wps">
+                  <w:drawing>
+                    <wp:anchor distT="45720" distB="45720" distL="114300" distR="114300" simplePos="0" relativeHeight="251705856" behindDoc="0" locked="0" layoutInCell="1" allowOverlap="1" wp14:anchorId="126B0F43" wp14:editId="303546B2">
+                      <wp:simplePos x="0" y="0"/>
+                      <wp:positionH relativeFrom="column">
+                        <wp:posOffset>-78740</wp:posOffset>
+                      </wp:positionH>
+                      <wp:positionV relativeFrom="paragraph">
+                        <wp:posOffset>-84455</wp:posOffset>
+                      </wp:positionV>
+                      <wp:extent cx="2495550" cy="238125"/>
+                      <wp:effectExtent l="0" t="0" r="0" b="9525"/>
+                      <wp:wrapNone/>
+                      <wp:docPr id="6" name="Text Box 2"/>
+                      <wp:cNvGraphicFramePr>
+                        <a:graphicFrameLocks xmlns:a="http://schemas.openxmlformats.org/drawingml/2006/main"/>
+                      </wp:cNvGraphicFramePr>
+                      <a:graphic xmlns:a="http://schemas.openxmlformats.org/drawingml/2006/main">
+                        <a:graphicData uri="http://schemas.microsoft.com/office/word/2010/wordprocessingShape">
+                          <wps:wsp>
+                            <wps:cNvSpPr txBox="1">
+                              <a:spLocks noChangeArrowheads="1"/>
+                            </wps:cNvSpPr>
+                            <wps:spPr bwMode="auto">
+                              <a:xfrm>
+                                <a:off x="0" y="0"/>
+                                <a:ext cx="2495550" cy="238125"/>
+                              </a:xfrm>
+                              <a:prstGeom prst="rect">
+                                <a:avLst/>
+                              </a:prstGeom>
+                              <a:solidFill>
+                                <a:srgbClr val="FFFFFF"/>
+                              </a:solidFill>
+                              <a:ln w="9525">
+                                <a:noFill/>
+                                <a:miter lim="800000"/>
+                                <a:headEnd/>
+                                <a:tailEnd/>
+                              </a:ln>
+                            </wps:spPr>
+                            <wps:txbx>
+                              <w:txbxContent>
+                                <w:p>
+                                  <w:pPr>
+                                    <w:adjustRightInd w:val="0"/>
+                                    <w:spacing w:line="240" w:lineRule="exact"/>
+                                    <w:rPr>
+                                      <w:rFonts w:ascii="Verdana" w:hAnsi="Verdana" w:cs="Arial"/>
+                                      <w:b/>
+                                      <w:bCs/>
+                                      <w:color w:val="000000"/>
+                                      <w:spacing w:val="-17"/>
+                                      <w:sz w:val="16"/>
+                                      <w:szCs w:val="16"/>
+                                    </w:rPr>
+                                  </w:pPr>
+                                  <w:r>
+                                    <w:rPr>
+                                      <w:rFonts w:ascii="Verdana" w:hAnsi="Verdana" w:cs="Arial"/>
+                                      <w:b/>
+                                      <w:bCs/>
+                                      <w:color w:val="000000"/>
+                                      <w:spacing w:val="-17"/>
+                                      <w:sz w:val="16"/>
+                                      <w:szCs w:val="16"/>
+                                    </w:rPr>
+                                    <w:t>TECHNICAL</w:t>
+                                  </w:r>
+                                  <w:r>
+                                    <w:rPr>
+                                      <w:rFonts w:ascii="Verdana" w:hAnsi="Verdana" w:cs="Arial"/>
+                                      <w:b/>
+                                      <w:bCs/>
+                                      <w:color w:val="000000"/>
+                                      <w:spacing w:val="-17"/>
+                                      <w:sz w:val="16"/>
+                                      <w:szCs w:val="16"/>
+                                    </w:rPr>
+                                    <w:t xml:space="preserve"> SKILLS</w:t>
+                                  </w:r>
+                                </w:p>
+                                <w:p/>
+                              </w:txbxContent>
+                            </wps:txbx>
+                            <wps:bodyPr rot="0" vert="horz" wrap="square" lIns="91440" tIns="45720" rIns="91440" bIns="45720" anchor="t" anchorCtr="0">
+                              <a:noAutofit/>
+                            </wps:bodyPr>
+                          </wps:wsp>
+                        </a:graphicData>
+                      </a:graphic>
+                      <wp14:sizeRelH relativeFrom="margin">
+                        <wp14:pctWidth>0</wp14:pctWidth>
+                      </wp14:sizeRelH>
+                      <wp14:sizeRelV relativeFrom="margin">
+                        <wp14:pctHeight>0</wp14:pctHeight>
+                      </wp14:sizeRelV>
+                    </wp:anchor>
+                  </w:drawing>
+                </mc:Choice>
+                <mc:Fallback>
+                  <w:pict>
+                    <v:shape w14:anchorId="126B0F43" id="_x0000_s1028" type="#_x0000_t202" style="position:absolute;margin-left:-6.2pt;margin-top:-6.65pt;width:196.5pt;height:18.75pt;z-index:251705856;visibility:visible;mso-wrap-style:square;mso-width-percent:0;mso-height-percent:0;mso-wrap-distance-left:9pt;mso-wrap-distance-top:3.6pt;mso-wrap-distance-right:9pt;mso-wrap-distance-bottom:3.6pt;mso-position-horizontal:absolute;mso-position-horizontal-relative:text;mso-position-vertical:absolute;mso-position-vertical-relative:text;mso-width-percent:0;mso-height-percent:0;mso-width-relative:margin;mso-height-relative:margin;v-text-anchor:top" o:gfxdata="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" stroked="f">
+                      <v:textbox>
+                        <w:txbxContent>
+                          <w:p>
+                            <w:pPr>
+                              <w:adjustRightInd w:val="0"/>
+                              <w:spacing w:line="240" w:lineRule="exact"/>
+                              <w:rPr>
+                                <w:rFonts w:ascii="Verdana" w:hAnsi="Verdana" w:cs="Arial"/>
+                                <w:b/>
+                                <w:bCs/>
+                                <w:color w:val="000000"/>
+                                <w:spacing w:val="-17"/>
+                                <w:sz w:val="16"/>
+                                <w:szCs w:val="16"/>
+                              </w:rPr>
+                            </w:pPr>
+                            <w:r>
+                              <w:rPr>
+                                <w:rFonts w:ascii="Verdana" w:hAnsi="Verdana" w:cs="Arial"/>
+                                <w:b/>
+                                <w:bCs/>
+                                <w:color w:val="000000"/>
+                                <w:spacing w:val="-17"/>
+                                <w:sz w:val="16"/>
+                                <w:szCs w:val="16"/>
+                              </w:rPr>
+                              <w:t>TECHNICAL</w:t>
+                            </w:r>
+                            <w:r>
+                              <w:rPr>
+                                <w:rFonts w:ascii="Verdana" w:hAnsi="Verdana" w:cs="Arial"/>
+                                <w:b/>
+                                <w:bCs/>
+                                <w:color w:val="000000"/>
+                                <w:spacing w:val="-17"/>
+                                <w:sz w:val="16"/>
+                                <w:szCs w:val="16"/>
+                              </w:rPr>
+                              <w:t xml:space="preserve"> SKILLS</w:t>
+                            </w:r>
+                          </w:p>
+                          <w:p/>
+                        </w:txbxContent>
+                      </v:textbox>
+                    </v:shape>
+                  </w:pict>
+                </mc:Fallback>
+              </mc:AlternateContent>
+            </w:r>
           </w:p>
           <w:p>
             <w:pPr>
@@ -871,130 +1078,6 @@
                 <w:spacing w:val="-15"/>
               </w:rPr>
             </w:pPr>
-            <w:r>
-              <w:rPr>
-                <w:rFonts w:ascii="Verdana" w:hAnsi="Verdana" w:cs="Arial"/>
-                <w:noProof/>
-                <w:color w:val="000000"/>
-                <w:spacing w:val="-17"/>
-              </w:rPr>
-              <mc:AlternateContent>
-                <mc:Choice Requires="wps">
-                  <w:drawing>
-                    <wp:anchor distT="45720" distB="45720" distL="114300" distR="114300" simplePos="0" relativeHeight="251689472" behindDoc="0" locked="0" layoutInCell="1" allowOverlap="1" wp14:anchorId="6F146A18" wp14:editId="7D371440">
-                      <wp:simplePos x="0" y="0"/>
-                      <wp:positionH relativeFrom="column">
-                        <wp:posOffset>-831215</wp:posOffset>
-                      </wp:positionH>
-                      <wp:positionV relativeFrom="paragraph">
-                        <wp:posOffset>241300</wp:posOffset>
-                      </wp:positionV>
-                      <wp:extent cx="1520825" cy="255905"/>
-                      <wp:effectExtent l="3810" t="0" r="6985" b="6985"/>
-                      <wp:wrapNone/>
-                      <wp:docPr id="8" name="Text Box 2"/>
-                      <wp:cNvGraphicFramePr>
-                        <a:graphicFrameLocks xmlns:a="http://schemas.openxmlformats.org/drawingml/2006/main"/>
-                      </wp:cNvGraphicFramePr>
-                      <a:graphic xmlns:a="http://schemas.openxmlformats.org/drawingml/2006/main">
-                        <a:graphicData uri="http://schemas.microsoft.com/office/word/2010/wordprocessingShape">
-                          <wps:wsp>
-                            <wps:cNvSpPr txBox="1">
-                              <a:spLocks noChangeArrowheads="1"/>
-                            </wps:cNvSpPr>
-                            <wps:spPr bwMode="auto">
-                              <a:xfrm rot="16200000">
-                                <a:off x="0" y="0"/>
-                                <a:ext cx="1520825" cy="255905"/>
-                              </a:xfrm>
-                              <a:prstGeom prst="rect">
-                                <a:avLst/>
-                              </a:prstGeom>
-                              <a:solidFill>
-                                <a:srgbClr val="FFFFFF"/>
-                              </a:solidFill>
-                              <a:ln w="9525">
-                                <a:noFill/>
-                                <a:miter lim="800000"/>
-                                <a:headEnd/>
-                                <a:tailEnd/>
-                              </a:ln>
-                            </wps:spPr>
-                            <wps:txbx>
-                              <w:txbxContent>
-                                <w:p>
-                                  <w:pPr>
-                                    <w:rPr>
-                                      <w:rFonts w:ascii="Castellar" w:hAnsi="Castellar"/>
-                                      <w:i/>
-                                    </w:rPr>
-                                  </w:pPr>
-                                  <w:r>
-                                    <w:rPr>
-                                      <w:rFonts w:ascii="Castellar" w:hAnsi="Castellar"/>
-                                      <w:i/>
-                                    </w:rPr>
-                                    <w:t>Technical</w:t>
-                                  </w:r>
-                                  <w:r>
-                                    <w:rPr>
-                                      <w:rFonts w:ascii="Castellar" w:hAnsi="Castellar"/>
-                                      <w:i/>
-                                    </w:rPr>
-                                    <w:t xml:space="preserve"> Skills</w:t>
-                                  </w:r>
-                                </w:p>
-                              </w:txbxContent>
-                            </wps:txbx>
-                            <wps:bodyPr rot="0" vert="horz" wrap="square" lIns="91440" tIns="45720" rIns="91440" bIns="45720" anchor="t" anchorCtr="0">
-                              <a:noAutofit/>
-                            </wps:bodyPr>
-                          </wps:wsp>
-                        </a:graphicData>
-                      </a:graphic>
-                      <wp14:sizeRelH relativeFrom="margin">
-                        <wp14:pctWidth>0</wp14:pctWidth>
-                      </wp14:sizeRelH>
-                      <wp14:sizeRelV relativeFrom="margin">
-                        <wp14:pctHeight>0</wp14:pctHeight>
-                      </wp14:sizeRelV>
-                    </wp:anchor>
-                  </w:drawing>
-                </mc:Choice>
-                <mc:Fallback>
-                  <w:pict>
-                    <v:shape w14:anchorId="6F146A18" id="_x0000_s1028" type="#_x0000_t202" style="position:absolute;left:0;text-align:left;margin-left:-65.45pt;margin-top:19pt;width:119.75pt;height:20.15pt;rotation:-90;z-index:251689472;visibility:visible;mso-wrap-style:square;mso-width-percent:0;mso-height-percent:0;mso-wrap-distance-left:9pt;mso-wrap-distance-top:3.6pt;mso-wrap-distance-right:9pt;mso-wrap-distance-bottom:3.6pt;mso-position-horizontal:absolute;mso-position-horizontal-relative:text;mso-position-vertical:absolute;mso-position-vertical-relative:text;mso-width-percent:0;mso-height-percent:0;mso-width-relative:margin;mso-height-relative:margin;v-text-anchor:top" o:gfxdata="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" stroked="f">
-                      <v:textbox>
-                        <w:txbxContent>
-                          <w:p>
-                            <w:pPr>
-                              <w:rPr>
-                                <w:rFonts w:ascii="Castellar" w:hAnsi="Castellar"/>
-                                <w:i/>
-                              </w:rPr>
-                            </w:pPr>
-                            <w:r>
-                              <w:rPr>
-                                <w:rFonts w:ascii="Castellar" w:hAnsi="Castellar"/>
-                                <w:i/>
-                              </w:rPr>
-                              <w:t>Technical</w:t>
-                            </w:r>
-                            <w:r>
-                              <w:rPr>
-                                <w:rFonts w:ascii="Castellar" w:hAnsi="Castellar"/>
-                                <w:i/>
-                              </w:rPr>
-                              <w:t xml:space="preserve"> Skills</w:t>
-                            </w:r>
-                          </w:p>
-                        </w:txbxContent>
-                      </v:textbox>
-                    </v:shape>
-                  </w:pict>
-                </mc:Fallback>
-              </mc:AlternateContent>
-            </w:r>
             <w:r>
               <w:rPr>
                 <w:rFonts w:ascii="Verdana" w:hAnsi="Verdana" w:cs="Arial"/>
@@ -1197,198 +1280,423 @@
       <w:pPr>
         <w:adjustRightInd w:val="0"/>
         <w:spacing w:line="240" w:lineRule="exact"/>
-        <w:ind w:left="720"/>
+        <w:ind w:left="630" w:firstLine="180"/>
         <w:rPr>
           <w:rFonts w:ascii="Verdana" w:hAnsi="Verdana" w:cs="Arial"/>
           <w:b/>
           <w:bCs/>
-          <w:i/>
+          <w:color w:val="000000"/>
+          <w:spacing w:val="-7"/>
+        </w:rPr>
+      </w:pPr>
+      <w:r>
+        <w:rPr>
+          <w:rFonts w:ascii="Verdana" w:hAnsi="Verdana" w:cs="Arial"/>
+          <w:b/>
+          <w:bCs/>
           <w:color w:val="000000"/>
           <w:spacing w:val="-18"/>
-          <w:sz w:val="22"/>
-          <w:szCs w:val="22"/>
-        </w:rPr>
-      </w:pPr>
+        </w:rPr>
+        <w:t>2013-2016</w:t>
+      </w:r>
       <w:r>
         <w:rPr>
           <w:rFonts w:ascii="Verdana" w:hAnsi="Verdana" w:cs="Arial"/>
           <w:b/>
           <w:bCs/>
-          <w:i/>
-          <w:color w:val="000000"/>
-          <w:spacing w:val="-18"/>
-          <w:sz w:val="22"/>
-          <w:szCs w:val="22"/>
-        </w:rPr>
-        <w:t>E</w:t>
+          <w:color w:val="000000"/>
+          <w:spacing w:val="-7"/>
+        </w:rPr>
+        <w:t xml:space="preserve">: </w:t>
       </w:r>
       <w:r>
         <w:rPr>
           <w:rFonts w:ascii="Verdana" w:hAnsi="Verdana" w:cs="Arial"/>
           <w:b/>
           <w:bCs/>
-          <w:i/>
-          <w:color w:val="000000"/>
-          <w:spacing w:val="-18"/>
-          <w:sz w:val="22"/>
-          <w:szCs w:val="22"/>
-        </w:rPr>
-        <w:t>DUCATION</w:t>
+          <w:color w:val="000000"/>
+          <w:spacing w:val="-7"/>
+        </w:rPr>
+        <w:t>B.S. Psychology</w:t>
+      </w:r>
+      <w:r>
+        <w:rPr>
+          <w:rFonts w:ascii="Verdana" w:hAnsi="Verdana" w:cs="Arial"/>
+          <w:b/>
+          <w:bCs/>
+          <w:color w:val="000000"/>
+          <w:spacing w:val="-7"/>
+        </w:rPr>
+        <w:t xml:space="preserve"> </w:t>
+      </w:r>
+      <w:r>
+        <w:rPr>
+          <w:rFonts w:ascii="Verdana" w:hAnsi="Verdana" w:cs="Arial"/>
+          <w:b/>
+          <w:bCs/>
+          <w:color w:val="000000"/>
+          <w:spacing w:val="-7"/>
+        </w:rPr>
+        <w:t>–</w:t>
+      </w:r>
+      <w:r>
+        <w:rPr>
+          <w:rFonts w:ascii="Verdana" w:hAnsi="Verdana" w:cs="Arial"/>
+          <w:b/>
+          <w:bCs/>
+          <w:color w:val="000000"/>
+          <w:spacing w:val="-7"/>
+        </w:rPr>
+        <w:t xml:space="preserve"> Developmental</w:t>
+      </w:r>
+      <w:r>
+        <w:rPr>
+          <w:rFonts w:ascii="Verdana" w:hAnsi="Verdana" w:cs="Arial"/>
+          <w:b/>
+          <w:bCs/>
+          <w:color w:val="000000"/>
+          <w:spacing w:val="-7"/>
+        </w:rPr>
+        <w:t xml:space="preserve"> </w:t>
+      </w:r>
+      <w:r>
+        <w:rPr>
+          <w:rFonts w:ascii="Verdana" w:hAnsi="Verdana" w:cs="Arial"/>
+          <w:b/>
+          <w:bCs/>
+          <w:color w:val="000000"/>
+          <w:spacing w:val="-7"/>
+        </w:rPr>
+        <w:t>Psychology with M</w:t>
+      </w:r>
+      <w:r>
+        <w:rPr>
+          <w:rFonts w:ascii="Verdana" w:hAnsi="Verdana" w:cs="Arial"/>
+          <w:b/>
+          <w:bCs/>
+          <w:color w:val="000000"/>
+          <w:spacing w:val="-7"/>
+        </w:rPr>
+        <w:t>inor in</w:t>
+      </w:r>
+      <w:r>
+        <w:rPr>
+          <w:rFonts w:ascii="Verdana" w:hAnsi="Verdana" w:cs="Arial"/>
+          <w:b/>
+          <w:bCs/>
+          <w:color w:val="000000"/>
+          <w:spacing w:val="-12"/>
+        </w:rPr>
+        <w:t xml:space="preserve"> Cognitive Science</w:t>
       </w:r>
     </w:p>
     <w:p>
       <w:pPr>
         <w:adjustRightInd w:val="0"/>
-        <w:spacing w:line="240" w:lineRule="exact"/>
-        <w:ind w:firstLine="180"/>
-        <w:rPr>
-          <w:rFonts w:ascii="Verdana" w:hAnsi="Verdana" w:cs="Arial"/>
-          <w:b/>
-          <w:bCs/>
-          <w:color w:val="000000"/>
-          <w:spacing w:val="-7"/>
-        </w:rPr>
-      </w:pPr>
-      <w:r>
-        <w:rPr>
-          <w:rFonts w:ascii="Verdana" w:hAnsi="Verdana" w:cs="Arial"/>
-          <w:b/>
-          <w:bCs/>
+        <w:spacing w:line="220" w:lineRule="exact"/>
+        <w:ind w:left="630" w:firstLine="180"/>
+        <w:rPr>
+          <w:rFonts w:ascii="Verdana" w:hAnsi="Verdana" w:cs="Arial"/>
+          <w:i/>
           <w:color w:val="000000"/>
           <w:spacing w:val="-18"/>
         </w:rPr>
-        <w:t>2013-2016</w:t>
-      </w:r>
-      <w:r>
-        <w:rPr>
-          <w:rFonts w:ascii="Verdana" w:hAnsi="Verdana" w:cs="Arial"/>
-          <w:b/>
-          <w:bCs/>
-          <w:color w:val="000000"/>
-          <w:spacing w:val="-7"/>
-        </w:rPr>
-        <w:t xml:space="preserve">: </w:t>
-      </w:r>
-      <w:r>
-        <w:rPr>
-          <w:rFonts w:ascii="Verdana" w:hAnsi="Verdana" w:cs="Arial"/>
-          <w:b/>
-          <w:bCs/>
-          <w:color w:val="000000"/>
-          <w:spacing w:val="-7"/>
-        </w:rPr>
-        <w:t>B.S. Psychology</w:t>
-      </w:r>
-      <w:r>
-        <w:rPr>
-          <w:rFonts w:ascii="Verdana" w:hAnsi="Verdana" w:cs="Arial"/>
-          <w:b/>
-          <w:bCs/>
-          <w:color w:val="000000"/>
-          <w:spacing w:val="-7"/>
-        </w:rPr>
-        <w:t xml:space="preserve"> </w:t>
-      </w:r>
-      <w:r>
-        <w:rPr>
-          <w:rFonts w:ascii="Verdana" w:hAnsi="Verdana" w:cs="Arial"/>
-          <w:b/>
-          <w:bCs/>
-          <w:color w:val="000000"/>
-          <w:spacing w:val="-7"/>
-        </w:rPr>
-        <w:t>–</w:t>
-      </w:r>
-      <w:r>
-        <w:rPr>
-          <w:rFonts w:ascii="Verdana" w:hAnsi="Verdana" w:cs="Arial"/>
-          <w:b/>
-          <w:bCs/>
-          <w:color w:val="000000"/>
-          <w:spacing w:val="-7"/>
-        </w:rPr>
-        <w:t xml:space="preserve"> </w:t>
-      </w:r>
-      <w:bookmarkStart w:id="0" w:name="_GoBack"/>
-      <w:bookmarkEnd w:id="0"/>
-      <w:r>
-        <w:rPr>
-          <w:rFonts w:ascii="Verdana" w:hAnsi="Verdana" w:cs="Arial"/>
-          <w:b/>
-          <w:bCs/>
-          <w:color w:val="000000"/>
-          <w:spacing w:val="-7"/>
-        </w:rPr>
-        <w:t>Developmental</w:t>
-      </w:r>
-      <w:r>
-        <w:rPr>
-          <w:rFonts w:ascii="Verdana" w:hAnsi="Verdana" w:cs="Arial"/>
-          <w:b/>
-          <w:bCs/>
-          <w:color w:val="000000"/>
-          <w:spacing w:val="-7"/>
-        </w:rPr>
-        <w:t xml:space="preserve"> </w:t>
-      </w:r>
-      <w:r>
-        <w:rPr>
-          <w:rFonts w:ascii="Verdana" w:hAnsi="Verdana" w:cs="Arial"/>
-          <w:b/>
-          <w:bCs/>
-          <w:color w:val="000000"/>
-          <w:spacing w:val="-7"/>
-        </w:rPr>
-        <w:t>Psychology with M</w:t>
-      </w:r>
-      <w:r>
-        <w:rPr>
-          <w:rFonts w:ascii="Verdana" w:hAnsi="Verdana" w:cs="Arial"/>
-          <w:b/>
-          <w:bCs/>
-          <w:color w:val="000000"/>
-          <w:spacing w:val="-7"/>
-        </w:rPr>
-        <w:t>inor in</w:t>
-      </w:r>
-      <w:r>
-        <w:rPr>
-          <w:rFonts w:ascii="Verdana" w:hAnsi="Verdana" w:cs="Arial"/>
-          <w:b/>
-          <w:bCs/>
-          <w:color w:val="000000"/>
-          <w:spacing w:val="-12"/>
-        </w:rPr>
-        <w:t xml:space="preserve"> Cognitive Science</w:t>
+      </w:pPr>
+      <w:r>
+        <w:rPr>
+          <w:rFonts w:ascii="Verdana" w:hAnsi="Verdana" w:cs="Arial"/>
+          <w:noProof/>
+          <w:color w:val="000000"/>
+          <w:spacing w:val="-17"/>
+        </w:rPr>
+        <mc:AlternateContent>
+          <mc:Choice Requires="wps">
+            <w:drawing>
+              <wp:anchor distT="45720" distB="45720" distL="114300" distR="114300" simplePos="0" relativeHeight="251701760" behindDoc="0" locked="0" layoutInCell="1" allowOverlap="1" wp14:anchorId="08C9E629" wp14:editId="448F7774">
+                <wp:simplePos x="0" y="0"/>
+                <wp:positionH relativeFrom="margin">
+                  <wp:posOffset>-212745</wp:posOffset>
+                </wp:positionH>
+                <wp:positionV relativeFrom="paragraph">
+                  <wp:posOffset>109588</wp:posOffset>
+                </wp:positionV>
+                <wp:extent cx="940368" cy="255905"/>
+                <wp:effectExtent l="0" t="953" r="0" b="0"/>
+                <wp:wrapNone/>
+                <wp:docPr id="3" name="Text Box 2"/>
+                <wp:cNvGraphicFramePr>
+                  <a:graphicFrameLocks xmlns:a="http://schemas.openxmlformats.org/drawingml/2006/main"/>
+                </wp:cNvGraphicFramePr>
+                <a:graphic xmlns:a="http://schemas.openxmlformats.org/drawingml/2006/main">
+                  <a:graphicData uri="http://schemas.microsoft.com/office/word/2010/wordprocessingShape">
+                    <wps:wsp>
+                      <wps:cNvSpPr txBox="1">
+                        <a:spLocks noChangeArrowheads="1"/>
+                      </wps:cNvSpPr>
+                      <wps:spPr bwMode="auto">
+                        <a:xfrm rot="16200000">
+                          <a:off x="0" y="0"/>
+                          <a:ext cx="940368" cy="255905"/>
+                        </a:xfrm>
+                        <a:prstGeom prst="rect">
+                          <a:avLst/>
+                        </a:prstGeom>
+                        <a:solidFill>
+                          <a:srgbClr val="FFFFFF"/>
+                        </a:solidFill>
+                        <a:ln w="9525">
+                          <a:noFill/>
+                          <a:miter lim="800000"/>
+                          <a:headEnd/>
+                          <a:tailEnd/>
+                        </a:ln>
+                      </wps:spPr>
+                      <wps:txbx>
+                        <w:txbxContent>
+                          <w:p>
+                            <w:pPr>
+                              <w:rPr>
+                                <w:rFonts w:ascii="Castellar" w:hAnsi="Castellar"/>
+                                <w:sz w:val="16"/>
+                                <w:szCs w:val="16"/>
+                              </w:rPr>
+                            </w:pPr>
+                            <w:r>
+                              <w:rPr>
+                                <w:rFonts w:ascii="Castellar" w:hAnsi="Castellar"/>
+                                <w:sz w:val="16"/>
+                                <w:szCs w:val="16"/>
+                              </w:rPr>
+                              <w:t xml:space="preserve"> </w:t>
+                            </w:r>
+                            <w:r>
+                              <w:rPr>
+                                <w:rFonts w:ascii="Castellar" w:hAnsi="Castellar"/>
+                                <w:sz w:val="16"/>
+                                <w:szCs w:val="16"/>
+                              </w:rPr>
+                              <w:t>EDUCATION</w:t>
+                            </w:r>
+                          </w:p>
+                        </w:txbxContent>
+                      </wps:txbx>
+                      <wps:bodyPr rot="0" vert="horz" wrap="square" lIns="91440" tIns="45720" rIns="91440" bIns="45720" anchor="t" anchorCtr="0">
+                        <a:noAutofit/>
+                      </wps:bodyPr>
+                    </wps:wsp>
+                  </a:graphicData>
+                </a:graphic>
+                <wp14:sizeRelH relativeFrom="margin">
+                  <wp14:pctWidth>0</wp14:pctWidth>
+                </wp14:sizeRelH>
+                <wp14:sizeRelV relativeFrom="margin">
+                  <wp14:pctHeight>0</wp14:pctHeight>
+                </wp14:sizeRelV>
+              </wp:anchor>
+            </w:drawing>
+          </mc:Choice>
+          <mc:Fallback>
+            <w:pict>
+              <v:shape w14:anchorId="08C9E629" id="_x0000_s1029" type="#_x0000_t202" style="position:absolute;left:0;text-align:left;margin-left:-16.75pt;margin-top:8.65pt;width:74.05pt;height:20.15pt;rotation:-90;z-index:251701760;visibility:visible;mso-wrap-style:square;mso-width-percent:0;mso-height-percent:0;mso-wrap-distance-left:9pt;mso-wrap-distance-top:3.6pt;mso-wrap-distance-right:9pt;mso-wrap-distance-bottom:3.6pt;mso-position-horizontal:absolute;mso-position-horizontal-relative:margin;mso-position-vertical:absolute;mso-position-vertical-relative:text;mso-width-percent:0;mso-height-percent:0;mso-width-relative:margin;mso-height-relative:margin;v-text-anchor:top" o:gfxdata="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" stroked="f">
+                <v:textbox>
+                  <w:txbxContent>
+                    <w:p>
+                      <w:pPr>
+                        <w:rPr>
+                          <w:rFonts w:ascii="Castellar" w:hAnsi="Castellar"/>
+                          <w:sz w:val="16"/>
+                          <w:szCs w:val="16"/>
+                        </w:rPr>
+                      </w:pPr>
+                      <w:r>
+                        <w:rPr>
+                          <w:rFonts w:ascii="Castellar" w:hAnsi="Castellar"/>
+                          <w:sz w:val="16"/>
+                          <w:szCs w:val="16"/>
+                        </w:rPr>
+                        <w:t xml:space="preserve"> </w:t>
+                      </w:r>
+                      <w:r>
+                        <w:rPr>
+                          <w:rFonts w:ascii="Castellar" w:hAnsi="Castellar"/>
+                          <w:sz w:val="16"/>
+                          <w:szCs w:val="16"/>
+                        </w:rPr>
+                        <w:t>EDUCATION</w:t>
+                      </w:r>
+                    </w:p>
+                  </w:txbxContent>
+                </v:textbox>
+                <w10:wrap anchorx="margin"/>
+              </v:shape>
+            </w:pict>
+          </mc:Fallback>
+        </mc:AlternateContent>
+      </w:r>
+      <w:r>
+        <w:rPr>
+          <w:rFonts w:ascii="Verdana" w:hAnsi="Verdana" w:cs="Arial"/>
+          <w:i/>
+          <w:color w:val="000000"/>
+          <w:spacing w:val="-18"/>
+        </w:rPr>
+        <w:t>University of California, San Diego</w:t>
       </w:r>
     </w:p>
     <w:p>
       <w:pPr>
         <w:adjustRightInd w:val="0"/>
         <w:spacing w:line="220" w:lineRule="exact"/>
-        <w:ind w:left="270" w:firstLine="450"/>
-        <w:rPr>
-          <w:rFonts w:ascii="Verdana" w:hAnsi="Verdana" w:cs="Arial"/>
-          <w:i/>
+        <w:ind w:left="630" w:firstLine="180"/>
+        <w:rPr>
+          <w:rFonts w:ascii="Verdana" w:hAnsi="Verdana" w:cs="Arial"/>
+          <w:color w:val="000000"/>
+          <w:spacing w:val="-17"/>
+        </w:rPr>
+      </w:pPr>
+      <w:r>
+        <w:rPr>
+          <w:rFonts w:ascii="Verdana" w:hAnsi="Verdana" w:cs="Arial"/>
+          <w:color w:val="000000"/>
+          <w:spacing w:val="-17"/>
+        </w:rPr>
+        <w:t xml:space="preserve">Overall GPA: </w:t>
+      </w:r>
+      <w:proofErr w:type="gramStart"/>
+      <w:r>
+        <w:rPr>
+          <w:rFonts w:ascii="Verdana" w:hAnsi="Verdana" w:cs="Arial"/>
+          <w:color w:val="000000"/>
+          <w:spacing w:val="-17"/>
+        </w:rPr>
+        <w:t>3.</w:t>
+      </w:r>
+      <w:r>
+        <w:rPr>
+          <w:rFonts w:ascii="Verdana" w:hAnsi="Verdana" w:cs="Arial"/>
+          <w:color w:val="000000"/>
+          <w:spacing w:val="-17"/>
+        </w:rPr>
+        <w:t>8</w:t>
+      </w:r>
+      <w:r>
+        <w:rPr>
+          <w:rFonts w:ascii="Verdana" w:hAnsi="Verdana" w:cs="Arial"/>
+          <w:color w:val="000000"/>
+          <w:spacing w:val="-17"/>
+        </w:rPr>
+        <w:t xml:space="preserve">  </w:t>
+      </w:r>
+      <w:r>
+        <w:rPr>
+          <w:rFonts w:ascii="Verdana" w:hAnsi="Verdana" w:cs="Arial"/>
           <w:color w:val="000000"/>
           <w:spacing w:val="-18"/>
         </w:rPr>
-      </w:pPr>
-      <w:r>
-        <w:rPr>
-          <w:rFonts w:ascii="Verdana" w:hAnsi="Verdana" w:cs="Arial"/>
-          <w:i/>
+        <w:t>Major</w:t>
+      </w:r>
+      <w:proofErr w:type="gramEnd"/>
+      <w:r>
+        <w:rPr>
+          <w:rFonts w:ascii="Verdana" w:hAnsi="Verdana" w:cs="Arial"/>
           <w:color w:val="000000"/>
           <w:spacing w:val="-18"/>
         </w:rPr>
-        <w:t>University of California, San Diego</w:t>
+        <w:t xml:space="preserve"> GPA: 3.</w:t>
+      </w:r>
+      <w:r>
+        <w:rPr>
+          <w:rFonts w:ascii="Verdana" w:hAnsi="Verdana" w:cs="Arial"/>
+          <w:color w:val="000000"/>
+          <w:spacing w:val="-18"/>
+        </w:rPr>
+        <w:t>9</w:t>
       </w:r>
     </w:p>
     <w:p>
       <w:pPr>
+        <w:tabs>
+          <w:tab w:val="left" w:pos="10890"/>
+        </w:tabs>
+        <w:adjustRightInd w:val="0"/>
+        <w:spacing w:line="240" w:lineRule="exact"/>
+        <w:ind w:left="630" w:firstLine="180"/>
+        <w:rPr>
+          <w:rFonts w:ascii="Verdana" w:hAnsi="Verdana" w:cs="Arial"/>
+          <w:b/>
+          <w:bCs/>
+          <w:color w:val="000000"/>
+          <w:spacing w:val="-10"/>
+        </w:rPr>
+      </w:pPr>
+      <w:r>
+        <w:rPr>
+          <w:rFonts w:ascii="Verdana" w:hAnsi="Verdana" w:cs="Arial"/>
+          <w:b/>
+          <w:bCs/>
+          <w:color w:val="000000"/>
+          <w:spacing w:val="-18"/>
+        </w:rPr>
+        <w:t>2010-2013</w:t>
+      </w:r>
+      <w:r>
+        <w:rPr>
+          <w:rFonts w:ascii="Verdana" w:hAnsi="Verdana" w:cs="Arial"/>
+          <w:b/>
+          <w:bCs/>
+          <w:color w:val="000000"/>
+          <w:spacing w:val="-18"/>
+        </w:rPr>
+        <w:t xml:space="preserve">: </w:t>
+      </w:r>
+      <w:r>
+        <w:rPr>
+          <w:rFonts w:ascii="Verdana" w:hAnsi="Verdana" w:cs="Arial"/>
+          <w:b/>
+          <w:bCs/>
+          <w:color w:val="000000"/>
+          <w:spacing w:val="-10"/>
+        </w:rPr>
+        <w:t xml:space="preserve">A.A. Liberal Arts and Sciences: </w:t>
+      </w:r>
+      <w:r>
+        <w:rPr>
+          <w:rFonts w:ascii="Verdana" w:hAnsi="Verdana" w:cs="Arial"/>
+          <w:b/>
+          <w:bCs/>
+          <w:color w:val="000000"/>
+          <w:spacing w:val="-8"/>
+        </w:rPr>
+        <w:t>Social/Behavioral Sciences – Psychology</w:t>
+      </w:r>
+    </w:p>
+    <w:p>
+      <w:pPr>
+        <w:adjustRightInd w:val="0"/>
+        <w:spacing w:line="240" w:lineRule="exact"/>
+        <w:ind w:left="630" w:firstLine="180"/>
+        <w:rPr>
+          <w:rFonts w:ascii="Verdana" w:hAnsi="Verdana" w:cs="Arial"/>
+          <w:i/>
+          <w:color w:val="000000"/>
+          <w:spacing w:val="-16"/>
+        </w:rPr>
+      </w:pPr>
+      <w:r>
+        <w:rPr>
+          <w:rFonts w:ascii="Verdana" w:hAnsi="Verdana" w:cs="Arial"/>
+          <w:i/>
+          <w:color w:val="000000"/>
+          <w:spacing w:val="-16"/>
+        </w:rPr>
+        <w:t>San Diego Mesa College, CA</w:t>
+      </w:r>
+    </w:p>
+    <w:p>
+      <w:pPr>
         <w:adjustRightInd w:val="0"/>
         <w:spacing w:line="220" w:lineRule="exact"/>
-        <w:ind w:left="270" w:firstLine="450"/>
+        <w:ind w:left="630" w:firstLine="180"/>
         <w:rPr>
           <w:rFonts w:ascii="Verdana" w:hAnsi="Verdana" w:cs="Arial"/>
           <w:color w:val="000000"/>
@@ -1397,189 +1705,21 @@
       </w:pPr>
       <w:r>
         <w:rPr>
-          <w:rFonts w:ascii="Verdana" w:hAnsi="Verdana" w:cs="Arial"/>
-          <w:color w:val="000000"/>
-          <w:spacing w:val="-17"/>
-        </w:rPr>
-        <w:t xml:space="preserve">Overall GPA: </w:t>
-      </w:r>
-      <w:proofErr w:type="gramStart"/>
-      <w:r>
-        <w:rPr>
-          <w:rFonts w:ascii="Verdana" w:hAnsi="Verdana" w:cs="Arial"/>
-          <w:color w:val="000000"/>
-          <w:spacing w:val="-17"/>
-        </w:rPr>
-        <w:t>3.</w:t>
-      </w:r>
-      <w:r>
-        <w:rPr>
-          <w:rFonts w:ascii="Verdana" w:hAnsi="Verdana" w:cs="Arial"/>
-          <w:color w:val="000000"/>
-          <w:spacing w:val="-17"/>
-        </w:rPr>
-        <w:t>8</w:t>
-      </w:r>
-      <w:r>
-        <w:rPr>
-          <w:rFonts w:ascii="Verdana" w:hAnsi="Verdana" w:cs="Arial"/>
-          <w:color w:val="000000"/>
-          <w:spacing w:val="-17"/>
-        </w:rPr>
-        <w:t xml:space="preserve">  </w:t>
-      </w:r>
-      <w:r>
-        <w:rPr>
-          <w:rFonts w:ascii="Verdana" w:hAnsi="Verdana" w:cs="Arial"/>
-          <w:color w:val="000000"/>
-          <w:spacing w:val="-18"/>
-        </w:rPr>
-        <w:t>Major</w:t>
-      </w:r>
-      <w:proofErr w:type="gramEnd"/>
-      <w:r>
-        <w:rPr>
-          <w:rFonts w:ascii="Verdana" w:hAnsi="Verdana" w:cs="Arial"/>
-          <w:color w:val="000000"/>
-          <w:spacing w:val="-18"/>
-        </w:rPr>
-        <w:t xml:space="preserve"> GPA: 3.</w:t>
-      </w:r>
-      <w:r>
-        <w:rPr>
-          <w:rFonts w:ascii="Verdana" w:hAnsi="Verdana" w:cs="Arial"/>
-          <w:color w:val="000000"/>
-          <w:spacing w:val="-18"/>
-        </w:rPr>
-        <w:t>9</w:t>
-      </w:r>
-    </w:p>
-    <w:p>
-      <w:pPr>
-        <w:adjustRightInd w:val="0"/>
-        <w:spacing w:line="240" w:lineRule="exact"/>
-        <w:ind w:firstLine="180"/>
-        <w:rPr>
-          <w:rFonts w:ascii="Verdana" w:hAnsi="Verdana" w:cs="Arial"/>
-          <w:b/>
-          <w:bCs/>
-          <w:color w:val="000000"/>
-          <w:spacing w:val="-10"/>
-        </w:rPr>
-      </w:pPr>
-      <w:r>
-        <w:rPr>
-          <w:rFonts w:ascii="Verdana" w:hAnsi="Verdana" w:cs="Arial"/>
-          <w:b/>
-          <w:bCs/>
-          <w:color w:val="000000"/>
-          <w:spacing w:val="-18"/>
-        </w:rPr>
-        <w:t>2010-2013</w:t>
-      </w:r>
-      <w:r>
-        <w:rPr>
-          <w:rFonts w:ascii="Verdana" w:hAnsi="Verdana" w:cs="Arial"/>
-          <w:b/>
-          <w:bCs/>
-          <w:color w:val="000000"/>
-          <w:spacing w:val="-18"/>
-        </w:rPr>
-        <w:t xml:space="preserve">: </w:t>
-      </w:r>
-      <w:r>
-        <w:rPr>
-          <w:rFonts w:ascii="Verdana" w:hAnsi="Verdana" w:cs="Arial"/>
-          <w:b/>
-          <w:bCs/>
-          <w:color w:val="000000"/>
-          <w:spacing w:val="-10"/>
-        </w:rPr>
-        <w:t xml:space="preserve">A.A. Liberal Arts and Sciences: </w:t>
-      </w:r>
-      <w:r>
-        <w:rPr>
-          <w:rFonts w:ascii="Verdana" w:hAnsi="Verdana" w:cs="Arial"/>
-          <w:b/>
-          <w:bCs/>
-          <w:color w:val="000000"/>
-          <w:spacing w:val="-8"/>
-        </w:rPr>
-        <w:t>Social/Behavioral Sciences – Psychology</w:t>
-      </w:r>
-    </w:p>
-    <w:p>
-      <w:pPr>
-        <w:adjustRightInd w:val="0"/>
-        <w:spacing w:line="240" w:lineRule="exact"/>
-        <w:ind w:firstLine="720"/>
-        <w:rPr>
-          <w:rFonts w:ascii="Verdana" w:hAnsi="Verdana" w:cs="Arial"/>
-          <w:i/>
-          <w:color w:val="000000"/>
-          <w:spacing w:val="-16"/>
-        </w:rPr>
-      </w:pPr>
-      <w:r>
-        <w:rPr>
-          <w:rFonts w:ascii="Verdana" w:hAnsi="Verdana" w:cs="Arial"/>
-          <w:i/>
-          <w:color w:val="000000"/>
-          <w:spacing w:val="-16"/>
-        </w:rPr>
-        <w:t>San Diego Mesa College, CA</w:t>
-      </w:r>
-    </w:p>
-    <w:p>
-      <w:pPr>
-        <w:adjustRightInd w:val="0"/>
-        <w:spacing w:line="220" w:lineRule="exact"/>
-        <w:ind w:firstLine="720"/>
-        <w:rPr>
-          <w:rFonts w:ascii="Verdana" w:hAnsi="Verdana" w:cs="Arial"/>
-          <w:color w:val="000000"/>
-          <w:spacing w:val="-17"/>
-        </w:rPr>
-      </w:pPr>
-      <w:r>
-        <w:rPr>
-          <w:rFonts w:ascii="Verdana" w:hAnsi="Verdana" w:cs="Arial"/>
-          <w:color w:val="000000"/>
-          <w:spacing w:val="-17"/>
-        </w:rPr>
-        <w:t>Overall GPA: 3.6</w:t>
-      </w:r>
-    </w:p>
-    <w:p>
-      <w:pPr>
-        <w:adjustRightInd w:val="0"/>
-        <w:spacing w:line="240" w:lineRule="exact"/>
-        <w:ind w:left="720" w:firstLine="720"/>
-        <w:rPr>
-          <w:rFonts w:ascii="Verdana" w:hAnsi="Verdana" w:cs="Arial"/>
-          <w:b/>
-          <w:bCs/>
-          <w:color w:val="000000"/>
-          <w:spacing w:val="-15"/>
-        </w:rPr>
-      </w:pPr>
-      <w:r>
-        <w:rPr>
           <w:noProof/>
         </w:rPr>
         <w:drawing>
-          <wp:anchor distT="0" distB="0" distL="114300" distR="114300" simplePos="0" relativeHeight="251693568" behindDoc="1" locked="0" layoutInCell="0" allowOverlap="1" wp14:anchorId="137ED14D" wp14:editId="033041E8">
+          <wp:anchor distT="0" distB="0" distL="114300" distR="114300" simplePos="0" relativeHeight="251718144" behindDoc="1" locked="0" layoutInCell="0" allowOverlap="1" wp14:anchorId="60E0BF80" wp14:editId="291F8903">
             <wp:simplePos x="0" y="0"/>
-            <wp:positionH relativeFrom="margin">
+            <wp:positionH relativeFrom="page">
               <wp:align>center</wp:align>
             </wp:positionH>
             <wp:positionV relativeFrom="page">
-              <wp:posOffset>3417570</wp:posOffset>
+              <wp:posOffset>3400425</wp:posOffset>
             </wp:positionV>
-            <wp:extent cx="5969000" cy="38100"/>
-            <wp:effectExtent l="0" t="0" r="0" b="0"/>
+            <wp:extent cx="6991350" cy="54610"/>
+            <wp:effectExtent l="0" t="0" r="0" b="2540"/>
             <wp:wrapNone/>
-            <wp:docPr id="10" name="Picture 10"/>
+            <wp:docPr id="16" name="Picture 16"/>
             <wp:cNvGraphicFramePr>
               <a:graphicFrameLocks xmlns:a="http://schemas.openxmlformats.org/drawingml/2006/main" noChangeAspect="1"/>
             </wp:cNvGraphicFramePr>
@@ -1592,8 +1732,8 @@
                       <a:picLocks noChangeAspect="1" noChangeArrowheads="1"/>
                     </pic:cNvPicPr>
                   </pic:nvPicPr>
-                  <pic:blipFill>
-                    <a:blip r:embed="rId7">
+                  <pic:blipFill rotWithShape="1">
+                    <a:blip r:embed="rId6">
                       <a:clrChange>
                         <a:clrFrom>
                           <a:srgbClr val="FFFFFE"/>
@@ -1610,15 +1750,13 @@
                         </a:ext>
                       </a:extLst>
                     </a:blip>
-                    <a:srcRect/>
-                    <a:stretch>
-                      <a:fillRect/>
-                    </a:stretch>
+                    <a:srcRect t="6" r="1018" b="-21138"/>
+                    <a:stretch/>
                   </pic:blipFill>
                   <pic:spPr bwMode="auto">
-                    <a:xfrm>
+                    <a:xfrm flipV="1">
                       <a:off x="0" y="0"/>
-                      <a:ext cx="5969000" cy="38100"/>
+                      <a:ext cx="6991350" cy="54610"/>
                     </a:xfrm>
                     <a:prstGeom prst="rect">
                       <a:avLst/>
@@ -1627,6 +1765,11 @@
                     <a:ln>
                       <a:noFill/>
                     </a:ln>
+                    <a:extLst>
+                      <a:ext uri="{53640926-AAD7-44D8-BBD7-CCE9431645EC}">
+                        <a14:shadowObscured xmlns:a14="http://schemas.microsoft.com/office/drawing/2010/main"/>
+                      </a:ext>
+                    </a:extLst>
                   </pic:spPr>
                 </pic:pic>
               </a:graphicData>
@@ -1640,50 +1783,39 @@
           </wp:anchor>
         </w:drawing>
       </w:r>
+      <w:r>
+        <w:rPr>
+          <w:rFonts w:ascii="Verdana" w:hAnsi="Verdana" w:cs="Arial"/>
+          <w:color w:val="000000"/>
+          <w:spacing w:val="-17"/>
+        </w:rPr>
+        <w:t>Overall GPA: 3.6</w:t>
+      </w:r>
     </w:p>
     <w:p>
       <w:pPr>
+        <w:tabs>
+          <w:tab w:val="left" w:pos="720"/>
+        </w:tabs>
         <w:adjustRightInd w:val="0"/>
         <w:spacing w:line="240" w:lineRule="exact"/>
-        <w:ind w:firstLine="720"/>
+        <w:ind w:left="720" w:firstLine="720"/>
         <w:rPr>
           <w:rFonts w:ascii="Verdana" w:hAnsi="Verdana" w:cs="Arial"/>
           <w:b/>
           <w:bCs/>
-          <w:i/>
           <w:color w:val="000000"/>
           <w:spacing w:val="-15"/>
-          <w:sz w:val="22"/>
-          <w:szCs w:val="22"/>
-        </w:rPr>
-      </w:pPr>
-      <w:r>
-        <w:rPr>
-          <w:rFonts w:ascii="Verdana" w:hAnsi="Verdana" w:cs="Arial"/>
-          <w:b/>
-          <w:bCs/>
-          <w:i/>
-          <w:color w:val="000000"/>
-          <w:spacing w:val="-15"/>
-          <w:sz w:val="22"/>
-          <w:szCs w:val="22"/>
-        </w:rPr>
-        <w:t>WORK EXPERIENCE</w:t>
-      </w:r>
-      <w:r>
-        <w:rPr>
-          <w:i/>
-          <w:noProof/>
-          <w:sz w:val="22"/>
-          <w:szCs w:val="22"/>
-        </w:rPr>
-        <w:t xml:space="preserve"> </w:t>
-      </w:r>
+          <w:sz w:val="16"/>
+          <w:szCs w:val="16"/>
+        </w:rPr>
+      </w:pPr>
     </w:p>
     <w:p>
       <w:pPr>
         <w:adjustRightInd w:val="0"/>
         <w:spacing w:line="240" w:lineRule="exact"/>
+        <w:ind w:left="990" w:hanging="180"/>
         <w:rPr>
           <w:rFonts w:ascii="Verdana" w:hAnsi="Verdana" w:cs="Arial"/>
           <w:color w:val="000000"/>
@@ -1738,7 +1870,7 @@
       <w:pPr>
         <w:adjustRightInd w:val="0"/>
         <w:spacing w:line="220" w:lineRule="exact"/>
-        <w:ind w:firstLine="180"/>
+        <w:ind w:left="990" w:hanging="180"/>
         <w:rPr>
           <w:rFonts w:ascii="Verdana" w:hAnsi="Verdana" w:cs="Arial"/>
           <w:b/>
@@ -1795,7 +1927,7 @@
         </w:numPr>
         <w:adjustRightInd w:val="0"/>
         <w:spacing w:line="240" w:lineRule="exact"/>
-        <w:ind w:left="810" w:hanging="180"/>
+        <w:ind w:left="990" w:hanging="180"/>
         <w:rPr>
           <w:rFonts w:ascii="Verdana" w:hAnsi="Verdana" w:cs="Arial"/>
           <w:color w:val="000000"/>
@@ -1875,7 +2007,7 @@
         </w:numPr>
         <w:adjustRightInd w:val="0"/>
         <w:spacing w:line="240" w:lineRule="exact"/>
-        <w:ind w:left="810" w:hanging="180"/>
+        <w:ind w:left="990" w:hanging="180"/>
         <w:rPr>
           <w:rFonts w:ascii="Verdana" w:hAnsi="Verdana" w:cs="Arial"/>
           <w:color w:val="000000"/>
@@ -1896,7 +2028,23 @@
           <w:color w:val="000000"/>
           <w:spacing w:val="-14"/>
         </w:rPr>
-        <w:t xml:space="preserve">om conception to implementation. Included: </w:t>
+        <w:t>om conception to implementation. Includ</w:t>
+      </w:r>
+      <w:r>
+        <w:rPr>
+          <w:rFonts w:ascii="Verdana" w:hAnsi="Verdana" w:cs="Arial"/>
+          <w:color w:val="000000"/>
+          <w:spacing w:val="-14"/>
+        </w:rPr>
+        <w:t>ing</w:t>
+      </w:r>
+      <w:r>
+        <w:rPr>
+          <w:rFonts w:ascii="Verdana" w:hAnsi="Verdana" w:cs="Arial"/>
+          <w:color w:val="000000"/>
+          <w:spacing w:val="-14"/>
+        </w:rPr>
+        <w:t xml:space="preserve">: </w:t>
       </w:r>
       <w:r>
         <w:rPr>
@@ -1943,13 +2091,144 @@
       <w:pPr>
         <w:adjustRightInd w:val="0"/>
         <w:spacing w:line="240" w:lineRule="exact"/>
-        <w:ind w:firstLine="180"/>
+        <w:ind w:left="990" w:hanging="180"/>
         <w:rPr>
           <w:rFonts w:ascii="Verdana" w:hAnsi="Verdana" w:cs="Arial"/>
           <w:color w:val="000000"/>
           <w:spacing w:val="-16"/>
         </w:rPr>
       </w:pPr>
+      <w:r>
+        <w:rPr>
+          <w:rFonts w:ascii="Verdana" w:hAnsi="Verdana" w:cs="Arial"/>
+          <w:noProof/>
+          <w:color w:val="000000"/>
+          <w:spacing w:val="-17"/>
+        </w:rPr>
+        <mc:AlternateContent>
+          <mc:Choice Requires="wps">
+            <w:drawing>
+              <wp:anchor distT="45720" distB="45720" distL="114300" distR="114300" simplePos="0" relativeHeight="251703808" behindDoc="0" locked="0" layoutInCell="1" allowOverlap="1" wp14:anchorId="157968BA" wp14:editId="6DB3756B">
+                <wp:simplePos x="0" y="0"/>
+                <wp:positionH relativeFrom="leftMargin">
+                  <wp:posOffset>-106995</wp:posOffset>
+                </wp:positionH>
+                <wp:positionV relativeFrom="paragraph">
+                  <wp:posOffset>253047</wp:posOffset>
+                </wp:positionV>
+                <wp:extent cx="1645920" cy="251462"/>
+                <wp:effectExtent l="0" t="7620" r="3810" b="3810"/>
+                <wp:wrapNone/>
+                <wp:docPr id="5" name="Text Box 2"/>
+                <wp:cNvGraphicFramePr>
+                  <a:graphicFrameLocks xmlns:a="http://schemas.openxmlformats.org/drawingml/2006/main"/>
+                </wp:cNvGraphicFramePr>
+                <a:graphic xmlns:a="http://schemas.openxmlformats.org/drawingml/2006/main">
+                  <a:graphicData uri="http://schemas.microsoft.com/office/word/2010/wordprocessingShape">
+                    <wps:wsp>
+                      <wps:cNvSpPr txBox="1">
+                        <a:spLocks noChangeArrowheads="1"/>
+                      </wps:cNvSpPr>
+                      <wps:spPr bwMode="auto">
+                        <a:xfrm rot="16200000">
+                          <a:off x="0" y="0"/>
+                          <a:ext cx="1645920" cy="251462"/>
+                        </a:xfrm>
+                        <a:prstGeom prst="rect">
+                          <a:avLst/>
+                        </a:prstGeom>
+                        <a:solidFill>
+                          <a:srgbClr val="FFFFFF"/>
+                        </a:solidFill>
+                        <a:ln w="9525">
+                          <a:noFill/>
+                          <a:miter lim="800000"/>
+                          <a:headEnd/>
+                          <a:tailEnd/>
+                        </a:ln>
+                      </wps:spPr>
+                      <wps:txbx>
+                        <w:txbxContent>
+                          <w:p>
+                            <w:pPr>
+                              <w:rPr>
+                                <w:rFonts w:ascii="Castellar" w:hAnsi="Castellar"/>
+                                <w:sz w:val="16"/>
+                                <w:szCs w:val="16"/>
+                              </w:rPr>
+                            </w:pPr>
+                            <w:r>
+                              <w:rPr>
+                                <w:rFonts w:ascii="Castellar" w:hAnsi="Castellar"/>
+                                <w:sz w:val="16"/>
+                                <w:szCs w:val="16"/>
+                              </w:rPr>
+                              <w:t xml:space="preserve"> </w:t>
+                            </w:r>
+                            <w:r>
+                              <w:rPr>
+                                <w:rFonts w:ascii="Castellar" w:hAnsi="Castellar"/>
+                                <w:sz w:val="16"/>
+                                <w:szCs w:val="16"/>
+                              </w:rPr>
+                              <w:t>WORK EXPERIENCE</w:t>
+                            </w:r>
+                          </w:p>
+                        </w:txbxContent>
+                      </wps:txbx>
+                      <wps:bodyPr rot="0" vert="horz" wrap="square" lIns="91440" tIns="45720" rIns="91440" bIns="45720" anchor="t" anchorCtr="0">
+                        <a:noAutofit/>
+                      </wps:bodyPr>
+                    </wps:wsp>
+                  </a:graphicData>
+                </a:graphic>
+                <wp14:sizeRelH relativeFrom="margin">
+                  <wp14:pctWidth>0</wp14:pctWidth>
+                </wp14:sizeRelH>
+                <wp14:sizeRelV relativeFrom="margin">
+                  <wp14:pctHeight>0</wp14:pctHeight>
+                </wp14:sizeRelV>
+              </wp:anchor>
+            </w:drawing>
+          </mc:Choice>
+          <mc:Fallback>
+            <w:pict>
+              <v:shape w14:anchorId="157968BA" id="_x0000_s1030" type="#_x0000_t202" style="position:absolute;left:0;text-align:left;margin-left:-8.4pt;margin-top:19.9pt;width:129.6pt;height:19.8pt;rotation:-90;z-index:251703808;visibility:visible;mso-wrap-style:square;mso-width-percent:0;mso-height-percent:0;mso-wrap-distance-left:9pt;mso-wrap-distance-top:3.6pt;mso-wrap-distance-right:9pt;mso-wrap-distance-bottom:3.6pt;mso-position-horizontal:absolute;mso-position-horizontal-relative:left-margin-area;mso-position-vertical:absolute;mso-position-vertical-relative:text;mso-width-percent:0;mso-height-percent:0;mso-width-relative:margin;mso-height-relative:margin;v-text-anchor:top" o:gfxdata="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" stroked="f">
+                <v:textbox>
+                  <w:txbxContent>
+                    <w:p>
+                      <w:pPr>
+                        <w:rPr>
+                          <w:rFonts w:ascii="Castellar" w:hAnsi="Castellar"/>
+                          <w:sz w:val="16"/>
+                          <w:szCs w:val="16"/>
+                        </w:rPr>
+                      </w:pPr>
+                      <w:r>
+                        <w:rPr>
+                          <w:rFonts w:ascii="Castellar" w:hAnsi="Castellar"/>
+                          <w:sz w:val="16"/>
+                          <w:szCs w:val="16"/>
+                        </w:rPr>
+                        <w:t xml:space="preserve"> </w:t>
+                      </w:r>
+                      <w:r>
+                        <w:rPr>
+                          <w:rFonts w:ascii="Castellar" w:hAnsi="Castellar"/>
+                          <w:sz w:val="16"/>
+                          <w:szCs w:val="16"/>
+                        </w:rPr>
+                        <w:t>WORK EXPERIENCE</w:t>
+                      </w:r>
+                    </w:p>
+                  </w:txbxContent>
+                </v:textbox>
+                <w10:wrap anchorx="margin"/>
+              </v:shape>
+            </w:pict>
+          </mc:Fallback>
+        </mc:AlternateContent>
+      </w:r>
       <w:r>
         <w:rPr>
           <w:rFonts w:ascii="Verdana" w:hAnsi="Verdana" w:cs="Arial"/>
@@ -2011,7 +2290,7 @@
         </w:numPr>
         <w:adjustRightInd w:val="0"/>
         <w:spacing w:line="260" w:lineRule="exact"/>
-        <w:ind w:left="810" w:hanging="180"/>
+        <w:ind w:left="990" w:hanging="180"/>
         <w:rPr>
           <w:rFonts w:ascii="Verdana" w:hAnsi="Verdana" w:cs="Arial"/>
           <w:color w:val="000000"/>
@@ -2083,7 +2362,7 @@
         </w:numPr>
         <w:adjustRightInd w:val="0"/>
         <w:spacing w:line="260" w:lineRule="exact"/>
-        <w:ind w:left="810" w:hanging="180"/>
+        <w:ind w:left="990" w:hanging="180"/>
         <w:rPr>
           <w:rFonts w:ascii="Verdana" w:hAnsi="Verdana" w:cs="Arial"/>
           <w:color w:val="000000"/>
@@ -2103,6 +2382,7 @@
       <w:pPr>
         <w:adjustRightInd w:val="0"/>
         <w:spacing w:line="240" w:lineRule="exact"/>
+        <w:ind w:left="990" w:hanging="180"/>
         <w:rPr>
           <w:rFonts w:ascii="Verdana" w:hAnsi="Verdana" w:cs="Arial"/>
           <w:color w:val="000000"/>
@@ -2159,7 +2439,7 @@
       <w:pPr>
         <w:adjustRightInd w:val="0"/>
         <w:spacing w:line="220" w:lineRule="exact"/>
-        <w:ind w:firstLine="180"/>
+        <w:ind w:left="990" w:hanging="180"/>
         <w:rPr>
           <w:rFonts w:ascii="Verdana" w:hAnsi="Verdana" w:cs="Arial"/>
           <w:b/>
@@ -2254,7 +2534,7 @@
         </w:numPr>
         <w:adjustRightInd w:val="0"/>
         <w:spacing w:line="240" w:lineRule="exact"/>
-        <w:ind w:left="810" w:hanging="180"/>
+        <w:ind w:left="990" w:hanging="180"/>
         <w:rPr>
           <w:rFonts w:ascii="Verdana" w:hAnsi="Verdana" w:cs="Arial"/>
           <w:bCs/>
@@ -2298,7 +2578,7 @@
         </w:numPr>
         <w:adjustRightInd w:val="0"/>
         <w:spacing w:line="240" w:lineRule="exact"/>
-        <w:ind w:left="810" w:hanging="180"/>
+        <w:ind w:left="990" w:hanging="180"/>
         <w:rPr>
           <w:rFonts w:ascii="Verdana" w:hAnsi="Verdana" w:cs="Arial"/>
           <w:bCs/>
@@ -2367,70 +2647,65 @@
           <w:color w:val="000000"/>
           <w:spacing w:val="-11"/>
         </w:rPr>
-        <w:t>rdinating with researc</w:t>
-      </w:r>
-      <w:r>
-        <w:rPr>
-          <w:rFonts w:ascii="Verdana" w:hAnsi="Verdana" w:cs="Arial"/>
-          <w:bCs/>
-          <w:color w:val="000000"/>
-          <w:spacing w:val="-11"/>
-        </w:rPr>
-        <w:t xml:space="preserve">h team, school program leaders, </w:t>
-      </w:r>
-      <w:r>
-        <w:rPr>
-          <w:rFonts w:ascii="Verdana" w:hAnsi="Verdana" w:cs="Arial"/>
-          <w:bCs/>
-          <w:color w:val="000000"/>
-          <w:spacing w:val="-11"/>
-        </w:rPr>
-        <w:t>and technology specialists throughout data collection process</w:t>
+        <w:t xml:space="preserve">rdinating with </w:t>
       </w:r>
     </w:p>
     <w:p>
       <w:pPr>
         <w:adjustRightInd w:val="0"/>
         <w:spacing w:line="240" w:lineRule="exact"/>
-        <w:rPr>
-          <w:rFonts w:ascii="Verdana" w:hAnsi="Verdana" w:cs="Arial"/>
+        <w:ind w:left="990"/>
+        <w:rPr>
+          <w:rFonts w:ascii="Verdana" w:hAnsi="Verdana" w:cs="Arial"/>
+          <w:bCs/>
           <w:color w:val="000000"/>
           <w:spacing w:val="-11"/>
         </w:rPr>
       </w:pPr>
-      <w:r>
-        <w:rPr>
-          <w:rFonts w:ascii="Verdana" w:hAnsi="Verdana" w:cs="Arial"/>
-          <w:bCs/>
-          <w:i/>
+      <w:proofErr w:type="gramStart"/>
+      <w:r>
+        <w:rPr>
+          <w:rFonts w:ascii="Verdana" w:hAnsi="Verdana" w:cs="Arial"/>
+          <w:bCs/>
           <w:color w:val="000000"/>
           <w:spacing w:val="-11"/>
         </w:rPr>
-        <w:t>Sedona Staffing/Covance Inc. – San Diego</w:t>
-      </w:r>
-      <w:r>
-        <w:rPr>
-          <w:rFonts w:ascii="Verdana" w:hAnsi="Verdana" w:cs="Arial"/>
-          <w:i/>
+        <w:t>researc</w:t>
+      </w:r>
+      <w:r>
+        <w:rPr>
+          <w:rFonts w:ascii="Verdana" w:hAnsi="Verdana" w:cs="Arial"/>
+          <w:bCs/>
           <w:color w:val="000000"/>
           <w:spacing w:val="-11"/>
         </w:rPr>
-        <w:t>, CA</w:t>
-      </w:r>
-      <w:r>
-        <w:rPr>
-          <w:rFonts w:ascii="Verdana" w:hAnsi="Verdana" w:cs="Arial"/>
+        <w:t>h</w:t>
+      </w:r>
+      <w:proofErr w:type="gramEnd"/>
+      <w:r>
+        <w:rPr>
+          <w:rFonts w:ascii="Verdana" w:hAnsi="Verdana" w:cs="Arial"/>
+          <w:bCs/>
           <w:color w:val="000000"/>
           <w:spacing w:val="-11"/>
         </w:rPr>
-        <w:t xml:space="preserve">                             </w:t>
+        <w:t xml:space="preserve"> team, school program leaders, </w:t>
+      </w:r>
+      <w:r>
+        <w:rPr>
+          <w:rFonts w:ascii="Verdana" w:hAnsi="Verdana" w:cs="Arial"/>
+          <w:bCs/>
+          <w:color w:val="000000"/>
+          <w:spacing w:val="-11"/>
+        </w:rPr>
+        <w:t>and technology specialists throughout data collection process</w:t>
       </w:r>
     </w:p>
     <w:p>
       <w:pPr>
         <w:adjustRightInd w:val="0"/>
         <w:spacing w:line="240" w:lineRule="exact"/>
-        <w:ind w:firstLine="180"/>
+        <w:ind w:left="990" w:hanging="180"/>
         <w:rPr>
           <w:rFonts w:ascii="Verdana" w:hAnsi="Verdana" w:cs="Arial"/>
           <w:color w:val="000000"/>
@@ -2440,6 +2715,45 @@
       <w:r>
         <w:rPr>
           <w:rFonts w:ascii="Verdana" w:hAnsi="Verdana" w:cs="Arial"/>
+          <w:bCs/>
+          <w:i/>
+          <w:color w:val="000000"/>
+          <w:spacing w:val="-11"/>
+        </w:rPr>
+        <w:t>Sedona Staffing/Covance Inc. – San Diego</w:t>
+      </w:r>
+      <w:r>
+        <w:rPr>
+          <w:rFonts w:ascii="Verdana" w:hAnsi="Verdana" w:cs="Arial"/>
+          <w:i/>
+          <w:color w:val="000000"/>
+          <w:spacing w:val="-11"/>
+        </w:rPr>
+        <w:t>, CA</w:t>
+      </w:r>
+      <w:r>
+        <w:rPr>
+          <w:rFonts w:ascii="Verdana" w:hAnsi="Verdana" w:cs="Arial"/>
+          <w:color w:val="000000"/>
+          <w:spacing w:val="-11"/>
+        </w:rPr>
+        <w:t xml:space="preserve">                             </w:t>
+      </w:r>
+    </w:p>
+    <w:p>
+      <w:pPr>
+        <w:adjustRightInd w:val="0"/>
+        <w:spacing w:line="240" w:lineRule="exact"/>
+        <w:ind w:left="990" w:hanging="180"/>
+        <w:rPr>
+          <w:rFonts w:ascii="Verdana" w:hAnsi="Verdana" w:cs="Arial"/>
+          <w:color w:val="000000"/>
+          <w:spacing w:val="-11"/>
+        </w:rPr>
+      </w:pPr>
+      <w:r>
+        <w:rPr>
+          <w:rFonts w:ascii="Verdana" w:hAnsi="Verdana" w:cs="Arial"/>
           <w:b/>
           <w:color w:val="000000"/>
           <w:spacing w:val="-11"/>
@@ -2473,7 +2787,7 @@
           <w:color w:val="000000"/>
           <w:spacing w:val="-10"/>
         </w:rPr>
-        <w:t>Program Specialist/ Customer Service Associate (Temporary)</w:t>
+        <w:t>Program Special</w:t>
       </w:r>
       <w:r>
         <w:rPr>
@@ -2481,9 +2795,19 @@
           <w:b/>
           <w:bCs/>
           <w:color w:val="000000"/>
-          <w:spacing w:val="-11"/>
-        </w:rPr>
-        <w:tab/>
+          <w:spacing w:val="-10"/>
+        </w:rPr>
+        <w:t xml:space="preserve">ist/Customer Service Associate </w:t>
+      </w:r>
+      <w:r>
+        <w:rPr>
+          <w:rFonts w:ascii="Verdana" w:hAnsi="Verdana" w:cs="Arial"/>
+          <w:b/>
+          <w:bCs/>
+          <w:color w:val="000000"/>
+          <w:spacing w:val="-10"/>
+        </w:rPr>
+        <w:t>(Temporary)</w:t>
       </w:r>
     </w:p>
     <w:p>
@@ -2492,9 +2816,12 @@
           <w:ilvl w:val="0"/>
           <w:numId w:val="15"/>
         </w:numPr>
+        <w:tabs>
+          <w:tab w:val="left" w:pos="810"/>
+        </w:tabs>
         <w:adjustRightInd w:val="0"/>
         <w:spacing w:line="260" w:lineRule="exact"/>
-        <w:ind w:left="810" w:hanging="180"/>
+        <w:ind w:left="990" w:hanging="180"/>
         <w:rPr>
           <w:rFonts w:ascii="Verdana" w:hAnsi="Verdana" w:cs="Arial"/>
           <w:color w:val="000000"/>
@@ -2526,7 +2853,7 @@
         </w:numPr>
         <w:adjustRightInd w:val="0"/>
         <w:spacing w:line="240" w:lineRule="exact"/>
-        <w:ind w:left="810" w:hanging="180"/>
+        <w:ind w:left="990" w:hanging="180"/>
         <w:rPr>
           <w:rFonts w:ascii="Verdana" w:hAnsi="Verdana" w:cs="Arial"/>
           <w:color w:val="000000"/>
@@ -2594,6 +2921,7 @@
       <w:pPr>
         <w:adjustRightInd w:val="0"/>
         <w:spacing w:line="240" w:lineRule="exact"/>
+        <w:ind w:left="990" w:hanging="180"/>
         <w:rPr>
           <w:rFonts w:ascii="Verdana" w:hAnsi="Verdana" w:cs="Arial"/>
           <w:color w:val="000000"/>
@@ -2632,7 +2960,7 @@
       <w:pPr>
         <w:adjustRightInd w:val="0"/>
         <w:spacing w:line="240" w:lineRule="exact"/>
-        <w:ind w:firstLine="180"/>
+        <w:ind w:left="990" w:hanging="180"/>
         <w:rPr>
           <w:rFonts w:ascii="Verdana" w:hAnsi="Verdana" w:cs="Arial"/>
           <w:color w:val="000000"/>
@@ -2714,7 +3042,7 @@
         </w:numPr>
         <w:adjustRightInd w:val="0"/>
         <w:spacing w:line="240" w:lineRule="exact"/>
-        <w:ind w:left="810" w:hanging="180"/>
+        <w:ind w:left="990" w:hanging="180"/>
         <w:rPr>
           <w:rFonts w:ascii="Verdana" w:hAnsi="Verdana" w:cs="Arial"/>
           <w:color w:val="000000"/>
@@ -2770,7 +3098,7 @@
         </w:numPr>
         <w:adjustRightInd w:val="0"/>
         <w:spacing w:line="240" w:lineRule="exact"/>
-        <w:ind w:left="810" w:hanging="180"/>
+        <w:ind w:left="990" w:hanging="180"/>
         <w:rPr>
           <w:rFonts w:ascii="Verdana" w:hAnsi="Verdana" w:cs="Arial"/>
           <w:color w:val="000000"/>
@@ -2783,7 +3111,7 @@
           <w:color w:val="000000"/>
           <w:spacing w:val="-14"/>
         </w:rPr>
-        <w:t>Maintained c</w:t>
+        <w:t>Maintaining</w:t>
       </w:r>
       <w:r>
         <w:rPr>
@@ -2791,6 +3119,14 @@
           <w:color w:val="000000"/>
           <w:spacing w:val="-14"/>
         </w:rPr>
+        <w:t xml:space="preserve"> c</w:t>
+      </w:r>
+      <w:r>
+        <w:rPr>
+          <w:rFonts w:ascii="Verdana" w:hAnsi="Verdana" w:cs="Arial"/>
+          <w:color w:val="000000"/>
+          <w:spacing w:val="-14"/>
+        </w:rPr>
         <w:t>lose working relationship with Veterinarians to handle cases</w:t>
       </w:r>
       <w:r>
@@ -2807,7 +3143,15 @@
           <w:color w:val="000000"/>
           <w:spacing w:val="-14"/>
         </w:rPr>
-        <w:t>and training incoming employees</w:t>
+        <w:t>and tr</w:t>
+      </w:r>
+      <w:r>
+        <w:rPr>
+          <w:rFonts w:ascii="Verdana" w:hAnsi="Verdana" w:cs="Arial"/>
+          <w:color w:val="000000"/>
+          <w:spacing w:val="-14"/>
+        </w:rPr>
+        <w:t>ain incoming employees</w:t>
       </w:r>
     </w:p>
     <w:p>
@@ -2825,18 +3169,18 @@
           <w:noProof/>
         </w:rPr>
         <w:drawing>
-          <wp:anchor distT="0" distB="0" distL="114300" distR="114300" simplePos="0" relativeHeight="251699712" behindDoc="1" locked="0" layoutInCell="0" allowOverlap="1" wp14:anchorId="4C10F4BA" wp14:editId="418963A1">
+          <wp:anchor distT="0" distB="0" distL="114300" distR="114300" simplePos="0" relativeHeight="251720192" behindDoc="1" locked="0" layoutInCell="0" allowOverlap="1" wp14:anchorId="4F4207A1" wp14:editId="332B863A">
             <wp:simplePos x="0" y="0"/>
             <wp:positionH relativeFrom="margin">
-              <wp:align>center</wp:align>
+              <wp:align>left</wp:align>
             </wp:positionH>
             <wp:positionV relativeFrom="page">
-              <wp:posOffset>8172450</wp:posOffset>
+              <wp:posOffset>7997190</wp:posOffset>
             </wp:positionV>
-            <wp:extent cx="5969000" cy="38100"/>
-            <wp:effectExtent l="0" t="0" r="0" b="0"/>
+            <wp:extent cx="6991350" cy="54610"/>
+            <wp:effectExtent l="0" t="0" r="0" b="2540"/>
             <wp:wrapNone/>
-            <wp:docPr id="4" name="Picture 4"/>
+            <wp:docPr id="17" name="Picture 17"/>
             <wp:cNvGraphicFramePr>
               <a:graphicFrameLocks xmlns:a="http://schemas.openxmlformats.org/drawingml/2006/main" noChangeAspect="1"/>
             </wp:cNvGraphicFramePr>
@@ -2849,8 +3193,8 @@
                       <a:picLocks noChangeAspect="1" noChangeArrowheads="1"/>
                     </pic:cNvPicPr>
                   </pic:nvPicPr>
-                  <pic:blipFill>
-                    <a:blip r:embed="rId7">
+                  <pic:blipFill rotWithShape="1">
+                    <a:blip r:embed="rId6">
                       <a:clrChange>
                         <a:clrFrom>
                           <a:srgbClr val="FFFFFE"/>
@@ -2867,15 +3211,13 @@
                         </a:ext>
                       </a:extLst>
                     </a:blip>
-                    <a:srcRect/>
-                    <a:stretch>
-                      <a:fillRect/>
-                    </a:stretch>
+                    <a:srcRect t="6" r="1018" b="-21138"/>
+                    <a:stretch/>
                   </pic:blipFill>
                   <pic:spPr bwMode="auto">
-                    <a:xfrm>
+                    <a:xfrm flipV="1">
                       <a:off x="0" y="0"/>
-                      <a:ext cx="5969000" cy="38100"/>
+                      <a:ext cx="6991350" cy="54610"/>
                     </a:xfrm>
                     <a:prstGeom prst="rect">
                       <a:avLst/>
@@ -2884,6 +3226,11 @@
                     <a:ln>
                       <a:noFill/>
                     </a:ln>
+                    <a:extLst>
+                      <a:ext uri="{53640926-AAD7-44D8-BBD7-CCE9431645EC}">
+                        <a14:shadowObscured xmlns:a14="http://schemas.microsoft.com/office/drawing/2010/main"/>
+                      </a:ext>
+                    </a:extLst>
                   </pic:spPr>
                 </pic:pic>
               </a:graphicData>
@@ -2902,37 +3249,7 @@
       <w:pPr>
         <w:adjustRightInd w:val="0"/>
         <w:spacing w:line="240" w:lineRule="exact"/>
-        <w:ind w:firstLine="720"/>
-        <w:rPr>
-          <w:rFonts w:ascii="Verdana" w:hAnsi="Verdana" w:cs="Arial"/>
-          <w:b/>
-          <w:bCs/>
-          <w:i/>
-          <w:color w:val="000000"/>
-          <w:spacing w:val="-17"/>
-          <w:sz w:val="22"/>
-          <w:szCs w:val="22"/>
-        </w:rPr>
-      </w:pPr>
-      <w:r>
-        <w:rPr>
-          <w:rFonts w:ascii="Verdana" w:hAnsi="Verdana" w:cs="Arial"/>
-          <w:b/>
-          <w:bCs/>
-          <w:i/>
-          <w:color w:val="000000"/>
-          <w:spacing w:val="-17"/>
-          <w:sz w:val="22"/>
-          <w:szCs w:val="22"/>
-        </w:rPr>
-        <w:t>VOLUNTEER &amp; COMMUNITY SERVICE</w:t>
-      </w:r>
-    </w:p>
-    <w:p>
-      <w:pPr>
-        <w:adjustRightInd w:val="0"/>
-        <w:spacing w:line="240" w:lineRule="exact"/>
-        <w:ind w:firstLine="180"/>
+        <w:ind w:left="630" w:firstLine="180"/>
         <w:rPr>
           <w:rFonts w:ascii="Verdana" w:hAnsi="Verdana" w:cs="Arial"/>
           <w:b/>
@@ -3000,7 +3317,7 @@
         </w:numPr>
         <w:adjustRightInd w:val="0"/>
         <w:spacing w:line="220" w:lineRule="exact"/>
-        <w:ind w:left="810" w:hanging="180"/>
+        <w:ind w:hanging="180"/>
         <w:rPr>
           <w:rFonts w:ascii="Verdana" w:hAnsi="Verdana" w:cs="Arial"/>
           <w:color w:val="000000"/>
@@ -3028,13 +3345,130 @@
       <w:pPr>
         <w:adjustRightInd w:val="0"/>
         <w:spacing w:line="220" w:lineRule="exact"/>
-        <w:ind w:firstLine="180"/>
+        <w:ind w:left="630" w:firstLine="180"/>
         <w:rPr>
           <w:rFonts w:ascii="Verdana" w:hAnsi="Verdana" w:cs="Arial"/>
           <w:color w:val="000000"/>
           <w:spacing w:val="-17"/>
         </w:rPr>
       </w:pPr>
+      <w:r>
+        <w:rPr>
+          <w:rFonts w:ascii="Verdana" w:hAnsi="Verdana" w:cs="Arial"/>
+          <w:noProof/>
+          <w:color w:val="000000"/>
+          <w:spacing w:val="-17"/>
+        </w:rPr>
+        <mc:AlternateContent>
+          <mc:Choice Requires="wps">
+            <w:drawing>
+              <wp:anchor distT="45720" distB="45720" distL="114300" distR="114300" simplePos="0" relativeHeight="251707904" behindDoc="0" locked="0" layoutInCell="1" allowOverlap="1" wp14:anchorId="40577E5C" wp14:editId="77976BBB">
+                <wp:simplePos x="0" y="0"/>
+                <wp:positionH relativeFrom="margin">
+                  <wp:posOffset>-490747</wp:posOffset>
+                </wp:positionH>
+                <wp:positionV relativeFrom="paragraph">
+                  <wp:posOffset>168251</wp:posOffset>
+                </wp:positionV>
+                <wp:extent cx="1433010" cy="360680"/>
+                <wp:effectExtent l="2540" t="0" r="0" b="0"/>
+                <wp:wrapNone/>
+                <wp:docPr id="7" name="Text Box 2"/>
+                <wp:cNvGraphicFramePr>
+                  <a:graphicFrameLocks xmlns:a="http://schemas.openxmlformats.org/drawingml/2006/main"/>
+                </wp:cNvGraphicFramePr>
+                <a:graphic xmlns:a="http://schemas.openxmlformats.org/drawingml/2006/main">
+                  <a:graphicData uri="http://schemas.microsoft.com/office/word/2010/wordprocessingShape">
+                    <wps:wsp>
+                      <wps:cNvSpPr txBox="1">
+                        <a:spLocks noChangeArrowheads="1"/>
+                      </wps:cNvSpPr>
+                      <wps:spPr bwMode="auto">
+                        <a:xfrm rot="16200000">
+                          <a:off x="0" y="0"/>
+                          <a:ext cx="1433010" cy="360680"/>
+                        </a:xfrm>
+                        <a:prstGeom prst="rect">
+                          <a:avLst/>
+                        </a:prstGeom>
+                        <a:solidFill>
+                          <a:srgbClr val="FFFFFF"/>
+                        </a:solidFill>
+                        <a:ln w="9525">
+                          <a:noFill/>
+                          <a:miter lim="800000"/>
+                          <a:headEnd/>
+                          <a:tailEnd/>
+                        </a:ln>
+                      </wps:spPr>
+                      <wps:txbx>
+                        <w:txbxContent>
+                          <w:p>
+                            <w:pPr>
+                              <w:jc w:val="center"/>
+                              <w:rPr>
+                                <w:rFonts w:ascii="Castellar" w:hAnsi="Castellar"/>
+                                <w:sz w:val="16"/>
+                                <w:szCs w:val="16"/>
+                              </w:rPr>
+                            </w:pPr>
+                            <w:r>
+                              <w:rPr>
+                                <w:rFonts w:ascii="Castellar" w:hAnsi="Castellar"/>
+                                <w:sz w:val="16"/>
+                                <w:szCs w:val="16"/>
+                              </w:rPr>
+                              <w:t>VOLUNTEER &amp; COMMUNITY SERVICE</w:t>
+                            </w:r>
+                          </w:p>
+                        </w:txbxContent>
+                      </wps:txbx>
+                      <wps:bodyPr rot="0" vert="horz" wrap="square" lIns="91440" tIns="45720" rIns="91440" bIns="45720" anchor="t" anchorCtr="0">
+                        <a:noAutofit/>
+                      </wps:bodyPr>
+                    </wps:wsp>
+                  </a:graphicData>
+                </a:graphic>
+                <wp14:sizeRelH relativeFrom="margin">
+                  <wp14:pctWidth>0</wp14:pctWidth>
+                </wp14:sizeRelH>
+                <wp14:sizeRelV relativeFrom="margin">
+                  <wp14:pctHeight>0</wp14:pctHeight>
+                </wp14:sizeRelV>
+              </wp:anchor>
+            </w:drawing>
+          </mc:Choice>
+          <mc:Fallback>
+            <w:pict>
+              <v:shape w14:anchorId="40577E5C" id="_x0000_s1031" type="#_x0000_t202" style="position:absolute;left:0;text-align:left;margin-left:-38.65pt;margin-top:13.25pt;width:112.85pt;height:28.4pt;rotation:-90;z-index:251707904;visibility:visible;mso-wrap-style:square;mso-width-percent:0;mso-height-percent:0;mso-wrap-distance-left:9pt;mso-wrap-distance-top:3.6pt;mso-wrap-distance-right:9pt;mso-wrap-distance-bottom:3.6pt;mso-position-horizontal:absolute;mso-position-horizontal-relative:margin;mso-position-vertical:absolute;mso-position-vertical-relative:text;mso-width-percent:0;mso-height-percent:0;mso-width-relative:margin;mso-height-relative:margin;v-text-anchor:top" o:gfxdata="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" stroked="f">
+                <v:textbox>
+                  <w:txbxContent>
+                    <w:p>
+                      <w:pPr>
+                        <w:jc w:val="center"/>
+                        <w:rPr>
+                          <w:rFonts w:ascii="Castellar" w:hAnsi="Castellar"/>
+                          <w:sz w:val="16"/>
+                          <w:szCs w:val="16"/>
+                        </w:rPr>
+                      </w:pPr>
+                      <w:r>
+                        <w:rPr>
+                          <w:rFonts w:ascii="Castellar" w:hAnsi="Castellar"/>
+                          <w:sz w:val="16"/>
+                          <w:szCs w:val="16"/>
+                        </w:rPr>
+                        <w:t>VOLUNTEER &amp; COMMUNITY SERVICE</w:t>
+                      </w:r>
+                    </w:p>
+                  </w:txbxContent>
+                </v:textbox>
+                <w10:wrap anchorx="margin"/>
+              </v:shape>
+            </w:pict>
+          </mc:Fallback>
+        </mc:AlternateContent>
+      </w:r>
       <w:r>
         <w:rPr>
           <w:rFonts w:ascii="Verdana" w:hAnsi="Verdana" w:cs="Arial"/>
@@ -3094,7 +3528,7 @@
         </w:numPr>
         <w:adjustRightInd w:val="0"/>
         <w:spacing w:line="220" w:lineRule="exact"/>
-        <w:ind w:left="810" w:hanging="180"/>
+        <w:ind w:hanging="180"/>
         <w:rPr>
           <w:rFonts w:ascii="Verdana" w:hAnsi="Verdana" w:cs="Arial"/>
           <w:color w:val="000000"/>
@@ -3122,7 +3556,7 @@
       <w:pPr>
         <w:adjustRightInd w:val="0"/>
         <w:spacing w:line="240" w:lineRule="exact"/>
-        <w:ind w:left="360" w:hanging="180"/>
+        <w:ind w:left="990" w:hanging="180"/>
         <w:rPr>
           <w:rFonts w:ascii="Verdana" w:hAnsi="Verdana" w:cs="Arial"/>
           <w:b/>
@@ -3190,7 +3624,7 @@
         </w:numPr>
         <w:adjustRightInd w:val="0"/>
         <w:spacing w:line="240" w:lineRule="exact"/>
-        <w:ind w:left="810" w:hanging="180"/>
+        <w:ind w:hanging="180"/>
         <w:rPr>
           <w:rFonts w:ascii="Verdana" w:hAnsi="Verdana" w:cs="Arial"/>
           <w:color w:val="000000"/>
@@ -3210,7 +3644,7 @@
       <w:pPr>
         <w:adjustRightInd w:val="0"/>
         <w:spacing w:line="240" w:lineRule="exact"/>
-        <w:ind w:firstLine="180"/>
+        <w:ind w:left="630" w:firstLine="180"/>
         <w:rPr>
           <w:rFonts w:ascii="Verdana" w:hAnsi="Verdana" w:cs="Arial"/>
           <w:color w:val="000000"/>
@@ -3276,7 +3710,7 @@
         </w:numPr>
         <w:adjustRightInd w:val="0"/>
         <w:spacing w:line="220" w:lineRule="exact"/>
-        <w:ind w:left="810" w:hanging="180"/>
+        <w:ind w:hanging="180"/>
         <w:rPr>
           <w:rFonts w:ascii="Verdana" w:hAnsi="Verdana" w:cs="Arial"/>
           <w:color w:val="000000"/>
@@ -3305,7 +3739,7 @@
     </w:p>
     <w:sectPr>
       <w:pgSz w:w="12240" w:h="15840"/>
-      <w:pgMar w:top="90" w:right="720" w:bottom="180" w:left="720" w:header="720" w:footer="720" w:gutter="0"/>
+      <w:pgMar w:top="270" w:right="360" w:bottom="180" w:left="720" w:header="720" w:footer="720" w:gutter="0"/>
       <w:cols w:space="720" w:equalWidth="0">
         <w:col w:w="10230" w:space="700"/>
       </w:cols>
@@ -6646,7 +7080,7 @@
 </file>
 
 <file path=customXml/itemProps1.xml><?xml version="1.0" encoding="utf-8"?>
-<ds:datastoreItem xmlns:ds="http://schemas.openxmlformats.org/officeDocument/2006/customXml" ds:itemID="{B6B68B7C-4A8D-4AE5-AF4A-E7A38D3FD36B}">
+<ds:datastoreItem xmlns:ds="http://schemas.openxmlformats.org/officeDocument/2006/customXml" ds:itemID="{B5A73781-1940-4D07-AB1A-1BA992838D10}">
   <ds:schemaRefs>
     <ds:schemaRef ds:uri="http://schemas.openxmlformats.org/officeDocument/2006/bibliography"/>
   </ds:schemaRefs>

</xml_diff>